<commit_message>
entrepot données + projet RAD
</commit_message>
<xml_diff>
--- a/Entrepôt de données - Rapport final.docx
+++ b/Entrepôt de données - Rapport final.docx
@@ -260,8 +260,6 @@
         </w:rPr>
       </w:pPr>
     </w:p>
-    <w:bookmarkStart w:id="0" w:name="_GoBack"/>
-    <w:bookmarkEnd w:id="0"/>
     <w:p>
       <w:pPr>
         <w:pStyle w:val="TM1"/>
@@ -2862,11 +2860,22 @@
       <w:pPr>
         <w:pStyle w:val="Titre1"/>
       </w:pPr>
-      <w:bookmarkStart w:id="1" w:name="_Toc465153555"/>
+      <w:bookmarkStart w:id="0" w:name="_Toc465153555"/>
       <w:r>
         <w:lastRenderedPageBreak/>
         <w:t>Introduction</w:t>
       </w:r>
+      <w:bookmarkEnd w:id="0"/>
+    </w:p>
+    <w:p/>
+    <w:p>
+      <w:pPr>
+        <w:pStyle w:val="Titre1"/>
+      </w:pPr>
+      <w:bookmarkStart w:id="1" w:name="_Toc465153556"/>
+      <w:r>
+        <w:t>Analyse de l’existant</w:t>
+      </w:r>
       <w:bookmarkEnd w:id="1"/>
     </w:p>
     <w:p/>
@@ -2874,9 +2883,9 @@
       <w:pPr>
         <w:pStyle w:val="Titre1"/>
       </w:pPr>
-      <w:bookmarkStart w:id="2" w:name="_Toc465153556"/>
-      <w:r>
-        <w:t>Analyse de l’existant</w:t>
+      <w:bookmarkStart w:id="2" w:name="_Toc465153557"/>
+      <w:r>
+        <w:t>Analyse des besoins</w:t>
       </w:r>
       <w:bookmarkEnd w:id="2"/>
     </w:p>
@@ -2885,22 +2894,11 @@
       <w:pPr>
         <w:pStyle w:val="Titre1"/>
       </w:pPr>
-      <w:bookmarkStart w:id="3" w:name="_Toc465153557"/>
-      <w:r>
-        <w:t>Analyse des besoins</w:t>
+      <w:bookmarkStart w:id="3" w:name="_Toc465153558"/>
+      <w:r>
+        <w:t>Cahier des charges</w:t>
       </w:r>
       <w:bookmarkEnd w:id="3"/>
-    </w:p>
-    <w:p/>
-    <w:p>
-      <w:pPr>
-        <w:pStyle w:val="Titre1"/>
-      </w:pPr>
-      <w:bookmarkStart w:id="4" w:name="_Toc465153558"/>
-      <w:r>
-        <w:t>Cahier des charges</w:t>
-      </w:r>
-      <w:bookmarkEnd w:id="4"/>
     </w:p>
     <w:p/>
     <w:p/>
@@ -2921,7 +2919,7 @@
       <w:pPr>
         <w:pStyle w:val="Titre1"/>
       </w:pPr>
-      <w:bookmarkStart w:id="5" w:name="_Toc465153559"/>
+      <w:bookmarkStart w:id="4" w:name="_Toc465153559"/>
       <w:r>
         <w:lastRenderedPageBreak/>
         <w:t>Modèle</w:t>
@@ -2932,7 +2930,7 @@
       <w:r>
         <w:t xml:space="preserve"> en étoile</w:t>
       </w:r>
-      <w:bookmarkEnd w:id="5"/>
+      <w:bookmarkEnd w:id="4"/>
     </w:p>
     <w:p>
       <w:pPr>
@@ -2993,125 +2991,125 @@
       <w:pPr>
         <w:pStyle w:val="Titre2"/>
       </w:pPr>
-      <w:bookmarkStart w:id="6" w:name="_Toc465153560"/>
+      <w:bookmarkStart w:id="5" w:name="_Toc465153560"/>
       <w:r>
         <w:lastRenderedPageBreak/>
         <w:t>Explications des choix</w:t>
       </w:r>
+      <w:bookmarkEnd w:id="5"/>
+    </w:p>
+    <w:p>
+      <w:pPr>
+        <w:pStyle w:val="Titre3"/>
+      </w:pPr>
+      <w:bookmarkStart w:id="6" w:name="_Toc465153561"/>
+      <w:r>
+        <w:t>Tables de faits</w:t>
+      </w:r>
       <w:bookmarkEnd w:id="6"/>
     </w:p>
     <w:p>
+      <w:r>
+        <w:t>Notre schéma contient 2 tables de faits : la table Commande et la table Vente.</w:t>
+      </w:r>
+    </w:p>
+    <w:p>
+      <w:r>
+        <w:t xml:space="preserve">La </w:t>
+      </w:r>
+      <w:r>
+        <w:t>table Vente contient les informations propres aux produits et plutôt à une ligne de la commande (quelle quantité pour un produit ? Quel pourcentage de remise sur chaque produit ? Quelle marge sur la vente ? Etc…) ainsi que le chiffre d’affaire.</w:t>
+      </w:r>
+    </w:p>
+    <w:p>
+      <w:r>
+        <w:t>La table Commande est plus orientée sur la commande en générale, par exemple pour connaître les dates de commande, livraison et expédition, l’expéditeur et ses frais ou encore des informations comme le nombre de commandes passées. On peut également</w:t>
+      </w:r>
+    </w:p>
+    <w:p>
       <w:pPr>
         <w:pStyle w:val="Titre3"/>
       </w:pPr>
-      <w:bookmarkStart w:id="7" w:name="_Toc465153561"/>
-      <w:r>
-        <w:t>Tables de faits</w:t>
+      <w:bookmarkStart w:id="7" w:name="_Toc465153562"/>
+      <w:r>
+        <w:t>Dimension Commande</w:t>
       </w:r>
       <w:bookmarkEnd w:id="7"/>
     </w:p>
     <w:p>
       <w:r>
-        <w:t>Notre schéma contient 2 tables de faits : la table Commande et la table Vente.</w:t>
-      </w:r>
-    </w:p>
-    <w:p>
-      <w:r>
-        <w:t xml:space="preserve">La </w:t>
-      </w:r>
-      <w:r>
-        <w:t>table Vente contient les informations propres aux produits et plutôt à une ligne de la commande (quelle quantité pour un produit ? Quel pourcentage de remise sur chaque produit ? Quelle marge sur la vente ? Etc…) ainsi que le chiffre d’affaire.</w:t>
-      </w:r>
-    </w:p>
-    <w:p>
-      <w:r>
-        <w:t>La table Commande est plus orientée sur la commande en générale, par exemple pour connaître les dates de commande, livraison et expédition, l’expéditeur et ses frais ou encore des informations comme le nombre de commandes passées. On peut également</w:t>
+        <w:t xml:space="preserve">Avant la création de cette dimension, il était impossible de lier une commande aux </w:t>
+      </w:r>
+      <w:r>
+        <w:t>ventes</w:t>
+      </w:r>
+      <w:r>
+        <w:t>. On ne pouvait par exemple pas connaître le prix total de la commande. La dimension Commande permet de créer cette liaison via le numéro de commande.</w:t>
       </w:r>
     </w:p>
     <w:p>
       <w:pPr>
         <w:pStyle w:val="Titre3"/>
       </w:pPr>
-      <w:bookmarkStart w:id="8" w:name="_Toc465153562"/>
-      <w:r>
-        <w:t>Dimension Commande</w:t>
+      <w:bookmarkStart w:id="8" w:name="_Toc465153563"/>
+      <w:r>
+        <w:t>Dimension Temps : Liaisons multiples</w:t>
       </w:r>
       <w:bookmarkEnd w:id="8"/>
     </w:p>
     <w:p>
       <w:r>
-        <w:t xml:space="preserve">Avant la création de cette dimension, il était impossible de lier une commande aux </w:t>
-      </w:r>
-      <w:r>
-        <w:t>ventes</w:t>
-      </w:r>
-      <w:r>
-        <w:t>. On ne pouvait par exemple pas connaître le prix total de la commande. La dimension Commande permet de créer cette liaison via le numéro de commande.</w:t>
+        <w:t>Nous avons créé 3 liaisons entre la dimension Temps et la table de faits Commande, car dans le cas, il est mentionné 3 types de dates distincts : la date de commande, la date de livraison</w:t>
+      </w:r>
+      <w:r>
+        <w:t xml:space="preserve"> prévue</w:t>
+      </w:r>
+      <w:r>
+        <w:t xml:space="preserve"> et la date d’expédition.</w:t>
       </w:r>
     </w:p>
     <w:p>
       <w:pPr>
         <w:pStyle w:val="Titre3"/>
       </w:pPr>
-      <w:bookmarkStart w:id="9" w:name="_Toc465153563"/>
-      <w:r>
-        <w:t>Dimension Temps : Liaisons multiples</w:t>
+      <w:bookmarkStart w:id="9" w:name="_Toc465153564"/>
+      <w:r>
+        <w:t>Aucune dimension Devise</w:t>
       </w:r>
       <w:bookmarkEnd w:id="9"/>
     </w:p>
     <w:p>
       <w:r>
-        <w:t>Nous avons créé 3 liaisons entre la dimension Temps et la table de faits Commande, car dans le cas, il est mentionné 3 types de dates distincts : la date de commande, la date de livraison</w:t>
-      </w:r>
-      <w:r>
-        <w:t xml:space="preserve"> prévue</w:t>
-      </w:r>
-      <w:r>
-        <w:t xml:space="preserve"> et la date d’expédition.</w:t>
+        <w:t>Nous avons omis la dimension Devise car nous prévoyons de convertir tous les prix et montant en une seule devise avant de les intégrer à notre entrepôt de données</w:t>
+      </w:r>
+      <w:r>
+        <w:t>. Nous n’aurons donc qu’une seule devise présente dans notre Data Warehouse.</w:t>
       </w:r>
     </w:p>
     <w:p>
       <w:pPr>
         <w:pStyle w:val="Titre3"/>
       </w:pPr>
-      <w:bookmarkStart w:id="10" w:name="_Toc465153564"/>
-      <w:r>
-        <w:t>Aucune dimension Devise</w:t>
+      <w:bookmarkStart w:id="10" w:name="_Toc465153565"/>
+      <w:r>
+        <w:t>Dimension Vendeur et table Vente : pas de liaison</w:t>
       </w:r>
       <w:bookmarkEnd w:id="10"/>
     </w:p>
     <w:p>
       <w:r>
-        <w:t>Nous avons omis la dimension Devise car nous prévoyons de convertir tous les prix et montant en une seule devise avant de les intégrer à notre entrepôt de données</w:t>
-      </w:r>
-      <w:r>
-        <w:t>. Nous n’aurons donc qu’une seule devise présente dans notre Data Warehouse.</w:t>
+        <w:t>Nous avons jugé inutile de relier un vendeur à la table Vente car nous sommes d’avis que le vendeur est plutôt lié à une commande et qu’il n’est pas très utile de déterminer les ventes d’un vendeur par produit par exemple.</w:t>
       </w:r>
     </w:p>
     <w:p>
       <w:pPr>
         <w:pStyle w:val="Titre3"/>
       </w:pPr>
-      <w:bookmarkStart w:id="11" w:name="_Toc465153565"/>
-      <w:r>
-        <w:t>Dimension Vendeur et table Vente : pas de liaison</w:t>
+      <w:bookmarkStart w:id="11" w:name="_Toc465153566"/>
+      <w:r>
+        <w:t>Dimension Géographie et table Vente : aucune liaison</w:t>
       </w:r>
       <w:bookmarkEnd w:id="11"/>
-    </w:p>
-    <w:p>
-      <w:r>
-        <w:t>Nous avons jugé inutile de relier un vendeur à la table Vente car nous sommes d’avis que le vendeur est plutôt lié à une commande et qu’il n’est pas très utile de déterminer les ventes d’un vendeur par produit par exemple.</w:t>
-      </w:r>
-    </w:p>
-    <w:p>
-      <w:pPr>
-        <w:pStyle w:val="Titre3"/>
-      </w:pPr>
-      <w:bookmarkStart w:id="12" w:name="_Toc465153566"/>
-      <w:r>
-        <w:t>Dimension Géographie et table Vente : aucune liaison</w:t>
-      </w:r>
-      <w:bookmarkEnd w:id="12"/>
     </w:p>
     <w:p>
       <w:pPr>
@@ -3138,28 +3136,28 @@
       <w:pPr>
         <w:pStyle w:val="Titre2"/>
       </w:pPr>
-      <w:bookmarkStart w:id="13" w:name="_Toc465153567"/>
+      <w:bookmarkStart w:id="12" w:name="_Toc465153567"/>
       <w:r>
         <w:lastRenderedPageBreak/>
         <w:t>Hiérarchies</w:t>
       </w:r>
+      <w:bookmarkEnd w:id="12"/>
+    </w:p>
+    <w:p>
+      <w:pPr>
+        <w:pStyle w:val="Titre3"/>
+      </w:pPr>
+      <w:bookmarkStart w:id="13" w:name="_Toc465153568"/>
+      <w:r>
+        <w:t xml:space="preserve">Hiérarchie </w:t>
+      </w:r>
+      <w:r>
+        <w:t>du</w:t>
+      </w:r>
+      <w:r>
+        <w:t xml:space="preserve"> temps</w:t>
+      </w:r>
       <w:bookmarkEnd w:id="13"/>
-    </w:p>
-    <w:p>
-      <w:pPr>
-        <w:pStyle w:val="Titre3"/>
-      </w:pPr>
-      <w:bookmarkStart w:id="14" w:name="_Toc465153568"/>
-      <w:r>
-        <w:t xml:space="preserve">Hiérarchie </w:t>
-      </w:r>
-      <w:r>
-        <w:t>du</w:t>
-      </w:r>
-      <w:r>
-        <w:t xml:space="preserve"> temps</w:t>
-      </w:r>
-      <w:bookmarkEnd w:id="14"/>
     </w:p>
     <w:p>
       <w:pPr>
@@ -4514,11 +4512,11 @@
       <w:pPr>
         <w:pStyle w:val="Titre3"/>
       </w:pPr>
-      <w:bookmarkStart w:id="15" w:name="_Toc465153569"/>
+      <w:bookmarkStart w:id="14" w:name="_Toc465153569"/>
       <w:r>
         <w:t>Hiérarchie des vendeurs</w:t>
       </w:r>
-      <w:bookmarkEnd w:id="15"/>
+      <w:bookmarkEnd w:id="14"/>
     </w:p>
     <w:p>
       <w:pPr>
@@ -5212,14 +5210,14 @@
       <w:pPr>
         <w:pStyle w:val="Titre3"/>
       </w:pPr>
-      <w:bookmarkStart w:id="16" w:name="_Toc465153570"/>
+      <w:bookmarkStart w:id="15" w:name="_Toc465153570"/>
       <w:r>
         <w:t xml:space="preserve">Hiérarchie des </w:t>
       </w:r>
       <w:r>
         <w:t>articles</w:t>
       </w:r>
-      <w:bookmarkEnd w:id="16"/>
+      <w:bookmarkEnd w:id="15"/>
     </w:p>
     <w:p>
       <w:pPr>
@@ -5720,7 +5718,7 @@
       <w:pPr>
         <w:pStyle w:val="Titre3"/>
       </w:pPr>
-      <w:bookmarkStart w:id="17" w:name="_Toc465153571"/>
+      <w:bookmarkStart w:id="16" w:name="_Toc465153571"/>
       <w:r>
         <w:lastRenderedPageBreak/>
         <w:t>Hiérarchie</w:t>
@@ -5728,7 +5726,7 @@
       <w:r>
         <w:t xml:space="preserve"> de la géographie</w:t>
       </w:r>
-      <w:bookmarkEnd w:id="17"/>
+      <w:bookmarkEnd w:id="16"/>
     </w:p>
     <w:p>
       <w:pPr>
@@ -6230,99 +6228,125 @@
       <w:pPr>
         <w:pStyle w:val="Titre1"/>
       </w:pPr>
-      <w:bookmarkStart w:id="18" w:name="_Toc465153572"/>
+      <w:bookmarkStart w:id="17" w:name="_Toc465153572"/>
       <w:r>
         <w:t>Données : importation/transormation</w:t>
       </w:r>
+      <w:bookmarkEnd w:id="17"/>
+    </w:p>
+    <w:p>
+      <w:r>
+        <w:t>L’importation des données dans notre Data Warehouse a été réalisée à l’aide de la méthode ETL (Extract, Transform, Load).</w:t>
+      </w:r>
+    </w:p>
+    <w:p>
+      <w:pPr>
+        <w:pStyle w:val="Titre2"/>
+      </w:pPr>
+      <w:bookmarkStart w:id="18" w:name="_Toc465153573"/>
+      <w:r>
+        <w:t>Staging</w:t>
+      </w:r>
       <w:bookmarkEnd w:id="18"/>
     </w:p>
     <w:p>
+      <w:r>
+        <w:t>La zone staging représente la zone contenant les données qui n’ont pas encore été transformées. Nous extrayons les données depuis nos différentes sources (fichiers Excel, fichiers Access, fichiers texte, etc…), les plaçons dans notre staging area, à la suite de quoi nous les transformons pour qu’elles correspondent à ce qu’attendent nos tables présentes dans notre Data Warehouse et les chargeons dans celui-ci.</w:t>
+      </w:r>
+    </w:p>
+    <w:p>
+      <w:pPr>
+        <w:pStyle w:val="Titre3"/>
+      </w:pPr>
+      <w:r>
+        <w:t>Types de données</w:t>
+      </w:r>
+    </w:p>
+    <w:p>
+      <w:r>
+        <w:t>L’importation des données dans la staging a été simplifiée au niveau des types de données. En effet, nous n’avons à ce moment-là pas encore procédé à une transformation des différents types, mais avons simplement importé toutes les données sous forme de chaînes de caractères (sauf les identifiants).</w:t>
+      </w:r>
+      <w:bookmarkStart w:id="19" w:name="_GoBack"/>
+      <w:bookmarkEnd w:id="19"/>
+    </w:p>
+    <w:p>
       <w:pPr>
         <w:pStyle w:val="Titre2"/>
       </w:pPr>
-      <w:bookmarkStart w:id="19" w:name="_Toc465153573"/>
-      <w:proofErr w:type="spellStart"/>
-      <w:r>
-        <w:t>Staging</w:t>
-      </w:r>
-      <w:bookmarkEnd w:id="19"/>
-      <w:proofErr w:type="spellEnd"/>
+      <w:bookmarkStart w:id="20" w:name="_Toc465153574"/>
+      <w:r>
+        <w:t>Data</w:t>
+      </w:r>
+      <w:r>
+        <w:t xml:space="preserve"> </w:t>
+      </w:r>
+      <w:r>
+        <w:t>Warehouse</w:t>
+      </w:r>
+      <w:bookmarkEnd w:id="20"/>
+    </w:p>
+    <w:p>
+      <w:pPr>
+        <w:pStyle w:val="Titre3"/>
+      </w:pPr>
+      <w:bookmarkStart w:id="21" w:name="_Toc465153575"/>
+      <w:r>
+        <w:t>Master data</w:t>
+      </w:r>
+      <w:bookmarkEnd w:id="21"/>
     </w:p>
     <w:p/>
     <w:p>
       <w:pPr>
+        <w:pStyle w:val="Titre3"/>
+      </w:pPr>
+      <w:bookmarkStart w:id="22" w:name="_Toc465153576"/>
+      <w:r>
+        <w:t>Qualité des données</w:t>
+      </w:r>
+      <w:bookmarkEnd w:id="22"/>
+    </w:p>
+    <w:p/>
+    <w:p>
+      <w:pPr>
+        <w:pStyle w:val="Titre3"/>
+      </w:pPr>
+      <w:bookmarkStart w:id="23" w:name="_Toc465153577"/>
+      <w:r>
+        <w:lastRenderedPageBreak/>
+        <w:t>Audit</w:t>
+      </w:r>
+      <w:bookmarkEnd w:id="23"/>
+    </w:p>
+    <w:p/>
+    <w:p>
+      <w:pPr>
         <w:pStyle w:val="Titre2"/>
       </w:pPr>
-      <w:bookmarkStart w:id="20" w:name="_Toc465153574"/>
-      <w:proofErr w:type="spellStart"/>
-      <w:r>
-        <w:t>DataWarehouse</w:t>
-      </w:r>
-      <w:bookmarkEnd w:id="20"/>
-      <w:proofErr w:type="spellEnd"/>
-    </w:p>
-    <w:p>
-      <w:pPr>
-        <w:pStyle w:val="Titre3"/>
-      </w:pPr>
-      <w:bookmarkStart w:id="21" w:name="_Toc465153575"/>
-      <w:r>
-        <w:t>Master data</w:t>
-      </w:r>
-      <w:bookmarkEnd w:id="21"/>
+      <w:bookmarkStart w:id="24" w:name="_Toc465153578"/>
+      <w:r>
+        <w:t>Cube</w:t>
+      </w:r>
+      <w:bookmarkEnd w:id="24"/>
     </w:p>
     <w:p/>
     <w:p>
       <w:pPr>
-        <w:pStyle w:val="Titre3"/>
-      </w:pPr>
-      <w:bookmarkStart w:id="22" w:name="_Toc465153576"/>
-      <w:r>
-        <w:t>Qualité des données</w:t>
-      </w:r>
-      <w:bookmarkEnd w:id="22"/>
+        <w:pStyle w:val="Titre1"/>
+      </w:pPr>
+      <w:bookmarkStart w:id="25" w:name="_Toc465153579"/>
+      <w:r>
+        <w:t>Indicateurs</w:t>
+      </w:r>
+      <w:bookmarkEnd w:id="25"/>
     </w:p>
     <w:p/>
     <w:p>
       <w:pPr>
-        <w:pStyle w:val="Titre3"/>
-      </w:pPr>
-      <w:bookmarkStart w:id="23" w:name="_Toc465153577"/>
-      <w:r>
-        <w:t>Audit</w:t>
-      </w:r>
-      <w:bookmarkEnd w:id="23"/>
-    </w:p>
-    <w:p/>
-    <w:p>
-      <w:pPr>
-        <w:pStyle w:val="Titre2"/>
-      </w:pPr>
-      <w:bookmarkStart w:id="24" w:name="_Toc465153578"/>
-      <w:r>
-        <w:t>Cube</w:t>
-      </w:r>
-      <w:bookmarkEnd w:id="24"/>
-    </w:p>
-    <w:p/>
-    <w:p>
-      <w:pPr>
         <w:pStyle w:val="Titre1"/>
       </w:pPr>
-      <w:bookmarkStart w:id="25" w:name="_Toc465153579"/>
-      <w:r>
-        <w:t>Indicateurs</w:t>
-      </w:r>
-      <w:bookmarkEnd w:id="25"/>
-    </w:p>
-    <w:p/>
-    <w:p>
-      <w:pPr>
-        <w:pStyle w:val="Titre1"/>
-      </w:pPr>
       <w:bookmarkStart w:id="26" w:name="_Toc465153580"/>
       <w:r>
-        <w:lastRenderedPageBreak/>
         <w:t>Conclusion</w:t>
       </w:r>
       <w:bookmarkEnd w:id="26"/>
@@ -6675,7 +6699,7 @@
         <w:noProof/>
         <w:sz w:val="22"/>
       </w:rPr>
-      <w:t>9</w:t>
+      <w:t>8</w:t>
     </w:r>
     <w:r>
       <w:rPr>
@@ -6834,16 +6858,8 @@
       <w:rPr>
         <w:sz w:val="22"/>
       </w:rPr>
-      <w:t xml:space="preserve">Sébastien </w:t>
+      <w:t>Sébastien Quiquerez</w:t>
     </w:r>
-    <w:proofErr w:type="spellStart"/>
-    <w:r>
-      <w:rPr>
-        <w:sz w:val="22"/>
-      </w:rPr>
-      <w:t>Quiquerez</w:t>
-    </w:r>
-    <w:proofErr w:type="spellEnd"/>
   </w:p>
   <w:p>
     <w:pPr>
@@ -6923,16 +6939,8 @@
       <w:rPr>
         <w:sz w:val="22"/>
       </w:rPr>
-      <w:t xml:space="preserve">Sébastien </w:t>
+      <w:t>Sébastien Quiquerez</w:t>
     </w:r>
-    <w:proofErr w:type="spellStart"/>
-    <w:r>
-      <w:rPr>
-        <w:sz w:val="22"/>
-      </w:rPr>
-      <w:t>Quiquerez</w:t>
-    </w:r>
-    <w:proofErr w:type="spellEnd"/>
   </w:p>
   <w:p>
     <w:pPr>
@@ -7007,16 +7015,8 @@
       <w:rPr>
         <w:sz w:val="22"/>
       </w:rPr>
-      <w:t xml:space="preserve">Sébastien </w:t>
+      <w:t>Sébastien Quiquerez</w:t>
     </w:r>
-    <w:proofErr w:type="spellStart"/>
-    <w:r>
-      <w:rPr>
-        <w:sz w:val="22"/>
-      </w:rPr>
-      <w:t>Quiquerez</w:t>
-    </w:r>
-    <w:proofErr w:type="spellEnd"/>
   </w:p>
   <w:p>
     <w:pPr>
@@ -8481,7 +8481,7 @@
 </file>
 
 <file path=customXml/itemProps1.xml><?xml version="1.0" encoding="utf-8"?>
-<ds:datastoreItem xmlns:ds="http://schemas.openxmlformats.org/officeDocument/2006/customXml" ds:itemID="{B549CC82-7575-4132-AA7D-501FFB135080}">
+<ds:datastoreItem xmlns:ds="http://schemas.openxmlformats.org/officeDocument/2006/customXml" ds:itemID="{5B61DDA7-00DF-4F25-8003-E62E8F8C9888}">
   <ds:schemaRefs>
     <ds:schemaRef ds:uri="http://schemas.openxmlformats.org/officeDocument/2006/bibliography"/>
   </ds:schemaRefs>

</xml_diff>

<commit_message>
entrepot données rapport final maj
</commit_message>
<xml_diff>
--- a/Entrepôt de données - Rapport final.docx
+++ b/Entrepôt de données - Rapport final.docx
@@ -203,8 +203,20 @@
           <w:sz w:val="30"/>
           <w:szCs w:val="30"/>
         </w:rPr>
-        <w:t>Sébastien Quiquerez</w:t>
-      </w:r>
+        <w:t xml:space="preserve">Sébastien </w:t>
+      </w:r>
+      <w:proofErr w:type="spellStart"/>
+      <w:r>
+        <w:rPr>
+          <w:b/>
+          <w:i/>
+          <w:smallCaps/>
+          <w:sz w:val="30"/>
+          <w:szCs w:val="30"/>
+        </w:rPr>
+        <w:t>Quiquerez</w:t>
+      </w:r>
+      <w:proofErr w:type="spellEnd"/>
     </w:p>
     <w:p>
       <w:pPr>
@@ -2935,15 +2947,6 @@
     <w:p>
       <w:pPr>
         <w:jc w:val="center"/>
-        <w:sectPr>
-          <w:headerReference w:type="first" r:id="rId12"/>
-          <w:footerReference w:type="first" r:id="rId13"/>
-          <w:pgSz w:w="16838" w:h="11906" w:orient="landscape"/>
-          <w:pgMar w:top="1417" w:right="1417" w:bottom="1417" w:left="1417" w:header="708" w:footer="708" w:gutter="0"/>
-          <w:cols w:space="708"/>
-          <w:titlePg/>
-          <w:docGrid w:linePitch="360"/>
-        </w:sectPr>
       </w:pPr>
       <w:r>
         <w:rPr>
@@ -2951,10 +2954,10 @@
           <w:lang w:eastAsia="fr-CH"/>
         </w:rPr>
         <w:drawing>
-          <wp:inline distT="0" distB="0" distL="0" distR="0" wp14:anchorId="1FA7524D" wp14:editId="710D1768">
-            <wp:extent cx="7208537" cy="4495800"/>
-            <wp:effectExtent l="0" t="0" r="0" b="0"/>
-            <wp:docPr id="14" name="Image 14"/>
+          <wp:inline distT="0" distB="0" distL="0" distR="0" wp14:anchorId="739CD4C0" wp14:editId="22EB33F3">
+            <wp:extent cx="6984336" cy="4885267"/>
+            <wp:effectExtent l="0" t="0" r="7620" b="0"/>
+            <wp:docPr id="31" name="Image 31"/>
             <wp:cNvGraphicFramePr>
               <a:graphicFrameLocks xmlns:a="http://schemas.openxmlformats.org/drawingml/2006/main" noChangeAspect="1"/>
             </wp:cNvGraphicFramePr>
@@ -2966,7 +2969,7 @@
                     <pic:cNvPicPr/>
                   </pic:nvPicPr>
                   <pic:blipFill>
-                    <a:blip r:embed="rId14"/>
+                    <a:blip r:embed="rId12"/>
                     <a:stretch>
                       <a:fillRect/>
                     </a:stretch>
@@ -2974,7 +2977,7 @@
                   <pic:spPr>
                     <a:xfrm>
                       <a:off x="0" y="0"/>
-                      <a:ext cx="7265597" cy="4531387"/>
+                      <a:ext cx="7011345" cy="4904159"/>
                     </a:xfrm>
                     <a:prstGeom prst="rect">
                       <a:avLst/>
@@ -2989,6 +2992,20 @@
     </w:p>
     <w:p>
       <w:pPr>
+        <w:jc w:val="center"/>
+        <w:sectPr>
+          <w:headerReference w:type="first" r:id="rId13"/>
+          <w:footerReference w:type="first" r:id="rId14"/>
+          <w:pgSz w:w="16838" w:h="11906" w:orient="landscape"/>
+          <w:pgMar w:top="1417" w:right="1417" w:bottom="1417" w:left="1417" w:header="708" w:footer="708" w:gutter="0"/>
+          <w:cols w:space="708"/>
+          <w:titlePg/>
+          <w:docGrid w:linePitch="360"/>
+        </w:sectPr>
+      </w:pPr>
+    </w:p>
+    <w:p>
+      <w:pPr>
         <w:pStyle w:val="Titre2"/>
       </w:pPr>
       <w:bookmarkStart w:id="5" w:name="_Toc465153560"/>
@@ -3032,7 +3049,13 @@
       </w:pPr>
       <w:bookmarkStart w:id="7" w:name="_Toc465153562"/>
       <w:r>
-        <w:t>Dimension Commande</w:t>
+        <w:t xml:space="preserve">Mini </w:t>
+      </w:r>
+      <w:r>
+        <w:t>d</w:t>
+      </w:r>
+      <w:r>
+        <w:t>imension Commande</w:t>
       </w:r>
       <w:bookmarkEnd w:id="7"/>
     </w:p>
@@ -3044,7 +3067,24 @@
         <w:t>ventes</w:t>
       </w:r>
       <w:r>
-        <w:t>. On ne pouvait par exemple pas connaître le prix total de la commande. La dimension Commande permet de créer cette liaison via le numéro de commande.</w:t>
+        <w:t>. On ne pouvait par exemple pas connaîtr</w:t>
+      </w:r>
+      <w:r>
+        <w:t>e le prix total de la commande.</w:t>
+      </w:r>
+    </w:p>
+    <w:p>
+      <w:r>
+        <w:t xml:space="preserve">La </w:t>
+      </w:r>
+      <w:r>
+        <w:t xml:space="preserve">mini </w:t>
+      </w:r>
+      <w:r>
+        <w:t>dimension Commande permet de créer cette li</w:t>
+      </w:r>
+      <w:r>
+        <w:t>aison : elle contient le numéro de chaque commande et dans chaque table de faits, une clé secondaire référence cette table afin qu’il soit possible de faire correspondre les informations des deux tables de faits.</w:t>
       </w:r>
     </w:p>
     <w:p>
@@ -3072,44 +3112,35 @@
       <w:pPr>
         <w:pStyle w:val="Titre3"/>
       </w:pPr>
-      <w:bookmarkStart w:id="9" w:name="_Toc465153564"/>
-      <w:r>
-        <w:t>Aucune dimension Devise</w:t>
-      </w:r>
+      <w:r>
+        <w:t xml:space="preserve">Dimensions Client et </w:t>
+      </w:r>
+      <w:proofErr w:type="spellStart"/>
+      <w:r>
+        <w:t>Geographie</w:t>
+      </w:r>
+      <w:proofErr w:type="spellEnd"/>
+      <w:r>
+        <w:t> : flocon</w:t>
+      </w:r>
+    </w:p>
+    <w:p>
+      <w:r>
+        <w:t xml:space="preserve">Un flocon a été mis en place </w:t>
+      </w:r>
+      <w:r>
+        <w:t xml:space="preserve">entre les tables Client et </w:t>
+      </w:r>
+      <w:proofErr w:type="spellStart"/>
+      <w:r>
+        <w:t>Geographie</w:t>
+      </w:r>
+      <w:proofErr w:type="spellEnd"/>
+      <w:r>
+        <w:t xml:space="preserve"> car nous avons jugé intéressant de connaitre la provenance de nos clients sans qu’on doive forcément se lier à une vente. Cela permettra la mise en place d’indicateurs supplémentaires.</w:t>
+      </w:r>
+      <w:bookmarkStart w:id="9" w:name="_GoBack"/>
       <w:bookmarkEnd w:id="9"/>
-    </w:p>
-    <w:p>
-      <w:r>
-        <w:t>Nous avons omis la dimension Devise car nous prévoyons de convertir tous les prix et montant en une seule devise avant de les intégrer à notre entrepôt de données</w:t>
-      </w:r>
-      <w:r>
-        <w:t>. Nous n’aurons donc qu’une seule devise présente dans notre Data Warehouse.</w:t>
-      </w:r>
-    </w:p>
-    <w:p>
-      <w:pPr>
-        <w:pStyle w:val="Titre3"/>
-      </w:pPr>
-      <w:bookmarkStart w:id="10" w:name="_Toc465153565"/>
-      <w:r>
-        <w:t>Dimension Vendeur et table Vente : pas de liaison</w:t>
-      </w:r>
-      <w:bookmarkEnd w:id="10"/>
-    </w:p>
-    <w:p>
-      <w:r>
-        <w:t>Nous avons jugé inutile de relier un vendeur à la table Vente car nous sommes d’avis que le vendeur est plutôt lié à une commande et qu’il n’est pas très utile de déterminer les ventes d’un vendeur par produit par exemple.</w:t>
-      </w:r>
-    </w:p>
-    <w:p>
-      <w:pPr>
-        <w:pStyle w:val="Titre3"/>
-      </w:pPr>
-      <w:bookmarkStart w:id="11" w:name="_Toc465153566"/>
-      <w:r>
-        <w:t>Dimension Géographie et table Vente : aucune liaison</w:t>
-      </w:r>
-      <w:bookmarkEnd w:id="11"/>
     </w:p>
     <w:p>
       <w:pPr>
@@ -3117,18 +3148,6 @@
         <w:jc w:val="left"/>
       </w:pPr>
       <w:r>
-        <w:t xml:space="preserve">Nous avons fait le choix de ne pas analyser les ventes de chaque produit par région. Nous n’allons pas </w:t>
-      </w:r>
-      <w:r>
-        <w:t>chercher à savoir si un produit précis s’est mieux ou moins bien vendu dans une certaine région plutôt que dans une autre.</w:t>
-      </w:r>
-    </w:p>
-    <w:p>
-      <w:pPr>
-        <w:spacing w:before="0" w:after="160" w:line="259" w:lineRule="auto"/>
-        <w:jc w:val="left"/>
-      </w:pPr>
-      <w:r>
         <w:br w:type="page"/>
       </w:r>
     </w:p>
@@ -3136,18 +3155,18 @@
       <w:pPr>
         <w:pStyle w:val="Titre2"/>
       </w:pPr>
-      <w:bookmarkStart w:id="12" w:name="_Toc465153567"/>
+      <w:bookmarkStart w:id="10" w:name="_Toc465153567"/>
       <w:r>
         <w:lastRenderedPageBreak/>
         <w:t>Hiérarchies</w:t>
       </w:r>
-      <w:bookmarkEnd w:id="12"/>
+      <w:bookmarkEnd w:id="10"/>
     </w:p>
     <w:p>
       <w:pPr>
         <w:pStyle w:val="Titre3"/>
       </w:pPr>
-      <w:bookmarkStart w:id="13" w:name="_Toc465153568"/>
+      <w:bookmarkStart w:id="11" w:name="_Toc465153568"/>
       <w:r>
         <w:t xml:space="preserve">Hiérarchie </w:t>
       </w:r>
@@ -3157,7 +3176,7 @@
       <w:r>
         <w:t xml:space="preserve"> temps</w:t>
       </w:r>
-      <w:bookmarkEnd w:id="13"/>
+      <w:bookmarkEnd w:id="11"/>
     </w:p>
     <w:p>
       <w:pPr>
@@ -4512,11 +4531,11 @@
       <w:pPr>
         <w:pStyle w:val="Titre3"/>
       </w:pPr>
-      <w:bookmarkStart w:id="14" w:name="_Toc465153569"/>
+      <w:bookmarkStart w:id="12" w:name="_Toc465153569"/>
       <w:r>
         <w:t>Hiérarchie des vendeurs</w:t>
       </w:r>
-      <w:bookmarkEnd w:id="14"/>
+      <w:bookmarkEnd w:id="12"/>
     </w:p>
     <w:p>
       <w:pPr>
@@ -5210,14 +5229,14 @@
       <w:pPr>
         <w:pStyle w:val="Titre3"/>
       </w:pPr>
-      <w:bookmarkStart w:id="15" w:name="_Toc465153570"/>
+      <w:bookmarkStart w:id="13" w:name="_Toc465153570"/>
       <w:r>
         <w:t xml:space="preserve">Hiérarchie des </w:t>
       </w:r>
       <w:r>
         <w:t>articles</w:t>
       </w:r>
-      <w:bookmarkEnd w:id="15"/>
+      <w:bookmarkEnd w:id="13"/>
     </w:p>
     <w:p>
       <w:pPr>
@@ -5718,7 +5737,7 @@
       <w:pPr>
         <w:pStyle w:val="Titre3"/>
       </w:pPr>
-      <w:bookmarkStart w:id="16" w:name="_Toc465153571"/>
+      <w:bookmarkStart w:id="14" w:name="_Toc465153571"/>
       <w:r>
         <w:lastRenderedPageBreak/>
         <w:t>Hiérarchie</w:t>
@@ -5726,7 +5745,7 @@
       <w:r>
         <w:t xml:space="preserve"> de la géographie</w:t>
       </w:r>
-      <w:bookmarkEnd w:id="16"/>
+      <w:bookmarkEnd w:id="14"/>
     </w:p>
     <w:p>
       <w:pPr>
@@ -6228,139 +6247,205 @@
       <w:pPr>
         <w:pStyle w:val="Titre1"/>
       </w:pPr>
-      <w:bookmarkStart w:id="17" w:name="_Toc465153572"/>
+      <w:bookmarkStart w:id="15" w:name="_Toc465153572"/>
       <w:r>
         <w:t>Données : importation/transormation</w:t>
       </w:r>
+      <w:bookmarkEnd w:id="15"/>
+    </w:p>
+    <w:p>
+      <w:r>
+        <w:t xml:space="preserve">L’importation des données dans notre Data </w:t>
+      </w:r>
+      <w:proofErr w:type="spellStart"/>
+      <w:r>
+        <w:t>Warehouse</w:t>
+      </w:r>
+      <w:proofErr w:type="spellEnd"/>
+      <w:r>
+        <w:t xml:space="preserve"> a été réalisée à l’aide de la méthode ETL (</w:t>
+      </w:r>
+      <w:proofErr w:type="spellStart"/>
+      <w:r>
+        <w:t>Extract</w:t>
+      </w:r>
+      <w:proofErr w:type="spellEnd"/>
+      <w:r>
+        <w:t xml:space="preserve">, </w:t>
+      </w:r>
+      <w:proofErr w:type="spellStart"/>
+      <w:r>
+        <w:t>Transform</w:t>
+      </w:r>
+      <w:proofErr w:type="spellEnd"/>
+      <w:r>
+        <w:t xml:space="preserve">, </w:t>
+      </w:r>
+      <w:proofErr w:type="spellStart"/>
+      <w:r>
+        <w:t>Load</w:t>
+      </w:r>
+      <w:proofErr w:type="spellEnd"/>
+      <w:r>
+        <w:t>).</w:t>
+      </w:r>
+    </w:p>
+    <w:p>
+      <w:pPr>
+        <w:pStyle w:val="Titre2"/>
+      </w:pPr>
+      <w:bookmarkStart w:id="16" w:name="_Toc465153573"/>
+      <w:proofErr w:type="spellStart"/>
+      <w:r>
+        <w:t>Staging</w:t>
+      </w:r>
+      <w:bookmarkEnd w:id="16"/>
+      <w:proofErr w:type="spellEnd"/>
+    </w:p>
+    <w:p>
+      <w:r>
+        <w:t xml:space="preserve">La zone </w:t>
+      </w:r>
+      <w:proofErr w:type="spellStart"/>
+      <w:r>
+        <w:t>staging</w:t>
+      </w:r>
+      <w:proofErr w:type="spellEnd"/>
+      <w:r>
+        <w:t xml:space="preserve"> représente la zone contenant les données qui n’ont pas encore été transformées. Nous extrayons les données depuis nos différentes sources (fichiers Excel, fichiers Access, fichiers texte, etc…), les plaçons dans notre </w:t>
+      </w:r>
+      <w:proofErr w:type="spellStart"/>
+      <w:r>
+        <w:t>staging</w:t>
+      </w:r>
+      <w:proofErr w:type="spellEnd"/>
+      <w:r>
+        <w:t xml:space="preserve"> area, à la suite de quoi nous les transformons pour qu’elles correspondent à ce qu’attendent nos tables présentes dans notre Data </w:t>
+      </w:r>
+      <w:proofErr w:type="spellStart"/>
+      <w:r>
+        <w:t>Warehouse</w:t>
+      </w:r>
+      <w:proofErr w:type="spellEnd"/>
+      <w:r>
+        <w:t xml:space="preserve"> et les chargeons dans celui-ci.</w:t>
+      </w:r>
+    </w:p>
+    <w:p>
+      <w:pPr>
+        <w:pStyle w:val="Titre3"/>
+      </w:pPr>
+      <w:r>
+        <w:t>Types de données</w:t>
+      </w:r>
+    </w:p>
+    <w:p>
+      <w:r>
+        <w:t xml:space="preserve">L’importation des données dans la </w:t>
+      </w:r>
+      <w:proofErr w:type="spellStart"/>
+      <w:r>
+        <w:t>staging</w:t>
+      </w:r>
+      <w:proofErr w:type="spellEnd"/>
+      <w:r>
+        <w:t xml:space="preserve"> a été simplifiée au niveau des types de données. En effet, nous n’avons à ce moment-là pas encore procédé à une transformation des différents types, mais avons simplement importé toutes les données sous forme de chaînes de caractères (sauf les identifiants).</w:t>
+      </w:r>
+    </w:p>
+    <w:p>
+      <w:pPr>
+        <w:pStyle w:val="Titre2"/>
+      </w:pPr>
+      <w:bookmarkStart w:id="17" w:name="_Toc465153574"/>
+      <w:r>
+        <w:t>Data</w:t>
+      </w:r>
+      <w:r>
+        <w:t xml:space="preserve"> </w:t>
+      </w:r>
+      <w:proofErr w:type="spellStart"/>
+      <w:r>
+        <w:t>Warehouse</w:t>
+      </w:r>
       <w:bookmarkEnd w:id="17"/>
-    </w:p>
-    <w:p>
-      <w:r>
-        <w:t>L’importation des données dans notre Data Warehouse a été réalisée à l’aide de la méthode ETL (Extract, Transform, Load).</w:t>
-      </w:r>
-    </w:p>
-    <w:p>
-      <w:pPr>
-        <w:pStyle w:val="Titre2"/>
-      </w:pPr>
-      <w:bookmarkStart w:id="18" w:name="_Toc465153573"/>
-      <w:r>
-        <w:t>Staging</w:t>
+      <w:proofErr w:type="spellEnd"/>
+    </w:p>
+    <w:p>
+      <w:pPr>
+        <w:pStyle w:val="Titre3"/>
+      </w:pPr>
+      <w:bookmarkStart w:id="18" w:name="_Toc465153575"/>
+      <w:r>
+        <w:t>Master data</w:t>
       </w:r>
       <w:bookmarkEnd w:id="18"/>
     </w:p>
-    <w:p>
-      <w:r>
-        <w:t>La zone staging représente la zone contenant les données qui n’ont pas encore été transformées. Nous extrayons les données depuis nos différentes sources (fichiers Excel, fichiers Access, fichiers texte, etc…), les plaçons dans notre staging area, à la suite de quoi nous les transformons pour qu’elles correspondent à ce qu’attendent nos tables présentes dans notre Data Warehouse et les chargeons dans celui-ci.</w:t>
-      </w:r>
-    </w:p>
+    <w:p/>
     <w:p>
       <w:pPr>
         <w:pStyle w:val="Titre3"/>
       </w:pPr>
-      <w:r>
-        <w:t>Types de données</w:t>
-      </w:r>
-    </w:p>
-    <w:p>
-      <w:r>
-        <w:t>L’importation des données dans la staging a été simplifiée au niveau des types de données. En effet, nous n’avons à ce moment-là pas encore procédé à une transformation des différents types, mais avons simplement importé toutes les données sous forme de chaînes de caractères (sauf les identifiants).</w:t>
-      </w:r>
-      <w:bookmarkStart w:id="19" w:name="_GoBack"/>
+      <w:bookmarkStart w:id="19" w:name="_Toc465153576"/>
+      <w:r>
+        <w:t>Qualité des données</w:t>
+      </w:r>
       <w:bookmarkEnd w:id="19"/>
     </w:p>
-    <w:p>
-      <w:pPr>
-        <w:pStyle w:val="Titre2"/>
-      </w:pPr>
-      <w:bookmarkStart w:id="20" w:name="_Toc465153574"/>
-      <w:r>
-        <w:t>Data</w:t>
-      </w:r>
-      <w:r>
-        <w:t xml:space="preserve"> </w:t>
-      </w:r>
-      <w:r>
-        <w:t>Warehouse</w:t>
-      </w:r>
-      <w:bookmarkEnd w:id="20"/>
-    </w:p>
+    <w:p/>
     <w:p>
       <w:pPr>
         <w:pStyle w:val="Titre3"/>
       </w:pPr>
-      <w:bookmarkStart w:id="21" w:name="_Toc465153575"/>
-      <w:r>
-        <w:t>Master data</w:t>
-      </w:r>
-      <w:bookmarkEnd w:id="21"/>
-    </w:p>
-    <w:p/>
-    <w:p>
-      <w:pPr>
-        <w:pStyle w:val="Titre3"/>
-      </w:pPr>
-      <w:bookmarkStart w:id="22" w:name="_Toc465153576"/>
-      <w:r>
-        <w:t>Qualité des données</w:t>
-      </w:r>
-      <w:bookmarkEnd w:id="22"/>
-    </w:p>
-    <w:p/>
-    <w:p>
-      <w:pPr>
-        <w:pStyle w:val="Titre3"/>
-      </w:pPr>
-      <w:bookmarkStart w:id="23" w:name="_Toc465153577"/>
+      <w:bookmarkStart w:id="20" w:name="_Toc465153577"/>
       <w:r>
         <w:lastRenderedPageBreak/>
         <w:t>Audit</w:t>
       </w:r>
+      <w:bookmarkEnd w:id="20"/>
+    </w:p>
+    <w:p/>
+    <w:p>
+      <w:pPr>
+        <w:pStyle w:val="Titre2"/>
+      </w:pPr>
+      <w:bookmarkStart w:id="21" w:name="_Toc465153578"/>
+      <w:r>
+        <w:t>Cube</w:t>
+      </w:r>
+      <w:bookmarkEnd w:id="21"/>
+    </w:p>
+    <w:p/>
+    <w:p>
+      <w:pPr>
+        <w:pStyle w:val="Titre1"/>
+      </w:pPr>
+      <w:bookmarkStart w:id="22" w:name="_Toc465153579"/>
+      <w:r>
+        <w:t>Indicateurs</w:t>
+      </w:r>
+      <w:bookmarkEnd w:id="22"/>
+    </w:p>
+    <w:p/>
+    <w:p>
+      <w:pPr>
+        <w:pStyle w:val="Titre1"/>
+      </w:pPr>
+      <w:bookmarkStart w:id="23" w:name="_Toc465153580"/>
+      <w:r>
+        <w:t>Conclusion</w:t>
+      </w:r>
       <w:bookmarkEnd w:id="23"/>
     </w:p>
     <w:p/>
     <w:p>
       <w:pPr>
-        <w:pStyle w:val="Titre2"/>
-      </w:pPr>
-      <w:bookmarkStart w:id="24" w:name="_Toc465153578"/>
-      <w:r>
-        <w:t>Cube</w:t>
+        <w:pStyle w:val="Titre1"/>
+      </w:pPr>
+      <w:bookmarkStart w:id="24" w:name="_Toc465153581"/>
+      <w:r>
+        <w:t>Bibliographie</w:t>
       </w:r>
       <w:bookmarkEnd w:id="24"/>
-    </w:p>
-    <w:p/>
-    <w:p>
-      <w:pPr>
-        <w:pStyle w:val="Titre1"/>
-      </w:pPr>
-      <w:bookmarkStart w:id="25" w:name="_Toc465153579"/>
-      <w:r>
-        <w:t>Indicateurs</w:t>
-      </w:r>
-      <w:bookmarkEnd w:id="25"/>
-    </w:p>
-    <w:p/>
-    <w:p>
-      <w:pPr>
-        <w:pStyle w:val="Titre1"/>
-      </w:pPr>
-      <w:bookmarkStart w:id="26" w:name="_Toc465153580"/>
-      <w:r>
-        <w:t>Conclusion</w:t>
-      </w:r>
-      <w:bookmarkEnd w:id="26"/>
-    </w:p>
-    <w:p/>
-    <w:p>
-      <w:pPr>
-        <w:pStyle w:val="Titre1"/>
-      </w:pPr>
-      <w:bookmarkStart w:id="27" w:name="_Toc465153581"/>
-      <w:r>
-        <w:t>Bibliographie</w:t>
-      </w:r>
-      <w:bookmarkEnd w:id="27"/>
     </w:p>
     <w:p/>
     <w:sectPr>
@@ -6699,7 +6784,7 @@
         <w:noProof/>
         <w:sz w:val="22"/>
       </w:rPr>
-      <w:t>8</w:t>
+      <w:t>7</w:t>
     </w:r>
     <w:r>
       <w:rPr>
@@ -6858,8 +6943,16 @@
       <w:rPr>
         <w:sz w:val="22"/>
       </w:rPr>
-      <w:t>Sébastien Quiquerez</w:t>
+      <w:t xml:space="preserve">Sébastien </w:t>
     </w:r>
+    <w:proofErr w:type="spellStart"/>
+    <w:r>
+      <w:rPr>
+        <w:sz w:val="22"/>
+      </w:rPr>
+      <w:t>Quiquerez</w:t>
+    </w:r>
+    <w:proofErr w:type="spellEnd"/>
   </w:p>
   <w:p>
     <w:pPr>
@@ -6939,8 +7032,16 @@
       <w:rPr>
         <w:sz w:val="22"/>
       </w:rPr>
-      <w:t>Sébastien Quiquerez</w:t>
+      <w:t xml:space="preserve">Sébastien </w:t>
     </w:r>
+    <w:proofErr w:type="spellStart"/>
+    <w:r>
+      <w:rPr>
+        <w:sz w:val="22"/>
+      </w:rPr>
+      <w:t>Quiquerez</w:t>
+    </w:r>
+    <w:proofErr w:type="spellEnd"/>
   </w:p>
   <w:p>
     <w:pPr>
@@ -7015,8 +7116,16 @@
       <w:rPr>
         <w:sz w:val="22"/>
       </w:rPr>
-      <w:t>Sébastien Quiquerez</w:t>
+      <w:t xml:space="preserve">Sébastien </w:t>
     </w:r>
+    <w:proofErr w:type="spellStart"/>
+    <w:r>
+      <w:rPr>
+        <w:sz w:val="22"/>
+      </w:rPr>
+      <w:t>Quiquerez</w:t>
+    </w:r>
+    <w:proofErr w:type="spellEnd"/>
   </w:p>
   <w:p>
     <w:pPr>
@@ -7081,8 +7190,16 @@
         <w:sz w:val="22"/>
       </w:rPr>
       <w:tab/>
-      <w:t>Sébastien Quiquerez</w:t>
+      <w:t xml:space="preserve">Sébastien </w:t>
     </w:r>
+    <w:proofErr w:type="spellStart"/>
+    <w:r>
+      <w:rPr>
+        <w:sz w:val="22"/>
+      </w:rPr>
+      <w:t>Quiquerez</w:t>
+    </w:r>
+    <w:proofErr w:type="spellEnd"/>
   </w:p>
   <w:p>
     <w:pPr>
@@ -8481,7 +8598,7 @@
 </file>
 
 <file path=customXml/itemProps1.xml><?xml version="1.0" encoding="utf-8"?>
-<ds:datastoreItem xmlns:ds="http://schemas.openxmlformats.org/officeDocument/2006/customXml" ds:itemID="{5B61DDA7-00DF-4F25-8003-E62E8F8C9888}">
+<ds:datastoreItem xmlns:ds="http://schemas.openxmlformats.org/officeDocument/2006/customXml" ds:itemID="{112ADB4D-28AA-4027-97F1-F108DA2DE670}">
   <ds:schemaRefs>
     <ds:schemaRef ds:uri="http://schemas.openxmlformats.org/officeDocument/2006/bibliography"/>
   </ds:schemaRefs>

</xml_diff>

<commit_message>
ED rapport - conclusion
</commit_message>
<xml_diff>
--- a/Entrepôt de données - Rapport final.docx
+++ b/Entrepôt de données - Rapport final.docx
@@ -6860,98 +6860,96 @@
           <w:docGrid w:linePitch="360"/>
         </w:sectPr>
       </w:pPr>
-      <w:bookmarkStart w:id="0" w:name="_GoBack"/>
-      <w:bookmarkEnd w:id="0"/>
     </w:p>
     <w:p>
       <w:pPr>
         <w:pStyle w:val="Titre1"/>
       </w:pPr>
-      <w:bookmarkStart w:id="1" w:name="_Toc472544155"/>
+      <w:bookmarkStart w:id="0" w:name="_Toc472544155"/>
       <w:r>
         <w:lastRenderedPageBreak/>
         <w:t>Introduction</w:t>
       </w:r>
+      <w:bookmarkEnd w:id="0"/>
+    </w:p>
+    <w:p>
+      <w:r>
+        <w:t>Mediazon est spécialisée dans la vente de produits multimédias. L’entreprise nous a mandaté pour mettre en place la structure de son Data Warehouse qui</w:t>
+      </w:r>
+      <w:r>
+        <w:t xml:space="preserve"> stocker</w:t>
+      </w:r>
+      <w:r>
+        <w:t>a</w:t>
+      </w:r>
+      <w:r>
+        <w:t xml:space="preserve"> de grandes quantités de données issues de</w:t>
+      </w:r>
+      <w:r>
+        <w:t>s</w:t>
+      </w:r>
+      <w:r>
+        <w:t xml:space="preserve"> commandes de</w:t>
+      </w:r>
+      <w:r>
+        <w:t xml:space="preserve"> ses</w:t>
+      </w:r>
+      <w:r>
+        <w:t xml:space="preserve"> clients.</w:t>
+      </w:r>
+    </w:p>
+    <w:p>
+      <w:r>
+        <w:t>Les données source sont donc sous une forme « brute »,</w:t>
+      </w:r>
+      <w:r>
+        <w:t xml:space="preserve"> provenant de différentes sources,</w:t>
+      </w:r>
+      <w:r>
+        <w:t xml:space="preserve"> avec un certain nombre d’erreurs et il est nécessaire de mettre en place un système permettant d’obtenir des données d’une certaine qualité afin de </w:t>
+      </w:r>
+      <w:r>
+        <w:t>permettre le développement d’un système décisionnel bien conçu</w:t>
+      </w:r>
+      <w:r>
+        <w:t>.</w:t>
+      </w:r>
+    </w:p>
+    <w:p>
+      <w:r>
+        <w:t>Le</w:t>
+      </w:r>
+      <w:r>
+        <w:t xml:space="preserve"> développement du</w:t>
+      </w:r>
+      <w:r>
+        <w:t xml:space="preserve"> système</w:t>
+      </w:r>
+      <w:r>
+        <w:t xml:space="preserve"> de test</w:t>
+      </w:r>
+      <w:r>
+        <w:t xml:space="preserve"> a été </w:t>
+      </w:r>
+      <w:r>
+        <w:t>réalisé</w:t>
+      </w:r>
+      <w:r>
+        <w:t xml:space="preserve"> depuis une machine virtuelle Microsoft Server 2012. Le logiciel Microsoft</w:t>
+      </w:r>
+      <w:r>
+        <w:t xml:space="preserve"> Visual Studio ainsi que Microsoft SQL Server Management Studio nous ont permis de réaliser la plus grande partie de notre travail.</w:t>
+      </w:r>
+    </w:p>
+    <w:p>
+      <w:pPr>
+        <w:pStyle w:val="Titre1"/>
+      </w:pPr>
+      <w:bookmarkStart w:id="1" w:name="_Toc472544156"/>
+      <w:r>
+        <w:t>Analyse de l’existant</w:t>
+      </w:r>
       <w:bookmarkEnd w:id="1"/>
-    </w:p>
-    <w:p>
-      <w:r>
-        <w:t>Mediazon est spécialisée dans la vente de produits multimédias. L’entreprise nous a mandaté pour mettre en place la structure de son Data Warehouse qui</w:t>
-      </w:r>
-      <w:r>
-        <w:t xml:space="preserve"> stocker</w:t>
-      </w:r>
-      <w:r>
-        <w:t>a</w:t>
-      </w:r>
-      <w:r>
-        <w:t xml:space="preserve"> de grandes quantités de données issues de</w:t>
-      </w:r>
-      <w:r>
-        <w:t>s</w:t>
-      </w:r>
-      <w:r>
-        <w:t xml:space="preserve"> commandes de</w:t>
-      </w:r>
-      <w:r>
-        <w:t xml:space="preserve"> ses</w:t>
-      </w:r>
-      <w:r>
-        <w:t xml:space="preserve"> clients.</w:t>
-      </w:r>
-    </w:p>
-    <w:p>
-      <w:r>
-        <w:t>Les données source sont donc sous une forme « brute »,</w:t>
-      </w:r>
-      <w:r>
-        <w:t xml:space="preserve"> provenant de différentes sources,</w:t>
-      </w:r>
-      <w:r>
-        <w:t xml:space="preserve"> avec un certain nombre d’erreurs et il est nécessaire de mettre en place un système permettant d’obtenir des données d’une certaine qualité afin de </w:t>
-      </w:r>
-      <w:r>
-        <w:t>permettre le développement d’un système décisionnel bien conçu</w:t>
-      </w:r>
-      <w:r>
-        <w:t>.</w:t>
-      </w:r>
-    </w:p>
-    <w:p>
-      <w:r>
-        <w:t>Le</w:t>
-      </w:r>
-      <w:r>
-        <w:t xml:space="preserve"> développement du</w:t>
-      </w:r>
-      <w:r>
-        <w:t xml:space="preserve"> système</w:t>
-      </w:r>
-      <w:r>
-        <w:t xml:space="preserve"> de test</w:t>
-      </w:r>
-      <w:r>
-        <w:t xml:space="preserve"> a été </w:t>
-      </w:r>
-      <w:r>
-        <w:t>réalisé</w:t>
-      </w:r>
-      <w:r>
-        <w:t xml:space="preserve"> depuis une machine virtuelle Microsoft Server 2012. Le logiciel Microsoft</w:t>
-      </w:r>
-      <w:r>
-        <w:t xml:space="preserve"> Visual Studio ainsi que Microsoft SQL Server Management Studio nous ont permis de réaliser la plus grande partie de notre travail.</w:t>
-      </w:r>
-    </w:p>
-    <w:p>
-      <w:pPr>
-        <w:pStyle w:val="Titre1"/>
-      </w:pPr>
-      <w:bookmarkStart w:id="2" w:name="_Toc472544156"/>
-      <w:r>
-        <w:t>Analyse de l’existant</w:t>
-      </w:r>
-      <w:bookmarkEnd w:id="2"/>
     </w:p>
     <w:p>
       <w:r>
@@ -7057,29 +7055,29 @@
       <w:pPr>
         <w:pStyle w:val="Titre2"/>
       </w:pPr>
-      <w:bookmarkStart w:id="3" w:name="_Toc472544157"/>
+      <w:bookmarkStart w:id="2" w:name="_Toc472544157"/>
       <w:r>
         <w:t>Fichier CSV délimité</w:t>
       </w:r>
+      <w:bookmarkEnd w:id="2"/>
+    </w:p>
+    <w:p>
+      <w:r>
+        <w:t>Dans ce fichier, les différentes villes de France sont présentes, avec leur NPA respectif et le département dans lequel elles se situent. Chaque ville est identifiée par un ID unique.</w:t>
+      </w:r>
+    </w:p>
+    <w:p>
+      <w:pPr>
+        <w:pStyle w:val="Titre2"/>
+      </w:pPr>
+      <w:bookmarkStart w:id="3" w:name="_Toc472544158"/>
+      <w:r>
+        <w:t>Fichier Microsoft Access Database</w:t>
+      </w:r>
       <w:bookmarkEnd w:id="3"/>
     </w:p>
     <w:p>
       <w:r>
-        <w:t>Dans ce fichier, les différentes villes de France sont présentes, avec leur NPA respectif et le département dans lequel elles se situent. Chaque ville est identifiée par un ID unique.</w:t>
-      </w:r>
-    </w:p>
-    <w:p>
-      <w:pPr>
-        <w:pStyle w:val="Titre2"/>
-      </w:pPr>
-      <w:bookmarkStart w:id="4" w:name="_Toc472544158"/>
-      <w:r>
-        <w:t>Fichier Microsoft Access Database</w:t>
-      </w:r>
-      <w:bookmarkEnd w:id="4"/>
-    </w:p>
-    <w:p>
-      <w:r>
         <w:t>Ce fichier contient 2 catégories de données distinctes.</w:t>
       </w:r>
     </w:p>
@@ -7087,210 +7085,210 @@
       <w:pPr>
         <w:pStyle w:val="Titre3"/>
       </w:pPr>
-      <w:bookmarkStart w:id="5" w:name="_Toc472544159"/>
+      <w:bookmarkStart w:id="4" w:name="_Toc472544159"/>
       <w:r>
         <w:lastRenderedPageBreak/>
         <w:t>Devises</w:t>
       </w:r>
+      <w:bookmarkEnd w:id="4"/>
+    </w:p>
+    <w:p>
+      <w:r>
+        <w:t>Mediazon livre ses produits dans plusieurs régions du monde, ce qui signifie qu’elle doit adapter la devise de paiement en fonction de ces régions. Elle possède donc la liste des devises présentes dans le monde avec, pour chacune d’elles, un code à trois chiffres uniques.</w:t>
+      </w:r>
+    </w:p>
+    <w:p>
+      <w:pPr>
+        <w:pStyle w:val="Titre3"/>
+      </w:pPr>
+      <w:bookmarkStart w:id="5" w:name="_Toc472544160"/>
+      <w:r>
+        <w:t>Vendeurs</w:t>
+      </w:r>
       <w:bookmarkEnd w:id="5"/>
     </w:p>
     <w:p>
       <w:r>
-        <w:t>Mediazon livre ses produits dans plusieurs régions du monde, ce qui signifie qu’elle doit adapter la devise de paiement en fonction de ces régions. Elle possède donc la liste des devises présentes dans le monde avec, pour chacune d’elles, un code à trois chiffres uniques.</w:t>
-      </w:r>
-    </w:p>
-    <w:p>
-      <w:pPr>
-        <w:pStyle w:val="Titre3"/>
-      </w:pPr>
-      <w:bookmarkStart w:id="6" w:name="_Toc472544160"/>
-      <w:r>
-        <w:t>Vendeurs</w:t>
+        <w:t>L’entreprise possède également une liste de ses vendeurs avec pour chacun d’eux son nom et prénom, la division et le groupe dans laquelle il travaille, a</w:t>
+      </w:r>
+      <w:r>
+        <w:t>insi que son manager respectif.</w:t>
+      </w:r>
+    </w:p>
+    <w:p>
+      <w:r>
+        <w:t xml:space="preserve">En plus de cela, des informations plus personnelles telles que le sexe de la personne, son quota, bonus ou commission sont renseignées. Les vendeurs sont </w:t>
+      </w:r>
+      <w:r>
+        <w:t>aussi identifiés à l’aide d’un ID unique.</w:t>
+      </w:r>
+    </w:p>
+    <w:p>
+      <w:pPr>
+        <w:pStyle w:val="Titre2"/>
+      </w:pPr>
+      <w:bookmarkStart w:id="6" w:name="_Toc472544161"/>
+      <w:r>
+        <w:t>Fichier Microsoft Excel</w:t>
       </w:r>
       <w:bookmarkEnd w:id="6"/>
     </w:p>
     <w:p>
       <w:r>
-        <w:t>L’entreprise possède également une liste de ses vendeurs avec pour chacun d’eux son nom et prénom, la division et le groupe dans laquelle il travaille, a</w:t>
-      </w:r>
-      <w:r>
-        <w:t>insi que son manager respectif.</w:t>
-      </w:r>
-    </w:p>
-    <w:p>
-      <w:r>
-        <w:t xml:space="preserve">En plus de cela, des informations plus personnelles telles que le sexe de la personne, son quota, bonus ou commission sont renseignées. Les vendeurs sont </w:t>
-      </w:r>
-      <w:r>
-        <w:t>aussi identifiés à l’aide d’un ID unique.</w:t>
+        <w:t xml:space="preserve">Un fichier Microsoft Excel composé de la liste des différents produits que l’entreprise vend </w:t>
+      </w:r>
+      <w:r>
+        <w:t>nous a été mis à disposition.</w:t>
+      </w:r>
+    </w:p>
+    <w:p>
+      <w:r>
+        <w:t>On peut y trouver des informations sur le produit comme par exemple son titre, son auteur, son prix (catalogue et de base) ou encore les catégories et sous-catégories auxquelles il appartient. La référence du produit permet de l’identifier car elle est unique.</w:t>
       </w:r>
     </w:p>
     <w:p>
       <w:pPr>
         <w:pStyle w:val="Titre2"/>
       </w:pPr>
-      <w:bookmarkStart w:id="7" w:name="_Toc472544161"/>
-      <w:r>
-        <w:t>Fichier Microsoft Excel</w:t>
+      <w:bookmarkStart w:id="7" w:name="_Toc472544162"/>
+      <w:r>
+        <w:t>Fichier texte non délimité</w:t>
       </w:r>
       <w:bookmarkEnd w:id="7"/>
     </w:p>
     <w:p>
       <w:r>
-        <w:t xml:space="preserve">Un fichier Microsoft Excel composé de la liste des différents produits que l’entreprise vend </w:t>
-      </w:r>
-      <w:r>
-        <w:t>nous a été mis à disposition.</w:t>
-      </w:r>
-    </w:p>
-    <w:p>
-      <w:r>
-        <w:t>On peut y trouver des informations sur le produit comme par exemple son titre, son auteur, son prix (catalogue et de base) ou encore les catégories et sous-catégories auxquelles il appartient. La référence du produit permet de l’identifier car elle est unique.</w:t>
+        <w:t>Le fichier texte non délimité ne contient pas de délimiteur (virgule, point-virgule, etc…) mais chaque « champ » a un nombre de caractères défini. Si le contenu de ce champ est plus petit que le nombre défini, les caractères disponibles restants sont comblés par des espaces. Cela crée des « pseudo-colonnes ».</w:t>
+      </w:r>
+    </w:p>
+    <w:p>
+      <w:r>
+        <w:t xml:space="preserve">Les fichiers textes ne contiennent pas </w:t>
+      </w:r>
+      <w:r>
+        <w:t>titres de colonnes</w:t>
+      </w:r>
+      <w:r>
+        <w:t>, néanmoins nous avons eu les informations sur la signification des valeurs/textes présents dans chaque « colonne ».</w:t>
+      </w:r>
+    </w:p>
+    <w:p>
+      <w:r>
+        <w:t>Ce fichier contient donc les informations globales des commandes passées par nos clients</w:t>
+      </w:r>
+      <w:r>
+        <w:t>, leurs « en-têtes »</w:t>
+      </w:r>
+      <w:r>
+        <w:t>. Le détail de celles-ci se trouve dans un autre fichier, celui-ci nous renseigne sur des éléments plus généraux tels que le numéro de la commande, les différentes dates (commande, livraison prévue, expédition si déjà expédié), la devise, les informations personnelles du client concerné, l’expéditeur de la commande ou encore le code du vendeur ayant réalisé la vente.</w:t>
+      </w:r>
+    </w:p>
+    <w:p>
+      <w:r>
+        <w:t>Parmi tous ces éléments, des identifiants uniques</w:t>
+      </w:r>
+      <w:r>
+        <w:t xml:space="preserve"> sont présents,</w:t>
+      </w:r>
+      <w:r>
+        <w:t xml:space="preserve"> comme le numéro</w:t>
+      </w:r>
+      <w:r>
+        <w:t xml:space="preserve"> de la commande, un ID pour</w:t>
+      </w:r>
+      <w:r>
+        <w:t xml:space="preserve"> le client, </w:t>
+      </w:r>
+      <w:r>
+        <w:t>le code du vendeur</w:t>
+      </w:r>
+      <w:r>
+        <w:t xml:space="preserve"> ou encore celui de la devise.</w:t>
       </w:r>
     </w:p>
     <w:p>
       <w:pPr>
         <w:pStyle w:val="Titre2"/>
       </w:pPr>
-      <w:bookmarkStart w:id="8" w:name="_Toc472544162"/>
-      <w:r>
-        <w:t>Fichier texte non délimité</w:t>
-      </w:r>
-      <w:bookmarkEnd w:id="8"/>
-    </w:p>
-    <w:p>
-      <w:r>
-        <w:t>Le fichier texte non délimité ne contient pas de délimiteur (virgule, point-virgule, etc…) mais chaque « champ » a un nombre de caractères défini. Si le contenu de ce champ est plus petit que le nombre défini, les caractères disponibles restants sont comblés par des espaces. Cela crée des « pseudo-colonnes ».</w:t>
-      </w:r>
-    </w:p>
-    <w:p>
-      <w:r>
-        <w:t xml:space="preserve">Les fichiers textes ne contiennent pas </w:t>
-      </w:r>
-      <w:r>
-        <w:t>titres de colonnes</w:t>
-      </w:r>
-      <w:r>
-        <w:t>, néanmoins nous avons eu les informations sur la signification des valeurs/textes présents dans chaque « colonne ».</w:t>
-      </w:r>
-    </w:p>
-    <w:p>
-      <w:r>
-        <w:t>Ce fichier contient donc les informations globales des commandes passées par nos clients</w:t>
-      </w:r>
-      <w:r>
-        <w:t>, leurs « en-têtes »</w:t>
-      </w:r>
-      <w:r>
-        <w:t>. Le détail de celles-ci se trouve dans un autre fichier, celui-ci nous renseigne sur des éléments plus généraux tels que le numéro de la commande, les différentes dates (commande, livraison prévue, expédition si déjà expédié), la devise, les informations personnelles du client concerné, l’expéditeur de la commande ou encore le code du vendeur ayant réalisé la vente.</w:t>
-      </w:r>
-    </w:p>
-    <w:p>
-      <w:r>
-        <w:t>Parmi tous ces éléments, des identifiants uniques</w:t>
-      </w:r>
-      <w:r>
-        <w:t xml:space="preserve"> sont présents,</w:t>
-      </w:r>
-      <w:r>
-        <w:t xml:space="preserve"> comme le numéro</w:t>
-      </w:r>
-      <w:r>
-        <w:t xml:space="preserve"> de la commande, un ID pour</w:t>
-      </w:r>
-      <w:r>
-        <w:t xml:space="preserve"> le client, </w:t>
-      </w:r>
-      <w:r>
-        <w:t>le code du vendeur</w:t>
-      </w:r>
-      <w:r>
-        <w:t xml:space="preserve"> ou encore celui de la devise.</w:t>
-      </w:r>
-    </w:p>
-    <w:p>
-      <w:pPr>
-        <w:pStyle w:val="Titre2"/>
-      </w:pPr>
-      <w:bookmarkStart w:id="9" w:name="_Toc472544163"/>
+      <w:bookmarkStart w:id="8" w:name="_Toc472544163"/>
       <w:r>
         <w:lastRenderedPageBreak/>
         <w:t>Fichier texte délimité</w:t>
       </w:r>
+      <w:bookmarkEnd w:id="8"/>
+    </w:p>
+    <w:p>
+      <w:r>
+        <w:t>Ici, ce sont les lignes de nos commandes qui sont présentes. Logiquement, ce fichier contient plus d’enregistrements que celui des en-têtes étant donné qu’une commande contient souvent plusieurs lignes. On s’intéresse donc plus au produit vendu qu’à la commande globale.</w:t>
+      </w:r>
+    </w:p>
+    <w:p>
+      <w:r>
+        <w:t>On retrouve donc diverses informations sur le produit (titre, auteur, prix), la quantité commandée pour chaque produit et la remise sur le prix unitaire de celui-ci. La marge unitaire est également indiquée.</w:t>
+      </w:r>
+    </w:p>
+    <w:p>
+      <w:r>
+        <w:t>Chaque produit est identifiable par sa référence qui est unique.</w:t>
+      </w:r>
+    </w:p>
+    <w:p>
+      <w:pPr>
+        <w:pStyle w:val="Titre2"/>
+      </w:pPr>
+      <w:bookmarkStart w:id="9" w:name="_Toc472544164"/>
+      <w:r>
+        <w:t>Transmission d’informations sans fichier</w:t>
+      </w:r>
       <w:bookmarkEnd w:id="9"/>
     </w:p>
     <w:p>
       <w:r>
-        <w:t>Ici, ce sont les lignes de nos commandes qui sont présentes. Logiquement, ce fichier contient plus d’enregistrements que celui des en-têtes étant donné qu’une commande contient souvent plusieurs lignes. On s’intéresse donc plus au produit vendu qu’à la commande globale.</w:t>
-      </w:r>
-    </w:p>
-    <w:p>
-      <w:r>
-        <w:t>On retrouve donc diverses informations sur le produit (titre, auteur, prix), la quantité commandée pour chaque produit et la remise sur le prix unitaire de celui-ci. La marge unitaire est également indiquée.</w:t>
-      </w:r>
-    </w:p>
-    <w:p>
-      <w:r>
-        <w:t>Chaque produit est identifiable par sa référence qui est unique.</w:t>
+        <w:t>D’autres informations importantes nous ont été transmises mais elles ne sont pas inscrites dans un fichier depuis lequel nous pourrions directement les reprendre. Il s’agit par exemple des informations sur les expéditeurs, par exemple la liste des différentes compagnies d’expédition avec lesquelles l’entreprise travaille, leurs coûts de base et unitaires pour l’expédition des produits.</w:t>
       </w:r>
     </w:p>
     <w:p>
       <w:pPr>
         <w:pStyle w:val="Titre2"/>
       </w:pPr>
-      <w:bookmarkStart w:id="10" w:name="_Toc472544164"/>
-      <w:r>
-        <w:t>Transmission d’informations sans fichier</w:t>
+      <w:bookmarkStart w:id="10" w:name="_Toc472544165"/>
+      <w:r>
+        <w:t>Structure et base de données</w:t>
       </w:r>
       <w:bookmarkEnd w:id="10"/>
     </w:p>
     <w:p>
       <w:r>
-        <w:t>D’autres informations importantes nous ont été transmises mais elles ne sont pas inscrites dans un fichier depuis lequel nous pourrions directement les reprendre. Il s’agit par exemple des informations sur les expéditeurs, par exemple la liste des différentes compagnies d’expédition avec lesquelles l’entreprise travaille, leurs coûts de base et unitaires pour l’expédition des produits.</w:t>
+        <w:t>Au début du projet, la base de données n’est pas encore en place. Les tables n’existent donc pas encore et l’importation des données n’a pas encore été réalisée.</w:t>
+      </w:r>
+      <w:r>
+        <w:t xml:space="preserve"> Nous partons donc d’une base « vide » et brut (en ce qui concerne les données) à ce niveau.</w:t>
+      </w:r>
+    </w:p>
+    <w:p>
+      <w:pPr>
+        <w:pStyle w:val="Titre1"/>
+      </w:pPr>
+      <w:bookmarkStart w:id="11" w:name="_Toc472544166"/>
+      <w:r>
+        <w:t>Analyse des besoins</w:t>
+      </w:r>
+      <w:bookmarkEnd w:id="11"/>
+    </w:p>
+    <w:p>
+      <w:r>
+        <w:t>Plusieurs besoins ressortent au début du projet.</w:t>
       </w:r>
     </w:p>
     <w:p>
       <w:pPr>
         <w:pStyle w:val="Titre2"/>
       </w:pPr>
-      <w:bookmarkStart w:id="11" w:name="_Toc472544165"/>
-      <w:r>
-        <w:t>Structure et base de données</w:t>
-      </w:r>
-      <w:bookmarkEnd w:id="11"/>
-    </w:p>
-    <w:p>
-      <w:r>
-        <w:t>Au début du projet, la base de données n’est pas encore en place. Les tables n’existent donc pas encore et l’importation des données n’a pas encore été réalisée.</w:t>
-      </w:r>
-      <w:r>
-        <w:t xml:space="preserve"> Nous partons donc d’une base « vide » et brut (en ce qui concerne les données) à ce niveau.</w:t>
-      </w:r>
-    </w:p>
-    <w:p>
-      <w:pPr>
-        <w:pStyle w:val="Titre1"/>
-      </w:pPr>
-      <w:bookmarkStart w:id="12" w:name="_Toc472544166"/>
-      <w:r>
-        <w:t>Analyse des besoins</w:t>
+      <w:bookmarkStart w:id="12" w:name="_Toc472544167"/>
+      <w:r>
+        <w:t>Définition des contraintes sur les données</w:t>
       </w:r>
       <w:bookmarkEnd w:id="12"/>
-    </w:p>
-    <w:p>
-      <w:r>
-        <w:t>Plusieurs besoins ressortent au début du projet.</w:t>
-      </w:r>
-    </w:p>
-    <w:p>
-      <w:pPr>
-        <w:pStyle w:val="Titre2"/>
-      </w:pPr>
-      <w:bookmarkStart w:id="13" w:name="_Toc472544167"/>
-      <w:r>
-        <w:t>Définition des contraintes sur les données</w:t>
-      </w:r>
-      <w:bookmarkEnd w:id="13"/>
     </w:p>
     <w:p>
       <w:r>
@@ -7318,11 +7316,11 @@
       <w:pPr>
         <w:pStyle w:val="Titre2"/>
       </w:pPr>
-      <w:bookmarkStart w:id="14" w:name="_Toc472544168"/>
+      <w:bookmarkStart w:id="13" w:name="_Toc472544168"/>
       <w:r>
         <w:t>Importation/transformation automatique des données</w:t>
       </w:r>
-      <w:bookmarkEnd w:id="14"/>
+      <w:bookmarkEnd w:id="13"/>
     </w:p>
     <w:p>
       <w:r>
@@ -7356,129 +7354,129 @@
       <w:pPr>
         <w:pStyle w:val="Titre2"/>
       </w:pPr>
-      <w:bookmarkStart w:id="15" w:name="_Toc472544169"/>
+      <w:bookmarkStart w:id="14" w:name="_Toc472544169"/>
       <w:r>
         <w:t>Gestion des erreurs</w:t>
       </w:r>
+      <w:bookmarkEnd w:id="14"/>
+    </w:p>
+    <w:p>
+      <w:r>
+        <w:t xml:space="preserve">Il est certain que parmi les données </w:t>
+      </w:r>
+      <w:r>
+        <w:t>à transformer, certaines généreront des erreurs. Par exemple, s’il y a une liaison à faire avec une autre donnée mais que celle-ci n’est pas trouvée, cela stoppera le processus de traitement.</w:t>
+      </w:r>
+    </w:p>
+    <w:p>
+      <w:r>
+        <w:t>Il va donc falloir mettre en place une gestion d’erreur appropriée pour que, malgré certaines données erronées, l’ensemble des enregistrements que l’on possède soit traité et, si possible, validé. On pourrait par exemple imaginer remplacer les valeurs erronées par une valeur définie comme « standard pour les erreurs ».</w:t>
+      </w:r>
+    </w:p>
+    <w:p>
+      <w:pPr>
+        <w:pStyle w:val="Titre2"/>
+      </w:pPr>
+      <w:bookmarkStart w:id="15" w:name="_Toc472544170"/>
+      <w:r>
+        <w:t>Structure de stockage unique</w:t>
+      </w:r>
       <w:bookmarkEnd w:id="15"/>
     </w:p>
     <w:p>
       <w:r>
-        <w:t xml:space="preserve">Il est certain que parmi les données </w:t>
-      </w:r>
-      <w:r>
-        <w:t>à transformer, certaines généreront des erreurs. Par exemple, s’il y a une liaison à faire avec une autre donnée mais que celle-ci n’est pas trouvée, cela stoppera le processus de traitement.</w:t>
-      </w:r>
-    </w:p>
-    <w:p>
-      <w:r>
-        <w:t>Il va donc falloir mettre en place une gestion d’erreur appropriée pour que, malgré certaines données erronées, l’ensemble des enregistrements que l’on possède soit traité et, si possible, validé. On pourrait par exemple imaginer remplacer les valeurs erronées par une valeur définie comme « standard pour les erreurs ».</w:t>
+        <w:t>Actuellement, nos données sont stockées dans plusieurs types de fichiers. La mise en commun des informations est donc actuellement impossible. En effet, il serait compliqué d’unir</w:t>
+      </w:r>
+      <w:r>
+        <w:t xml:space="preserve"> les données</w:t>
+      </w:r>
+      <w:r>
+        <w:t xml:space="preserve"> un document Access avec un document Excel (ou du moins, pas « confortable »</w:t>
+      </w:r>
+      <w:r>
+        <w:t xml:space="preserve"> pour les combiner</w:t>
+      </w:r>
+      <w:r>
+        <w:t>).</w:t>
+      </w:r>
+    </w:p>
+    <w:p>
+      <w:r>
+        <w:t>Il est donc nécessaire que toutes nos données puissent être stockées à un seul et même endroit où il est possible de les utiliser ensemble afin de pouvoir mettre en place des indicateurs par exemple.</w:t>
+      </w:r>
+      <w:r>
+        <w:t xml:space="preserve"> Dans cette même structure, on pourra les extraire avant leur transformation, cela permettra de donner à nos processus de traitements une source unique où trouver les données qui provenaient auparavant des divers types de fichiers à notre disposition.</w:t>
       </w:r>
     </w:p>
     <w:p>
       <w:pPr>
         <w:pStyle w:val="Titre2"/>
       </w:pPr>
-      <w:bookmarkStart w:id="16" w:name="_Toc472544170"/>
-      <w:r>
-        <w:t>Structure de stockage unique</w:t>
+      <w:bookmarkStart w:id="16" w:name="_Toc472544171"/>
+      <w:r>
+        <w:t>Indicateurs</w:t>
       </w:r>
       <w:bookmarkEnd w:id="16"/>
     </w:p>
     <w:p>
       <w:r>
-        <w:t>Actuellement, nos données sont stockées dans plusieurs types de fichiers. La mise en commun des informations est donc actuellement impossible. En effet, il serait compliqué d’unir</w:t>
-      </w:r>
-      <w:r>
-        <w:t xml:space="preserve"> les données</w:t>
-      </w:r>
-      <w:r>
-        <w:t xml:space="preserve"> un document Access avec un document Excel (ou du moins, pas « confortable »</w:t>
-      </w:r>
-      <w:r>
-        <w:t xml:space="preserve"> pour les combiner</w:t>
-      </w:r>
-      <w:r>
-        <w:t>).</w:t>
-      </w:r>
-    </w:p>
-    <w:p>
-      <w:r>
-        <w:t>Il est donc nécessaire que toutes nos données puissent être stockées à un seul et même endroit où il est possible de les utiliser ensemble afin de pouvoir mettre en place des indicateurs par exemple.</w:t>
-      </w:r>
-      <w:r>
-        <w:t xml:space="preserve"> Dans cette même structure, on pourra les extraire avant leur transformation, cela permettra de donner à nos processus de traitements une source unique où trouver les données qui provenaient auparavant des divers types de fichiers à notre disposition.</w:t>
+        <w:t>Une fois que les données auront été transformées et importées dans leur version finale, elles pourront être utilisées pour créer des indicateurs.</w:t>
+      </w:r>
+    </w:p>
+    <w:p>
+      <w:r>
+        <w:t>Ceux-ci devront être définis de manière cohérente afin qu’ils soient pertinents. Le but ne sera pas d’en avoir en qualité mais d’avoir des indicateurs de qualité.</w:t>
       </w:r>
     </w:p>
     <w:p>
       <w:pPr>
         <w:pStyle w:val="Titre2"/>
       </w:pPr>
-      <w:bookmarkStart w:id="17" w:name="_Toc472544171"/>
-      <w:r>
-        <w:t>Indicateurs</w:t>
-      </w:r>
-      <w:bookmarkEnd w:id="17"/>
-    </w:p>
-    <w:p>
-      <w:r>
-        <w:t>Une fois que les données auront été transformées et importées dans leur version finale, elles pourront être utilisées pour créer des indicateurs.</w:t>
-      </w:r>
-    </w:p>
-    <w:p>
-      <w:r>
-        <w:t>Ceux-ci devront être définis de manière cohérente afin qu’ils soient pertinents. Le but ne sera pas d’en avoir en qualité mais d’avoir des indicateurs de qualité.</w:t>
-      </w:r>
-    </w:p>
-    <w:p>
-      <w:pPr>
-        <w:pStyle w:val="Titre2"/>
-      </w:pPr>
-      <w:bookmarkStart w:id="18" w:name="_Toc472544172"/>
+      <w:bookmarkStart w:id="17" w:name="_Toc472544172"/>
       <w:r>
         <w:lastRenderedPageBreak/>
         <w:t>Mise en place de hiérarchies</w:t>
       </w:r>
+      <w:bookmarkEnd w:id="17"/>
+    </w:p>
+    <w:p>
+      <w:r>
+        <w:t xml:space="preserve">Pour plusieurs de nos données, il serait possible de créer des hiérarchies qui permettraient de créer des indicateurs de </w:t>
+      </w:r>
+      <w:r>
+        <w:t>différentes</w:t>
+      </w:r>
+      <w:r>
+        <w:t xml:space="preserve"> granularités (unité de temps : jour / mois / année)</w:t>
+      </w:r>
+      <w:r>
+        <w:t>.</w:t>
+      </w:r>
+    </w:p>
+    <w:p>
+      <w:pPr>
+        <w:pStyle w:val="Titre2"/>
+      </w:pPr>
+      <w:bookmarkStart w:id="18" w:name="_Toc472544173"/>
+      <w:r>
+        <w:t>Contrôle</w:t>
+      </w:r>
       <w:bookmarkEnd w:id="18"/>
     </w:p>
     <w:p>
       <w:r>
-        <w:t xml:space="preserve">Pour plusieurs de nos données, il serait possible de créer des hiérarchies qui permettraient de créer des indicateurs de </w:t>
-      </w:r>
-      <w:r>
-        <w:t>différentes</w:t>
-      </w:r>
-      <w:r>
-        <w:t xml:space="preserve"> granularités (unité de temps : jour / mois / année)</w:t>
-      </w:r>
-      <w:r>
-        <w:t>.</w:t>
-      </w:r>
-    </w:p>
-    <w:p>
-      <w:pPr>
-        <w:pStyle w:val="Titre2"/>
-      </w:pPr>
-      <w:bookmarkStart w:id="19" w:name="_Toc472544173"/>
-      <w:r>
-        <w:t>Contrôle</w:t>
+        <w:t>Lors du chargement des données, il sera nécessaire de mettre en place des éléments permettant de contrôler le processus : est-ce que celui-ci s’est bien déroulé ? Y a-t-il eu des éléments qui ont créé des problèmes ?</w:t>
+      </w:r>
+    </w:p>
+    <w:p>
+      <w:pPr>
+        <w:pStyle w:val="Titre1"/>
+      </w:pPr>
+      <w:bookmarkStart w:id="19" w:name="_Toc472544174"/>
+      <w:r>
+        <w:t>Cahier des charges</w:t>
       </w:r>
       <w:bookmarkEnd w:id="19"/>
-    </w:p>
-    <w:p>
-      <w:r>
-        <w:t>Lors du chargement des données, il sera nécessaire de mettre en place des éléments permettant de contrôler le processus : est-ce que celui-ci s’est bien déroulé ? Y a-t-il eu des éléments qui ont créé des problèmes ?</w:t>
-      </w:r>
-    </w:p>
-    <w:p>
-      <w:pPr>
-        <w:pStyle w:val="Titre1"/>
-      </w:pPr>
-      <w:bookmarkStart w:id="20" w:name="_Toc472544174"/>
-      <w:r>
-        <w:t>Cahier des charges</w:t>
-      </w:r>
-      <w:bookmarkEnd w:id="20"/>
     </w:p>
     <w:p>
       <w:r>
@@ -8017,214 +8015,214 @@
       <w:pPr>
         <w:pStyle w:val="Titre2"/>
       </w:pPr>
-      <w:bookmarkStart w:id="21" w:name="_Toc472544175"/>
+      <w:bookmarkStart w:id="20" w:name="_Toc472544175"/>
       <w:r>
         <w:lastRenderedPageBreak/>
         <w:t>Analyse des données</w:t>
       </w:r>
+      <w:bookmarkEnd w:id="20"/>
+    </w:p>
+    <w:p>
+      <w:r>
+        <w:t xml:space="preserve">Les données doivent tout d’abord être analysées afin de définir lesquelles d’entre elles seront utiles dans notre système. Il faut également déterminer comment celles-ci seront transformées (quel </w:t>
+      </w:r>
+      <w:r>
+        <w:t>type ? quelles contraintes ? etc.).</w:t>
+      </w:r>
+    </w:p>
+    <w:p>
+      <w:pPr>
+        <w:pStyle w:val="Titre2"/>
+      </w:pPr>
+      <w:bookmarkStart w:id="21" w:name="_Toc472544176"/>
+      <w:r>
+        <w:t>Réalisation d’un modèle en étoile</w:t>
+      </w:r>
       <w:bookmarkEnd w:id="21"/>
     </w:p>
     <w:p>
       <w:r>
-        <w:t xml:space="preserve">Les données doivent tout d’abord être analysées afin de définir lesquelles d’entre elles seront utiles dans notre système. Il faut également déterminer comment celles-ci seront transformées (quel </w:t>
-      </w:r>
-      <w:r>
-        <w:t>type ? quelles contraintes ? etc.).</w:t>
+        <w:t>Un modèle en étoile composé des différentes dimensions et tables de faits qui seront présentes dans notre système doit être mis en place pour avoir une idée plus claire de celui-ci.</w:t>
       </w:r>
     </w:p>
     <w:p>
       <w:pPr>
         <w:pStyle w:val="Titre2"/>
       </w:pPr>
-      <w:bookmarkStart w:id="22" w:name="_Toc472544176"/>
-      <w:r>
-        <w:t>Réalisation d’un modèle en étoile</w:t>
+      <w:bookmarkStart w:id="22" w:name="_Toc472544177"/>
+      <w:r>
+        <w:t>Définition des hiérarchies</w:t>
       </w:r>
       <w:bookmarkEnd w:id="22"/>
     </w:p>
     <w:p>
       <w:r>
-        <w:t>Un modèle en étoile composé des différentes dimensions et tables de faits qui seront présentes dans notre système doit être mis en place pour avoir une idée plus claire de celui-ci.</w:t>
+        <w:t>Il est également nécessaire de définir les différentes hiérarchies des dimensions</w:t>
+      </w:r>
+      <w:r>
+        <w:t xml:space="preserve"> pour que les éléments utiles à leur mise en place puissent être créés.</w:t>
       </w:r>
     </w:p>
     <w:p>
       <w:pPr>
         <w:pStyle w:val="Titre2"/>
       </w:pPr>
-      <w:bookmarkStart w:id="23" w:name="_Toc472544177"/>
-      <w:r>
-        <w:t>Définition des hiérarchies</w:t>
+      <w:bookmarkStart w:id="23" w:name="_Toc472544178"/>
+      <w:r>
+        <w:t>Installation et mise en place des outils nécessaires pour le projet</w:t>
       </w:r>
       <w:bookmarkEnd w:id="23"/>
     </w:p>
     <w:p>
       <w:r>
-        <w:t>Il est également nécessaire de définir les différentes hiérarchies des dimensions</w:t>
-      </w:r>
-      <w:r>
-        <w:t xml:space="preserve"> pour que les éléments utiles à leur mise en place puissent être créés.</w:t>
+        <w:t>Avant de pouvoir débuter le développement du projet, il faudra installer et mettre en place les différents composants (</w:t>
+      </w:r>
+      <w:r>
+        <w:t>logiciels, environnement, etc.) utiles à la création de notre système.</w:t>
       </w:r>
     </w:p>
     <w:p>
       <w:pPr>
         <w:pStyle w:val="Titre2"/>
       </w:pPr>
-      <w:bookmarkStart w:id="24" w:name="_Toc472544178"/>
-      <w:r>
-        <w:t>Installation et mise en place des outils nécessaires pour le projet</w:t>
+      <w:bookmarkStart w:id="24" w:name="_Toc472544179"/>
+      <w:r>
+        <w:t xml:space="preserve">Création des </w:t>
+      </w:r>
+      <w:r>
+        <w:t>bases de données et tables</w:t>
       </w:r>
       <w:bookmarkEnd w:id="24"/>
     </w:p>
     <w:p>
       <w:r>
-        <w:t>Avant de pouvoir débuter le développement du projet, il faudra installer et mettre en place les différents composants (</w:t>
-      </w:r>
-      <w:r>
-        <w:t>logiciels, environnement, etc.) utiles à la création de notre système.</w:t>
+        <w:t xml:space="preserve">Une fois l’environnement préparé, nous devons créer les bases de données et les tables qui les composent. </w:t>
+      </w:r>
+      <w:r>
+        <w:t>Une base de données, la Staging Area, sert</w:t>
+      </w:r>
+      <w:r>
+        <w:t xml:space="preserve"> de zone</w:t>
+      </w:r>
+      <w:r>
+        <w:t xml:space="preserve"> intermédiaire (entre les fichiers sources et la destination)</w:t>
+      </w:r>
+      <w:r>
+        <w:t xml:space="preserve"> et une autre, de base de données finale contenant les données transformées</w:t>
+      </w:r>
+      <w:r>
+        <w:t>.</w:t>
       </w:r>
     </w:p>
     <w:p>
       <w:pPr>
         <w:pStyle w:val="Titre2"/>
       </w:pPr>
-      <w:bookmarkStart w:id="25" w:name="_Toc472544179"/>
-      <w:r>
-        <w:t xml:space="preserve">Création des </w:t>
-      </w:r>
-      <w:r>
-        <w:t>bases de données et tables</w:t>
+      <w:bookmarkStart w:id="25" w:name="_Toc472544180"/>
+      <w:r>
+        <w:t>Importation des données « brutes » dans la Staging Area</w:t>
       </w:r>
       <w:bookmarkEnd w:id="25"/>
     </w:p>
     <w:p>
       <w:r>
-        <w:t xml:space="preserve">Une fois l’environnement préparé, nous devons créer les bases de données et les tables qui les composent. </w:t>
-      </w:r>
-      <w:r>
-        <w:t>Une base de données, la Staging Area, sert</w:t>
-      </w:r>
-      <w:r>
-        <w:t xml:space="preserve"> de zone</w:t>
-      </w:r>
-      <w:r>
-        <w:t xml:space="preserve"> intermédiaire (entre les fichiers sources et la destination)</w:t>
-      </w:r>
-      <w:r>
-        <w:t xml:space="preserve"> et une autre, de base de données finale contenant les données transformées</w:t>
-      </w:r>
-      <w:r>
-        <w:t>.</w:t>
+        <w:t>Lorsque les bases de données sont créées, il faut importer les données des fichiers sources dans la Staging Area.</w:t>
       </w:r>
     </w:p>
     <w:p>
       <w:pPr>
         <w:pStyle w:val="Titre2"/>
       </w:pPr>
-      <w:bookmarkStart w:id="26" w:name="_Toc472544180"/>
-      <w:r>
-        <w:t>Importation des données « brutes » dans la Staging Area</w:t>
+      <w:bookmarkStart w:id="26" w:name="_Toc472544181"/>
+      <w:r>
+        <w:t>Création du Master Data</w:t>
       </w:r>
       <w:bookmarkEnd w:id="26"/>
     </w:p>
     <w:p>
       <w:r>
-        <w:t>Lorsque les bases de données sont créées, il faut importer les données des fichiers sources dans la Staging Area.</w:t>
+        <w:t>Une gestion des données de référence (Master Data) doit également être mise en place pour garantir l’unicité, l’intégrité ou encore la fiabilité de certaines données.</w:t>
       </w:r>
     </w:p>
     <w:p>
       <w:pPr>
         <w:pStyle w:val="Titre2"/>
       </w:pPr>
-      <w:bookmarkStart w:id="27" w:name="_Toc472544181"/>
-      <w:r>
-        <w:t>Création du Master Data</w:t>
-      </w:r>
-      <w:bookmarkEnd w:id="27"/>
-    </w:p>
-    <w:p>
-      <w:r>
-        <w:t>Une gestion des données de référence (Master Data) doit également être mise en place pour garantir l’unicité, l’intégrité ou encore la fiabilité de certaines données.</w:t>
-      </w:r>
-    </w:p>
-    <w:p>
-      <w:pPr>
-        <w:pStyle w:val="Titre2"/>
-      </w:pPr>
-      <w:bookmarkStart w:id="28" w:name="_Toc472544182"/>
+      <w:bookmarkStart w:id="27" w:name="_Toc472544182"/>
       <w:r>
         <w:lastRenderedPageBreak/>
         <w:t>Création du processus de chargement des dimensions et tables de faits</w:t>
       </w:r>
+      <w:bookmarkEnd w:id="27"/>
+    </w:p>
+    <w:p>
+      <w:r>
+        <w:t>Il faut ensuite mettre en place un processus automatique de chargement des données dans nos dimensions et tables de faits du Data Warehouse. Cela concerne donc la transformation des données.</w:t>
+      </w:r>
+    </w:p>
+    <w:p>
+      <w:pPr>
+        <w:pStyle w:val="Titre2"/>
+      </w:pPr>
+      <w:bookmarkStart w:id="28" w:name="_Toc472544183"/>
+      <w:r>
+        <w:t xml:space="preserve">Création et mise en place du </w:t>
+      </w:r>
+      <w:r>
+        <w:t>système</w:t>
+      </w:r>
+      <w:r>
+        <w:t xml:space="preserve"> d’audit</w:t>
+      </w:r>
       <w:bookmarkEnd w:id="28"/>
     </w:p>
     <w:p>
       <w:r>
-        <w:t>Il faut ensuite mettre en place un processus automatique de chargement des données dans nos dimensions et tables de faits du Data Warehouse. Cela concerne donc la transformation des données.</w:t>
+        <w:t>A des fins de contrôle sur le déroulement du processus précédemment créé, nous devons mettre en place un système d’audit. Celui-ci doit être intégré au processus de chargement des données dans le Data Warehouse et permettre de garder une trace de celui-ci, de son déroulement, des éventuelles erreurs rencontrées, etc.</w:t>
       </w:r>
     </w:p>
     <w:p>
       <w:pPr>
         <w:pStyle w:val="Titre2"/>
       </w:pPr>
-      <w:bookmarkStart w:id="29" w:name="_Toc472544183"/>
-      <w:r>
-        <w:t xml:space="preserve">Création et mise en place du </w:t>
-      </w:r>
-      <w:r>
-        <w:t>système</w:t>
-      </w:r>
-      <w:r>
-        <w:t xml:space="preserve"> d’audit</w:t>
+      <w:bookmarkStart w:id="29" w:name="_Toc472544184"/>
+      <w:r>
+        <w:t>Chargement des données dans les dimensions</w:t>
       </w:r>
       <w:bookmarkEnd w:id="29"/>
     </w:p>
     <w:p>
       <w:r>
-        <w:t>A des fins de contrôle sur le déroulement du processus précédemment créé, nous devons mettre en place un système d’audit. Celui-ci doit être intégré au processus de chargement des données dans le Data Warehouse et permettre de garder une trace de celui-ci, de son déroulement, des éventuelles erreurs rencontrées, etc.</w:t>
+        <w:t>Quand la structure de stockage, les processus de chargement des données et le système d’audit sont mis en place, nous devons importer nos données dans les dimensions de notre Data Warehouse et vérifier le bon déroulement du processus de chargement. Si des erreurs surviennent, il est essentiel de les corriger.</w:t>
       </w:r>
     </w:p>
     <w:p>
       <w:pPr>
         <w:pStyle w:val="Titre2"/>
       </w:pPr>
-      <w:bookmarkStart w:id="30" w:name="_Toc472544184"/>
-      <w:r>
-        <w:t>Chargement des données dans les dimensions</w:t>
+      <w:bookmarkStart w:id="30" w:name="_Toc472544185"/>
+      <w:r>
+        <w:t>Chargement des données dans les tables de faits</w:t>
       </w:r>
       <w:bookmarkEnd w:id="30"/>
     </w:p>
     <w:p>
       <w:r>
-        <w:t>Quand la structure de stockage, les processus de chargement des données et le système d’audit sont mis en place, nous devons importer nos données dans les dimensions de notre Data Warehouse et vérifier le bon déroulement du processus de chargement. Si des erreurs surviennent, il est essentiel de les corriger.</w:t>
+        <w:t>De même que pour le chargement des données dans les dimensions, nous devons charger les enregistrements dans nos tables de faits et corriger les éventuelles erreurs.</w:t>
       </w:r>
     </w:p>
     <w:p>
       <w:pPr>
         <w:pStyle w:val="Titre2"/>
       </w:pPr>
-      <w:bookmarkStart w:id="31" w:name="_Toc472544185"/>
-      <w:r>
-        <w:t>Chargement des données dans les tables de faits</w:t>
+      <w:bookmarkStart w:id="31" w:name="_Toc472544186"/>
+      <w:r>
+        <w:t>Génération d’un cube OLAP</w:t>
       </w:r>
       <w:bookmarkEnd w:id="31"/>
     </w:p>
     <w:p>
       <w:r>
-        <w:t>De même que pour le chargement des données dans les dimensions, nous devons charger les enregistrements dans nos tables de faits et corriger les éventuelles erreurs.</w:t>
-      </w:r>
-    </w:p>
-    <w:p>
-      <w:pPr>
-        <w:pStyle w:val="Titre2"/>
-      </w:pPr>
-      <w:bookmarkStart w:id="32" w:name="_Toc472544186"/>
-      <w:r>
-        <w:t>Génération d’un cube OLAP</w:t>
-      </w:r>
-      <w:bookmarkEnd w:id="32"/>
-    </w:p>
-    <w:p>
-      <w:r>
         <w:t>Une fois le chargement des données effectué avec succès, nous créons une nouvelle structure, un cube OLAP, qui permettra une gestion simplifiée des indicateurs que nous avons définis.</w:t>
       </w:r>
     </w:p>
@@ -8232,7 +8230,7 @@
       <w:pPr>
         <w:pStyle w:val="Titre1"/>
       </w:pPr>
-      <w:bookmarkStart w:id="33" w:name="_Toc472544187"/>
+      <w:bookmarkStart w:id="32" w:name="_Toc472544187"/>
       <w:r>
         <w:lastRenderedPageBreak/>
         <w:t>Modèle</w:t>
@@ -8243,7 +8241,7 @@
       <w:r>
         <w:t xml:space="preserve"> en étoile</w:t>
       </w:r>
-      <w:bookmarkEnd w:id="33"/>
+      <w:bookmarkEnd w:id="32"/>
     </w:p>
     <w:p>
       <w:r>
@@ -8308,24 +8306,24 @@
           <w:rStyle w:val="Titre2Car"/>
         </w:rPr>
       </w:pPr>
-      <w:bookmarkStart w:id="34" w:name="_Toc472544188"/>
+      <w:bookmarkStart w:id="33" w:name="_Toc472544188"/>
       <w:r>
         <w:rPr>
           <w:rStyle w:val="Titre2Car"/>
         </w:rPr>
         <w:t>Explications des choix</w:t>
       </w:r>
+      <w:bookmarkEnd w:id="33"/>
+    </w:p>
+    <w:p>
+      <w:pPr>
+        <w:pStyle w:val="Titre3"/>
+      </w:pPr>
+      <w:bookmarkStart w:id="34" w:name="_Toc472544189"/>
+      <w:r>
+        <w:t>Tables de faits</w:t>
+      </w:r>
       <w:bookmarkEnd w:id="34"/>
-    </w:p>
-    <w:p>
-      <w:pPr>
-        <w:pStyle w:val="Titre3"/>
-      </w:pPr>
-      <w:bookmarkStart w:id="35" w:name="_Toc472544189"/>
-      <w:r>
-        <w:t>Tables de faits</w:t>
-      </w:r>
-      <w:bookmarkEnd w:id="35"/>
     </w:p>
     <w:p>
       <w:r>
@@ -8424,7 +8422,7 @@
       <w:pPr>
         <w:pStyle w:val="Titre3"/>
       </w:pPr>
-      <w:bookmarkStart w:id="36" w:name="_Toc472544190"/>
+      <w:bookmarkStart w:id="35" w:name="_Toc472544190"/>
       <w:r>
         <w:lastRenderedPageBreak/>
         <w:t xml:space="preserve">Mini </w:t>
@@ -8435,7 +8433,7 @@
       <w:r>
         <w:t>imension Commande</w:t>
       </w:r>
-      <w:bookmarkEnd w:id="36"/>
+      <w:bookmarkEnd w:id="35"/>
     </w:p>
     <w:p>
       <w:r>
@@ -8495,11 +8493,11 @@
       <w:pPr>
         <w:pStyle w:val="Titre3"/>
       </w:pPr>
-      <w:bookmarkStart w:id="37" w:name="_Toc472544191"/>
+      <w:bookmarkStart w:id="36" w:name="_Toc472544191"/>
       <w:r>
         <w:t>Dimension Temps : Liaisons multiples</w:t>
       </w:r>
-      <w:bookmarkEnd w:id="37"/>
+      <w:bookmarkEnd w:id="36"/>
     </w:p>
     <w:p>
       <w:r>
@@ -8567,11 +8565,11 @@
       <w:pPr>
         <w:pStyle w:val="Titre3"/>
       </w:pPr>
-      <w:bookmarkStart w:id="38" w:name="_Toc472544192"/>
+      <w:bookmarkStart w:id="37" w:name="_Toc472544192"/>
       <w:r>
         <w:t>Dimensions Client et Geographie : flocon</w:t>
       </w:r>
-      <w:bookmarkEnd w:id="38"/>
+      <w:bookmarkEnd w:id="37"/>
     </w:p>
     <w:p>
       <w:r>
@@ -8594,28 +8592,28 @@
       <w:pPr>
         <w:pStyle w:val="Titre2"/>
       </w:pPr>
-      <w:bookmarkStart w:id="39" w:name="_Toc472544193"/>
+      <w:bookmarkStart w:id="38" w:name="_Toc472544193"/>
       <w:r>
         <w:lastRenderedPageBreak/>
         <w:t>Hiérarchies</w:t>
       </w:r>
+      <w:bookmarkEnd w:id="38"/>
+    </w:p>
+    <w:p>
+      <w:pPr>
+        <w:pStyle w:val="Titre3"/>
+      </w:pPr>
+      <w:bookmarkStart w:id="39" w:name="_Toc472544194"/>
+      <w:r>
+        <w:t xml:space="preserve">Hiérarchie </w:t>
+      </w:r>
+      <w:r>
+        <w:t>du</w:t>
+      </w:r>
+      <w:r>
+        <w:t xml:space="preserve"> temps</w:t>
+      </w:r>
       <w:bookmarkEnd w:id="39"/>
-    </w:p>
-    <w:p>
-      <w:pPr>
-        <w:pStyle w:val="Titre3"/>
-      </w:pPr>
-      <w:bookmarkStart w:id="40" w:name="_Toc472544194"/>
-      <w:r>
-        <w:t xml:space="preserve">Hiérarchie </w:t>
-      </w:r>
-      <w:r>
-        <w:t>du</w:t>
-      </w:r>
-      <w:r>
-        <w:t xml:space="preserve"> temps</w:t>
-      </w:r>
-      <w:bookmarkEnd w:id="40"/>
     </w:p>
     <w:p>
       <w:pPr>
@@ -10410,11 +10408,11 @@
       <w:pPr>
         <w:pStyle w:val="Titre3"/>
       </w:pPr>
-      <w:bookmarkStart w:id="41" w:name="_Toc472544195"/>
+      <w:bookmarkStart w:id="40" w:name="_Toc472544195"/>
       <w:r>
         <w:t>Hiérarchie des vendeurs</w:t>
       </w:r>
-      <w:bookmarkEnd w:id="41"/>
+      <w:bookmarkEnd w:id="40"/>
     </w:p>
     <w:p>
       <w:pPr>
@@ -11117,7 +11115,7 @@
       <w:pPr>
         <w:pStyle w:val="Titre3"/>
       </w:pPr>
-      <w:bookmarkStart w:id="42" w:name="_Toc472544196"/>
+      <w:bookmarkStart w:id="41" w:name="_Toc472544196"/>
       <w:r>
         <w:lastRenderedPageBreak/>
         <w:t xml:space="preserve">Hiérarchie des </w:t>
@@ -11125,7 +11123,7 @@
       <w:r>
         <w:t>produits</w:t>
       </w:r>
-      <w:bookmarkEnd w:id="42"/>
+      <w:bookmarkEnd w:id="41"/>
     </w:p>
     <w:p>
       <w:pPr>
@@ -11627,14 +11625,14 @@
       <w:pPr>
         <w:pStyle w:val="Titre3"/>
       </w:pPr>
-      <w:bookmarkStart w:id="43" w:name="_Toc472544197"/>
+      <w:bookmarkStart w:id="42" w:name="_Toc472544197"/>
       <w:r>
         <w:t>Hiérarchie</w:t>
       </w:r>
       <w:r>
         <w:t xml:space="preserve"> de la géographie</w:t>
       </w:r>
-      <w:bookmarkEnd w:id="43"/>
+      <w:bookmarkEnd w:id="42"/>
     </w:p>
     <w:p>
       <w:pPr>
@@ -12136,29 +12134,29 @@
       <w:pPr>
         <w:pStyle w:val="Titre1"/>
       </w:pPr>
-      <w:bookmarkStart w:id="44" w:name="_Toc472544198"/>
+      <w:bookmarkStart w:id="43" w:name="_Toc472544198"/>
       <w:r>
         <w:t>Données : importation/transormation</w:t>
       </w:r>
+      <w:bookmarkEnd w:id="43"/>
+    </w:p>
+    <w:p>
+      <w:r>
+        <w:t>L’importation des données dans notre Data Warehouse a été réalisée à l’aide de la méthode ETL (Extract, Transform, Load).</w:t>
+      </w:r>
+    </w:p>
+    <w:p>
+      <w:pPr>
+        <w:pStyle w:val="Titre2"/>
+      </w:pPr>
+      <w:bookmarkStart w:id="44" w:name="_Toc472544199"/>
+      <w:r>
+        <w:t>Staging</w:t>
+      </w:r>
       <w:bookmarkEnd w:id="44"/>
     </w:p>
     <w:p>
       <w:r>
-        <w:t>L’importation des données dans notre Data Warehouse a été réalisée à l’aide de la méthode ETL (Extract, Transform, Load).</w:t>
-      </w:r>
-    </w:p>
-    <w:p>
-      <w:pPr>
-        <w:pStyle w:val="Titre2"/>
-      </w:pPr>
-      <w:bookmarkStart w:id="45" w:name="_Toc472544199"/>
-      <w:r>
-        <w:t>Staging</w:t>
-      </w:r>
-      <w:bookmarkEnd w:id="45"/>
-    </w:p>
-    <w:p>
-      <w:r>
         <w:t>La zone staging représente la zone contenant les données qui n’ont pas encore été transformées. Nous extrayons les données depuis nos différentes sources (fichiers Excel, fichiers Access, fichiers texte, etc…), les plaçons dans notre staging area, à la suite de quoi nous les transformons</w:t>
       </w:r>
       <w:r>
@@ -12178,43 +12176,43 @@
       <w:pPr>
         <w:pStyle w:val="Titre3"/>
       </w:pPr>
-      <w:bookmarkStart w:id="46" w:name="_Toc472544200"/>
+      <w:bookmarkStart w:id="45" w:name="_Toc472544200"/>
       <w:r>
         <w:lastRenderedPageBreak/>
         <w:t>Types de données</w:t>
       </w:r>
+      <w:bookmarkEnd w:id="45"/>
+    </w:p>
+    <w:p>
+      <w:r>
+        <w:t>L’importation des données dans la staging a été simplifiée au niveau des types de données. En effet, nous n’avons à ce moment-là pas encore procédé à une transformation des différents types, mais avons simplement importé toutes les données sous forme de chaînes de caractères (sauf les identifiants).</w:t>
+      </w:r>
+    </w:p>
+    <w:p>
+      <w:pPr>
+        <w:pStyle w:val="Titre2"/>
+      </w:pPr>
+      <w:bookmarkStart w:id="46" w:name="_Toc472544201"/>
+      <w:r>
+        <w:t>Data</w:t>
+      </w:r>
+      <w:r>
+        <w:t xml:space="preserve"> </w:t>
+      </w:r>
+      <w:r>
+        <w:t>Warehouse</w:t>
+      </w:r>
       <w:bookmarkEnd w:id="46"/>
     </w:p>
     <w:p>
-      <w:r>
-        <w:t>L’importation des données dans la staging a été simplifiée au niveau des types de données. En effet, nous n’avons à ce moment-là pas encore procédé à une transformation des différents types, mais avons simplement importé toutes les données sous forme de chaînes de caractères (sauf les identifiants).</w:t>
-      </w:r>
-    </w:p>
-    <w:p>
-      <w:pPr>
-        <w:pStyle w:val="Titre2"/>
-      </w:pPr>
-      <w:bookmarkStart w:id="47" w:name="_Toc472544201"/>
-      <w:r>
-        <w:t>Data</w:t>
-      </w:r>
-      <w:r>
-        <w:t xml:space="preserve"> </w:t>
-      </w:r>
-      <w:r>
-        <w:t>Warehouse</w:t>
+      <w:pPr>
+        <w:pStyle w:val="Titre3"/>
+      </w:pPr>
+      <w:bookmarkStart w:id="47" w:name="_Toc472544202"/>
+      <w:r>
+        <w:t>Master data</w:t>
       </w:r>
       <w:bookmarkEnd w:id="47"/>
-    </w:p>
-    <w:p>
-      <w:pPr>
-        <w:pStyle w:val="Titre3"/>
-      </w:pPr>
-      <w:bookmarkStart w:id="48" w:name="_Toc472544202"/>
-      <w:r>
-        <w:t>Master data</w:t>
-      </w:r>
-      <w:bookmarkEnd w:id="48"/>
     </w:p>
     <w:p>
       <w:r>
@@ -12486,12 +12484,12 @@
       <w:pPr>
         <w:pStyle w:val="Titre3"/>
       </w:pPr>
-      <w:bookmarkStart w:id="49" w:name="_Toc472544203"/>
+      <w:bookmarkStart w:id="48" w:name="_Toc472544203"/>
       <w:r>
         <w:lastRenderedPageBreak/>
         <w:t>Qualité des données</w:t>
       </w:r>
-      <w:bookmarkEnd w:id="49"/>
+      <w:bookmarkEnd w:id="48"/>
     </w:p>
     <w:p>
       <w:r>
@@ -12788,11 +12786,11 @@
       <w:pPr>
         <w:pStyle w:val="Titre3"/>
       </w:pPr>
-      <w:bookmarkStart w:id="50" w:name="_Toc472544204"/>
+      <w:bookmarkStart w:id="49" w:name="_Toc472544204"/>
       <w:r>
         <w:t>Audit</w:t>
       </w:r>
-      <w:bookmarkEnd w:id="50"/>
+      <w:bookmarkEnd w:id="49"/>
     </w:p>
     <w:p>
       <w:r>
@@ -12988,11 +12986,11 @@
       <w:pPr>
         <w:pStyle w:val="Titre3"/>
       </w:pPr>
-      <w:bookmarkStart w:id="51" w:name="_Toc472544205"/>
+      <w:bookmarkStart w:id="50" w:name="_Toc472544205"/>
       <w:r>
         <w:t>Importation des prix</w:t>
       </w:r>
-      <w:bookmarkEnd w:id="51"/>
+      <w:bookmarkEnd w:id="50"/>
     </w:p>
     <w:p>
       <w:r>
@@ -13021,7 +13019,7 @@
       <w:pPr>
         <w:pStyle w:val="Titre3"/>
       </w:pPr>
-      <w:bookmarkStart w:id="52" w:name="_Toc472544206"/>
+      <w:bookmarkStart w:id="51" w:name="_Toc472544206"/>
       <w:r>
         <w:lastRenderedPageBreak/>
         <w:t xml:space="preserve">Problèmes </w:t>
@@ -13029,45 +13027,45 @@
       <w:r>
         <w:t>lors du chargement des données</w:t>
       </w:r>
+      <w:bookmarkEnd w:id="51"/>
+    </w:p>
+    <w:p>
+      <w:r>
+        <w:t>Durant le chargement des données, nous avons rencontré des problèmes qui ont engendré des erreurs dans notre système.</w:t>
+      </w:r>
+    </w:p>
+    <w:p>
+      <w:r>
+        <w:t>Le chargement depuis les deux fichiers sources (fichiers textes) dans notre Staging Area n’a engendré aucun problème. Toutes les données ont été importées avec succès dans nos tables (une pour les en-têtes de</w:t>
+      </w:r>
+      <w:r>
+        <w:t>s</w:t>
+      </w:r>
+      <w:r>
+        <w:t xml:space="preserve"> commandes et l’autre pour les lignes composant </w:t>
+      </w:r>
+      <w:r>
+        <w:t>ces</w:t>
+      </w:r>
+      <w:r>
+        <w:t xml:space="preserve"> commandes)</w:t>
+      </w:r>
+      <w:r>
+        <w:t>. Cependant, lors du processus de transformation et chargement dans le Data Warehouse, nous avons rencontré des problèmes qui ont généré des erreurs.</w:t>
+      </w:r>
+      <w:r>
+        <w:t xml:space="preserve"> Au total, sur les 540'000 lignes des commandes (chiffre approximatif), environ 20'000 n’ont pas pu être chargées.</w:t>
+      </w:r>
+    </w:p>
+    <w:p>
+      <w:pPr>
+        <w:pStyle w:val="Titre3"/>
+      </w:pPr>
+      <w:bookmarkStart w:id="52" w:name="_Toc472544207"/>
+      <w:r>
+        <w:t>Solution pour le chargement des données</w:t>
+      </w:r>
       <w:bookmarkEnd w:id="52"/>
-    </w:p>
-    <w:p>
-      <w:r>
-        <w:t>Durant le chargement des données, nous avons rencontré des problèmes qui ont engendré des erreurs dans notre système.</w:t>
-      </w:r>
-    </w:p>
-    <w:p>
-      <w:r>
-        <w:t>Le chargement depuis les deux fichiers sources (fichiers textes) dans notre Staging Area n’a engendré aucun problème. Toutes les données ont été importées avec succès dans nos tables (une pour les en-têtes de</w:t>
-      </w:r>
-      <w:r>
-        <w:t>s</w:t>
-      </w:r>
-      <w:r>
-        <w:t xml:space="preserve"> commandes et l’autre pour les lignes composant </w:t>
-      </w:r>
-      <w:r>
-        <w:t>ces</w:t>
-      </w:r>
-      <w:r>
-        <w:t xml:space="preserve"> commandes)</w:t>
-      </w:r>
-      <w:r>
-        <w:t>. Cependant, lors du processus de transformation et chargement dans le Data Warehouse, nous avons rencontré des problèmes qui ont généré des erreurs.</w:t>
-      </w:r>
-      <w:r>
-        <w:t xml:space="preserve"> Au total, sur les 540'000 lignes des commandes (chiffre approximatif), environ 20'000 n’ont pas pu être chargées.</w:t>
-      </w:r>
-    </w:p>
-    <w:p>
-      <w:pPr>
-        <w:pStyle w:val="Titre3"/>
-      </w:pPr>
-      <w:bookmarkStart w:id="53" w:name="_Toc472544207"/>
-      <w:r>
-        <w:t>Solution pour le chargement des données</w:t>
-      </w:r>
-      <w:bookmarkEnd w:id="53"/>
     </w:p>
     <w:p>
       <w:r>
@@ -13158,72 +13156,21 @@
       <w:pPr>
         <w:pStyle w:val="Titre2"/>
       </w:pPr>
-      <w:bookmarkStart w:id="54" w:name="_Toc472544208"/>
+      <w:bookmarkStart w:id="53" w:name="_Toc472544208"/>
       <w:r>
         <w:t>Chargement incrémental</w:t>
       </w:r>
-      <w:bookmarkEnd w:id="54"/>
-    </w:p>
-    <w:p>
-      <w:r>
-        <w:t xml:space="preserve">Comme nous avons mis en place un système d'audit dans notre solution avec une reprise automatique des flux qui ne sont pas passés correctement, nous avons </w:t>
-      </w:r>
-      <w:r>
-        <w:t xml:space="preserve">également pu </w:t>
-      </w:r>
-      <w:r>
-        <w:t xml:space="preserve">gérer le fait de pouvoir </w:t>
-      </w:r>
-      <w:r>
-        <w:t>réaliser</w:t>
-      </w:r>
-      <w:r>
-        <w:t xml:space="preserve"> des chargements incrémentaux dans nos tables de faits afin de ne reprendre que les nouvelles données qui arrivent dans notre entrepôt et ceci pour éviter de recharger tous les faits entièrement </w:t>
-      </w:r>
-      <w:r>
-        <w:t xml:space="preserve">(ce </w:t>
-      </w:r>
-      <w:r>
-        <w:t>qui prendrait trop de temps</w:t>
-      </w:r>
-      <w:r>
-        <w:t>)</w:t>
-      </w:r>
-      <w:r>
-        <w:t xml:space="preserve">. Cela </w:t>
-      </w:r>
-      <w:r>
-        <w:t>se déroule de la manière suivante :</w:t>
+      <w:bookmarkEnd w:id="53"/>
+    </w:p>
+    <w:p>
+      <w:r>
+        <w:t>Comme nous avons mis en place un système d'audit dans notre solution avec une reprise automatique des flux qui ne sont pas passés correctement, nous avons également pu gérer le fait de pouvoir réaliser des chargements incrémentaux dans nos tables de faits afin de ne reprendre que les nouvelles données qui arrivent dans notre entrepôt et ceci pour éviter de recharger tous les faits entièrement (ce qui prendrait trop de temps). Cela se déroule de la manière suivante :</w:t>
       </w:r>
     </w:p>
     <w:p>
       <w:r>
         <w:lastRenderedPageBreak/>
-        <w:t>Nous exécutons le</w:t>
-      </w:r>
-      <w:r>
-        <w:t>s flux de chargement de nos tables de faits. À la fin de l'exécution, un bilan de cette exécution est fait et est enregistrée dans une table qui recense tous les audits. Si le flux s'est déroulé correctement</w:t>
-      </w:r>
-      <w:r>
-        <w:t>, donc</w:t>
-      </w:r>
-      <w:r>
-        <w:t xml:space="preserve"> sans erreur ni avertissement,</w:t>
-      </w:r>
-      <w:r>
-        <w:t xml:space="preserve"> il n'aura pas besoin d'être </w:t>
-      </w:r>
-      <w:r>
-        <w:t xml:space="preserve">exécuté </w:t>
-      </w:r>
-      <w:r>
-        <w:t xml:space="preserve">à nouveau </w:t>
-      </w:r>
-      <w:r>
-        <w:t>la prochaine fois et aura donc la va</w:t>
-      </w:r>
-      <w:r>
-        <w:t xml:space="preserve">leur </w:t>
+        <w:t xml:space="preserve">Nous exécutons les flux de chargement de nos tables de faits. À la fin de l'exécution, un bilan de cette exécution est fait et est enregistrée dans une table qui recense tous les audits. Si le flux s'est déroulé correctement, donc sans erreur ni avertissement, il n'aura pas besoin d'être exécuté à nouveau la prochaine fois et aura donc la valeur </w:t>
       </w:r>
       <w:r>
         <w:rPr>
@@ -13240,26 +13187,10 @@
           <w:b/>
           <w:i/>
         </w:rPr>
-        <w:t>FluxAr</w:t>
-      </w:r>
-      <w:r>
-        <w:rPr>
-          <w:b/>
-          <w:i/>
-        </w:rPr>
-        <w:t>eprendre</w:t>
-      </w:r>
-      <w:r>
-        <w:t xml:space="preserve">. </w:t>
-      </w:r>
-      <w:r>
-        <w:t>Au contraire</w:t>
-      </w:r>
-      <w:r>
-        <w:t>, si des erreurs ou avertissements surviennent durant l'exécution du flux, la va</w:t>
-      </w:r>
-      <w:r>
-        <w:t xml:space="preserve">leur enregistrée à la fin sera </w:t>
+        <w:t>FluxAreprendre</w:t>
+      </w:r>
+      <w:r>
+        <w:t xml:space="preserve">. Au contraire, si des erreurs ou avertissements surviennent durant l'exécution du flux, la valeur enregistrée à la fin sera </w:t>
       </w:r>
       <w:r>
         <w:rPr>
@@ -13269,79 +13200,33 @@
         <w:t>O</w:t>
       </w:r>
       <w:r>
-        <w:t xml:space="preserve"> afin d'indiquer que le flux ne s'est pas déroulé correctement et qu'il devra donc être repris lors de la prochaine exécution. Si le flux doit être repris, tous les faits déjà importés dans la table seront supprimés en fonction du numéro du flux qui les </w:t>
-      </w:r>
-      <w:r>
-        <w:t xml:space="preserve">a </w:t>
-      </w:r>
-      <w:r>
-        <w:t>ajouté</w:t>
-      </w:r>
-      <w:r>
-        <w:t>s</w:t>
-      </w:r>
-      <w:r>
-        <w:t xml:space="preserve"> (le flux à reprendre). Si le flux ne doit pas être repris, aucune ligne </w:t>
-      </w:r>
-      <w:r>
-        <w:t>de</w:t>
-      </w:r>
-      <w:r>
-        <w:t xml:space="preserve"> la table de faits ne sera supprimée et il n'y aura que les nouvelles lignes qui viendront s'y ajouter.</w:t>
-      </w:r>
-    </w:p>
-    <w:p>
-      <w:r>
-        <w:t xml:space="preserve">Dans notre cas, nous avons dû recharger complètement nos tables de fait car nous avons eu des avertissements lors des chargements précédents. </w:t>
-      </w:r>
-      <w:r>
-        <w:t>Cela provient</w:t>
-      </w:r>
-      <w:r>
-        <w:t xml:space="preserve"> du fait que les lignes qui n'ont pas </w:t>
-      </w:r>
-      <w:r>
-        <w:t xml:space="preserve">trouvé de correspondance dans nos </w:t>
+        <w:t xml:space="preserve"> afin d'indiquer que le flux ne s'est pas déroulé correctement et qu'il devra donc être repris lors de la prochaine exécution. Si le flux doit être repris, tous les faits déjà importés dans la table seront supprimés en fonction du numéro du flux qui les a ajoutés (le flux à reprendre). Si le flux ne doit pas être repris, aucune ligne de la table de faits ne sera supprimée et il n'y aura que les nouvelles lignes qui viendront s'y ajouter.</w:t>
+      </w:r>
+    </w:p>
+    <w:p>
+      <w:r>
+        <w:t xml:space="preserve">Dans notre cas, nous avons dû recharger complètement nos tables de fait car nous avons eu des avertissements lors des chargements précédents. Cela provient du fait que les lignes qui n'ont pas trouvé de correspondance dans nos </w:t>
       </w:r>
       <w:r>
         <w:rPr>
           <w:b/>
           <w:i/>
         </w:rPr>
-        <w:t>loo</w:t>
-      </w:r>
-      <w:r>
-        <w:rPr>
-          <w:b/>
-          <w:i/>
-        </w:rPr>
-        <w:t>kup</w:t>
-      </w:r>
-      <w:r>
-        <w:t xml:space="preserve"> sont considérées comme </w:t>
-      </w:r>
-      <w:r>
-        <w:t xml:space="preserve">des </w:t>
-      </w:r>
-      <w:r>
-        <w:t>avertissements et donc</w:t>
-      </w:r>
-      <w:r>
-        <w:t>,</w:t>
-      </w:r>
-      <w:r>
-        <w:t xml:space="preserve"> qui dit avertissement dit flux à reprendre.</w:t>
+        <w:t>lookup</w:t>
+      </w:r>
+      <w:r>
+        <w:t xml:space="preserve"> sont considérées comme des avertissements et donc, qui dit avertissement dit flux à reprendre.</w:t>
       </w:r>
     </w:p>
     <w:p>
       <w:pPr>
         <w:pStyle w:val="Titre2"/>
       </w:pPr>
-      <w:bookmarkStart w:id="55" w:name="_Toc472544209"/>
+      <w:bookmarkStart w:id="54" w:name="_Toc472544209"/>
       <w:r>
         <w:t>Cube</w:t>
       </w:r>
-      <w:bookmarkEnd w:id="55"/>
+      <w:bookmarkEnd w:id="54"/>
     </w:p>
     <w:p>
       <w:r>
@@ -13350,61 +13235,7 @@
     </w:p>
     <w:p>
       <w:r>
-        <w:t xml:space="preserve">Dans notre système, nous avons </w:t>
-      </w:r>
-      <w:r>
-        <w:t xml:space="preserve">donc </w:t>
-      </w:r>
-      <w:r>
-        <w:t>créé deux cubes. Ces deux cubes correspondent aux deux tables de faits qu</w:t>
-      </w:r>
-      <w:r>
-        <w:t>e nous</w:t>
-      </w:r>
-      <w:r>
-        <w:t xml:space="preserve"> avons</w:t>
-      </w:r>
-      <w:r>
-        <w:t xml:space="preserve"> créé</w:t>
-      </w:r>
-      <w:r>
-        <w:t xml:space="preserve"> dans notre </w:t>
-      </w:r>
-      <w:r>
-        <w:t>Data Warehouse</w:t>
-      </w:r>
-      <w:r>
-        <w:t xml:space="preserve">. </w:t>
-      </w:r>
-      <w:r>
-        <w:t>A</w:t>
-      </w:r>
-      <w:r>
-        <w:t xml:space="preserve"> chacun des cubes sont rattachées les dimensions liées à la table de fait</w:t>
-      </w:r>
-      <w:r>
-        <w:t>s</w:t>
-      </w:r>
-      <w:r>
-        <w:t xml:space="preserve"> correspond</w:t>
-      </w:r>
-      <w:r>
-        <w:t>ant</w:t>
-      </w:r>
-      <w:r>
-        <w:t xml:space="preserve"> au cube. Pour chaque dimension, nous avons ajouté les attributs les plus pertinents pour l'utilisateur afin qu'il puisse effectuer des agrégations avec des éléments qu'il comprend</w:t>
-      </w:r>
-      <w:r>
-        <w:t xml:space="preserve"> (nous ne lui fournissons pas, par exemple, de clés primaires ou éléments réservés au développeur). N</w:t>
-      </w:r>
-      <w:r>
-        <w:t xml:space="preserve">ous avons </w:t>
-      </w:r>
-      <w:r>
-        <w:t xml:space="preserve">par exemple </w:t>
-      </w:r>
-      <w:r>
-        <w:t xml:space="preserve">ajouté les attributs </w:t>
+        <w:t xml:space="preserve">Dans notre système, nous avons donc créé deux cubes. Ces deux cubes correspondent aux deux tables de faits que nous avons créé dans notre Data Warehouse. A chacun des cubes sont rattachées les dimensions liées à la table de faits correspondant au cube. Pour chaque dimension, nous avons ajouté les attributs les plus pertinents pour l'utilisateur afin qu'il puisse effectuer des agrégations avec des éléments qu'il comprend (nous ne lui fournissons pas, par exemple, de clés primaires ou éléments réservés au développeur). Nous avons par exemple ajouté les attributs </w:t>
       </w:r>
       <w:r>
         <w:rPr>
@@ -13428,13 +13259,7 @@
         <w:rPr>
           <w:i/>
         </w:rPr>
-        <w:t>P</w:t>
-      </w:r>
-      <w:r>
-        <w:rPr>
-          <w:i/>
-        </w:rPr>
-        <w:t>ersonne</w:t>
+        <w:t>Personne</w:t>
       </w:r>
       <w:r>
         <w:t>.</w:t>
@@ -13442,22 +13267,7 @@
     </w:p>
     <w:p>
       <w:r>
-        <w:t>Une fois nos table</w:t>
-      </w:r>
-      <w:r>
-        <w:t>s</w:t>
-      </w:r>
-      <w:r>
-        <w:t xml:space="preserve"> de faits et nos dimension</w:t>
-      </w:r>
-      <w:r>
-        <w:t>s prises en compte</w:t>
-      </w:r>
-      <w:r>
-        <w:t xml:space="preserve"> pour nos cubes, nous avons ajouté toutes les hiérarchies que nous avions prévues préalablement </w:t>
-      </w:r>
-      <w:r>
-        <w:t>(page 14 du document).</w:t>
+        <w:t>Une fois nos tables de faits et nos dimensions prises en compte pour nos cubes, nous avons ajouté toutes les hiérarchies que nous avions prévues préalablement (page 14 du document).</w:t>
       </w:r>
     </w:p>
     <w:p>
@@ -13499,13 +13309,7 @@
     </w:p>
     <w:p>
       <w:r>
-        <w:t>On peut con</w:t>
-      </w:r>
-      <w:r>
-        <w:t>stater que dans nos cubes des Commandes ou des V</w:t>
-      </w:r>
-      <w:r>
-        <w:t>entes, on retrouve toutes les valeurs calculées que nous avions créées précédemme</w:t>
+        <w:t>On peut constater que dans nos cubes des Commandes ou des Ventes, on retrouve toutes les valeurs calculées que nous avions créées précédemme</w:t>
       </w:r>
       <w:r>
         <w:t>nt lors du chargement dans nos</w:t>
@@ -13517,10 +13321,7 @@
         <w:t>s</w:t>
       </w:r>
       <w:r>
-        <w:t xml:space="preserve"> de fait</w:t>
-      </w:r>
-      <w:r>
-        <w:t>s</w:t>
+        <w:t xml:space="preserve"> de faits</w:t>
       </w:r>
       <w:r>
         <w:t>. La différence en nombre de jours entre la date de livraison prévue et la date d’expédition effective en est un très bon exemple.</w:t>
@@ -13572,26 +13373,26 @@
       <w:pPr>
         <w:pStyle w:val="Titre1"/>
       </w:pPr>
-      <w:bookmarkStart w:id="56" w:name="_Toc472544210"/>
+      <w:bookmarkStart w:id="55" w:name="_Toc472544210"/>
       <w:r>
         <w:t>Indicateurs</w:t>
       </w:r>
+      <w:bookmarkEnd w:id="55"/>
+    </w:p>
+    <w:p>
+      <w:r>
+        <w:t>Pour la réalisation de nos indicateurs, nous avons utilisé le logiciel Power BI.</w:t>
+      </w:r>
+    </w:p>
+    <w:p>
+      <w:pPr>
+        <w:pStyle w:val="Titre2"/>
+      </w:pPr>
+      <w:bookmarkStart w:id="56" w:name="_Toc472544211"/>
+      <w:r>
+        <w:t>Chiffre d’affaires total</w:t>
+      </w:r>
       <w:bookmarkEnd w:id="56"/>
-    </w:p>
-    <w:p>
-      <w:r>
-        <w:t>Pour la réalisation de nos indicateurs, nous avons utilisé le logiciel Power BI.</w:t>
-      </w:r>
-    </w:p>
-    <w:p>
-      <w:pPr>
-        <w:pStyle w:val="Titre2"/>
-      </w:pPr>
-      <w:bookmarkStart w:id="57" w:name="_Toc472544211"/>
-      <w:r>
-        <w:t>Chiffre d’affaires total</w:t>
-      </w:r>
-      <w:bookmarkEnd w:id="57"/>
     </w:p>
     <w:p>
       <w:r>
@@ -13690,14 +13491,14 @@
       <w:pPr>
         <w:pStyle w:val="Titre2"/>
       </w:pPr>
-      <w:bookmarkStart w:id="58" w:name="_Toc472544212"/>
+      <w:bookmarkStart w:id="57" w:name="_Toc472544212"/>
       <w:r>
         <w:t>Chiffre d’affaires</w:t>
       </w:r>
       <w:r>
         <w:t xml:space="preserve"> par année</w:t>
       </w:r>
-      <w:bookmarkEnd w:id="58"/>
+      <w:bookmarkEnd w:id="57"/>
     </w:p>
     <w:p>
       <w:r>
@@ -13801,14 +13602,14 @@
       <w:pPr>
         <w:pStyle w:val="Titre2"/>
       </w:pPr>
-      <w:bookmarkStart w:id="59" w:name="_Toc472544213"/>
+      <w:bookmarkStart w:id="58" w:name="_Toc472544213"/>
       <w:r>
         <w:t>Chiffre d’affaire</w:t>
       </w:r>
       <w:r>
         <w:t xml:space="preserve"> par devise</w:t>
       </w:r>
-      <w:bookmarkEnd w:id="59"/>
+      <w:bookmarkEnd w:id="58"/>
     </w:p>
     <w:p>
       <w:r>
@@ -13907,12 +13708,12 @@
       <w:pPr>
         <w:pStyle w:val="Titre2"/>
       </w:pPr>
-      <w:bookmarkStart w:id="60" w:name="_Toc472544214"/>
+      <w:bookmarkStart w:id="59" w:name="_Toc472544214"/>
       <w:r>
         <w:lastRenderedPageBreak/>
         <w:t>Meilleur client jusqu’à aujourd’hui</w:t>
       </w:r>
-      <w:bookmarkEnd w:id="60"/>
+      <w:bookmarkEnd w:id="59"/>
     </w:p>
     <w:p>
       <w:r>
@@ -14006,14 +13807,14 @@
       <w:pPr>
         <w:pStyle w:val="Titre2"/>
       </w:pPr>
-      <w:bookmarkStart w:id="61" w:name="_Toc472544215"/>
+      <w:bookmarkStart w:id="60" w:name="_Toc472544215"/>
       <w:r>
         <w:t>Trimestre</w:t>
       </w:r>
       <w:r>
         <w:t xml:space="preserve"> générant le moins de revenus</w:t>
       </w:r>
-      <w:bookmarkEnd w:id="61"/>
+      <w:bookmarkEnd w:id="60"/>
     </w:p>
     <w:p>
       <w:r>
@@ -14112,11 +13913,11 @@
       <w:pPr>
         <w:pStyle w:val="Titre2"/>
       </w:pPr>
-      <w:bookmarkStart w:id="62" w:name="_Toc472544216"/>
+      <w:bookmarkStart w:id="61" w:name="_Toc472544216"/>
       <w:r>
         <w:t>Nombre de jours de retard de livraison total par année</w:t>
       </w:r>
-      <w:bookmarkEnd w:id="62"/>
+      <w:bookmarkEnd w:id="61"/>
     </w:p>
     <w:p>
       <w:r>
@@ -14215,12 +14016,12 @@
       <w:pPr>
         <w:pStyle w:val="Titre2"/>
       </w:pPr>
-      <w:bookmarkStart w:id="63" w:name="_Toc472544217"/>
+      <w:bookmarkStart w:id="62" w:name="_Toc472544217"/>
       <w:r>
         <w:lastRenderedPageBreak/>
         <w:t>Produit le plus vendu</w:t>
       </w:r>
-      <w:bookmarkEnd w:id="63"/>
+      <w:bookmarkEnd w:id="62"/>
     </w:p>
     <w:p>
       <w:r>
@@ -14319,11 +14120,11 @@
       <w:pPr>
         <w:pStyle w:val="Titre2"/>
       </w:pPr>
-      <w:bookmarkStart w:id="64" w:name="_Toc472544218"/>
+      <w:bookmarkStart w:id="63" w:name="_Toc472544218"/>
       <w:r>
         <w:t>Produit générant le plus de marge</w:t>
       </w:r>
-      <w:bookmarkEnd w:id="64"/>
+      <w:bookmarkEnd w:id="63"/>
     </w:p>
     <w:p>
       <w:r>
@@ -14437,14 +14238,14 @@
       <w:pPr>
         <w:pStyle w:val="Titre2"/>
       </w:pPr>
-      <w:bookmarkStart w:id="65" w:name="_Toc472544219"/>
+      <w:bookmarkStart w:id="64" w:name="_Toc472544219"/>
       <w:r>
         <w:t>Somme des v</w:t>
       </w:r>
       <w:r>
         <w:t>entes par département (région)</w:t>
       </w:r>
-      <w:bookmarkEnd w:id="65"/>
+      <w:bookmarkEnd w:id="64"/>
     </w:p>
     <w:p>
       <w:r>
@@ -14534,12 +14335,12 @@
       <w:pPr>
         <w:pStyle w:val="Titre2"/>
       </w:pPr>
-      <w:bookmarkStart w:id="66" w:name="_Toc472544220"/>
+      <w:bookmarkStart w:id="65" w:name="_Toc472544220"/>
       <w:r>
         <w:lastRenderedPageBreak/>
         <w:t>Top 5 des vendeurs</w:t>
       </w:r>
-      <w:bookmarkEnd w:id="66"/>
+      <w:bookmarkEnd w:id="65"/>
     </w:p>
     <w:p>
       <w:r>
@@ -14641,14 +14442,14 @@
       <w:pPr>
         <w:pStyle w:val="Titre2"/>
       </w:pPr>
-      <w:bookmarkStart w:id="67" w:name="_Toc472544221"/>
+      <w:bookmarkStart w:id="66" w:name="_Toc472544221"/>
       <w:r>
         <w:t>Bénéfice réel</w:t>
       </w:r>
       <w:r>
         <w:t xml:space="preserve"> par année</w:t>
       </w:r>
-      <w:bookmarkEnd w:id="67"/>
+      <w:bookmarkEnd w:id="66"/>
     </w:p>
     <w:p>
       <w:r>
@@ -14733,34 +14534,73 @@
       <w:pPr>
         <w:pStyle w:val="Titre1"/>
       </w:pPr>
-      <w:bookmarkStart w:id="68" w:name="_Toc472544222"/>
+      <w:bookmarkStart w:id="67" w:name="_Toc472544222"/>
       <w:r>
         <w:t>Conclusion</w:t>
       </w:r>
+      <w:bookmarkEnd w:id="67"/>
+    </w:p>
+    <w:p>
+      <w:r>
+        <w:t>Nous avons mis en place une structure permettant de stocker les données générées par les commandes au sein de l’entreprise Mediazon. Le processus ETL a bel et bien été mis en place et été automatisé : nos processus extraient les données de leur source, les transforment et les chargent dans notre infrastructure finale.</w:t>
+      </w:r>
+    </w:p>
+    <w:p>
+      <w:r>
+        <w:t>Le système est donc fonctionnel pour autant que les données sources soient toujours au même format (mêmes types de fichiers, délimités/non délimités). Si par la suite ce format changeait, il serait nécessaire d’adapter nos processus en conséquence. Néanmoins, cela nécessiterait peu de changements, beaucoup moins que dans un processus réalisé manuellement et à chaque importation.</w:t>
+      </w:r>
+    </w:p>
+    <w:p>
+      <w:r>
+        <w:lastRenderedPageBreak/>
+        <w:t>Les artefacts générés, comme le cube par exemple, s’adapter facilement aux besoins des utilisateurs. Si celui-ci souhaiterait générer de nouveaux indicateurs, il suffirait d’ajouter certains éléments à notre cube afin de les créer. La solution a donc été construite en pensant à l’utilisateur final étant donné que c’est lui qui utilisera le système mis en place.</w:t>
+      </w:r>
+    </w:p>
+    <w:p>
+      <w:r>
+        <w:t>Les besoins définis au début du projet ont donc été satisfaits dans leur intégralité : des contraintes ont été fixées pour les données finales</w:t>
+      </w:r>
+      <w:r>
+        <w:t xml:space="preserve"> qui sont désormais d’une qualité correcte malgré un certain nombre d’erreurs dans les données sources. L’importation et la transformation de celles-ci s’effectue automatiquement afin d’éviter à l’utilisateur de le faire, ce qui demanderait un temps considérable et augmenterait le nombre d’erreurs involontaires.</w:t>
+      </w:r>
+    </w:p>
+    <w:p>
+      <w:r>
+        <w:t>La gestion des erreurs a également été mise en place, accompagnée d’un contrôle et d’une reprise automatique des flux incorrects. Le système ne s’arrêtera donc pas subitement, avec un message d’erreur incompréhensible pour un non informaticien. De plus, l’ensemble des données se trouvent désormais à un seul et même endroit : le Data Warehouse.</w:t>
+      </w:r>
+    </w:p>
+    <w:p>
+      <w:r>
+        <w:t>Les indicateurs définis ont été mis en place, permettant une aide à la décision à la direction de l’entreprise ou simplement des statistiques à présenter. Grâce aux hiérarchies, les informations des commandes sont ajustables à plusieurs niveaux de granularité (année – mois – jour / catégorie – sous-catégorie – article / etc…).</w:t>
+      </w:r>
+    </w:p>
+    <w:p>
+      <w:r>
+        <w:t>Nous sommes cependant d’avis que la solution mise en place devra être améliorée et enrichie au fil du temps. Il serait utile d’améli</w:t>
+      </w:r>
+      <w:r>
+        <w:t xml:space="preserve">orer constamment les processus créés en fonction des besoins, de mettre en place une intégration continue pour le système. </w:t>
+      </w:r>
+      <w:r>
+        <w:t xml:space="preserve">Il est nécessaire que le projet soit continuellement mis à jour car il </w:t>
+      </w:r>
+      <w:r>
+        <w:t>a beaucoup de potentiel.</w:t>
+      </w:r>
+    </w:p>
+    <w:p>
+      <w:pPr>
+        <w:pStyle w:val="Titre1"/>
+      </w:pPr>
+      <w:bookmarkStart w:id="68" w:name="_Toc472544223"/>
+      <w:r>
+        <w:t>Bibliographie</w:t>
+      </w:r>
       <w:bookmarkEnd w:id="68"/>
     </w:p>
     <w:p>
-      <w:r>
-        <w:t xml:space="preserve">Pour conclure, </w:t>
-      </w:r>
-    </w:p>
-    <w:p>
-      <w:pPr>
-        <w:pStyle w:val="Titre1"/>
-      </w:pPr>
-      <w:bookmarkStart w:id="69" w:name="_Toc472544223"/>
-      <w:r>
-        <w:t>Bibliographie</w:t>
-      </w:r>
+      <w:bookmarkStart w:id="69" w:name="_GoBack"/>
       <w:bookmarkEnd w:id="69"/>
-    </w:p>
-    <w:p>
-      <w:r>
-        <w:t>Support de cours</w:t>
-      </w:r>
-      <w:r>
-        <w:t xml:space="preserve"> Entrepôt de données</w:t>
-      </w:r>
     </w:p>
     <w:sectPr>
       <w:headerReference w:type="default" r:id="rId18"/>
@@ -14892,7 +14732,7 @@
         <w:noProof/>
         <w:sz w:val="22"/>
       </w:rPr>
-      <w:t>24</w:t>
+      <w:t>25</w:t>
     </w:r>
     <w:r>
       <w:rPr>
@@ -14977,7 +14817,7 @@
         <w:noProof/>
         <w:sz w:val="22"/>
       </w:rPr>
-      <w:t>5</w:t>
+      <w:t>25</w:t>
     </w:r>
     <w:r>
       <w:rPr>
@@ -15014,7 +14854,7 @@
         <w:noProof/>
         <w:sz w:val="22"/>
       </w:rPr>
-      <w:t>24</w:t>
+      <w:t>25</w:t>
     </w:r>
     <w:r>
       <w:rPr>
@@ -17012,7 +16852,7 @@
 </file>
 
 <file path=customXml/itemProps1.xml><?xml version="1.0" encoding="utf-8"?>
-<ds:datastoreItem xmlns:ds="http://schemas.openxmlformats.org/officeDocument/2006/customXml" ds:itemID="{440CD7D6-6CEE-47F4-8EBD-26637F22E43E}">
+<ds:datastoreItem xmlns:ds="http://schemas.openxmlformats.org/officeDocument/2006/customXml" ds:itemID="{DB64D363-3D96-4004-AD01-C4C25B6B40A9}">
   <ds:schemaRefs>
     <ds:schemaRef ds:uri="http://schemas.openxmlformats.org/officeDocument/2006/bibliography"/>
   </ds:schemaRefs>

</xml_diff>

<commit_message>
entrepot données - rapport version finale
</commit_message>
<xml_diff>
--- a/Entrepôt de données - Rapport final.docx
+++ b/Entrepôt de données - Rapport final.docx
@@ -260,6 +260,8 @@
         </w:rPr>
       </w:pPr>
     </w:p>
+    <w:bookmarkStart w:id="0" w:name="_GoBack"/>
+    <w:bookmarkEnd w:id="0"/>
     <w:p>
       <w:pPr>
         <w:pStyle w:val="TM1"/>
@@ -287,7 +289,7 @@
       <w:r>
         <w:fldChar w:fldCharType="separate"/>
       </w:r>
-      <w:hyperlink w:anchor="_Toc472544155" w:history="1">
+      <w:hyperlink w:anchor="_Toc472701853" w:history="1">
         <w:r>
           <w:rPr>
             <w:rStyle w:val="Lienhypertexte"/>
@@ -334,7 +336,7 @@
             <w:noProof/>
             <w:webHidden/>
           </w:rPr>
-          <w:instrText xml:space="preserve"> PAGEREF _Toc472544155 \h </w:instrText>
+          <w:instrText xml:space="preserve"> PAGEREF _Toc472701853 \h </w:instrText>
         </w:r>
         <w:r>
           <w:rPr>
@@ -383,7 +385,7 @@
           <w:lang w:eastAsia="fr-CH"/>
         </w:rPr>
       </w:pPr>
-      <w:hyperlink w:anchor="_Toc472544156" w:history="1">
+      <w:hyperlink w:anchor="_Toc472701854" w:history="1">
         <w:r>
           <w:rPr>
             <w:rStyle w:val="Lienhypertexte"/>
@@ -430,7 +432,7 @@
             <w:noProof/>
             <w:webHidden/>
           </w:rPr>
-          <w:instrText xml:space="preserve"> PAGEREF _Toc472544156 \h </w:instrText>
+          <w:instrText xml:space="preserve"> PAGEREF _Toc472701854 \h </w:instrText>
         </w:r>
         <w:r>
           <w:rPr>
@@ -479,7 +481,7 @@
           <w:lang w:eastAsia="fr-CH"/>
         </w:rPr>
       </w:pPr>
-      <w:hyperlink w:anchor="_Toc472544157" w:history="1">
+      <w:hyperlink w:anchor="_Toc472701855" w:history="1">
         <w:r>
           <w:rPr>
             <w:rStyle w:val="Lienhypertexte"/>
@@ -526,7 +528,7 @@
             <w:noProof/>
             <w:webHidden/>
           </w:rPr>
-          <w:instrText xml:space="preserve"> PAGEREF _Toc472544157 \h </w:instrText>
+          <w:instrText xml:space="preserve"> PAGEREF _Toc472701855 \h </w:instrText>
         </w:r>
         <w:r>
           <w:rPr>
@@ -575,7 +577,7 @@
           <w:lang w:eastAsia="fr-CH"/>
         </w:rPr>
       </w:pPr>
-      <w:hyperlink w:anchor="_Toc472544158" w:history="1">
+      <w:hyperlink w:anchor="_Toc472701856" w:history="1">
         <w:r>
           <w:rPr>
             <w:rStyle w:val="Lienhypertexte"/>
@@ -622,7 +624,7 @@
             <w:noProof/>
             <w:webHidden/>
           </w:rPr>
-          <w:instrText xml:space="preserve"> PAGEREF _Toc472544158 \h </w:instrText>
+          <w:instrText xml:space="preserve"> PAGEREF _Toc472701856 \h </w:instrText>
         </w:r>
         <w:r>
           <w:rPr>
@@ -670,7 +672,7 @@
           <w:lang w:eastAsia="fr-CH"/>
         </w:rPr>
       </w:pPr>
-      <w:hyperlink w:anchor="_Toc472544159" w:history="1">
+      <w:hyperlink w:anchor="_Toc472701857" w:history="1">
         <w:r>
           <w:rPr>
             <w:rStyle w:val="Lienhypertexte"/>
@@ -716,7 +718,7 @@
             <w:noProof/>
             <w:webHidden/>
           </w:rPr>
-          <w:instrText xml:space="preserve"> PAGEREF _Toc472544159 \h </w:instrText>
+          <w:instrText xml:space="preserve"> PAGEREF _Toc472701857 \h </w:instrText>
         </w:r>
         <w:r>
           <w:rPr>
@@ -764,7 +766,7 @@
           <w:lang w:eastAsia="fr-CH"/>
         </w:rPr>
       </w:pPr>
-      <w:hyperlink w:anchor="_Toc472544160" w:history="1">
+      <w:hyperlink w:anchor="_Toc472701858" w:history="1">
         <w:r>
           <w:rPr>
             <w:rStyle w:val="Lienhypertexte"/>
@@ -810,7 +812,7 @@
             <w:noProof/>
             <w:webHidden/>
           </w:rPr>
-          <w:instrText xml:space="preserve"> PAGEREF _Toc472544160 \h </w:instrText>
+          <w:instrText xml:space="preserve"> PAGEREF _Toc472701858 \h </w:instrText>
         </w:r>
         <w:r>
           <w:rPr>
@@ -859,7 +861,7 @@
           <w:lang w:eastAsia="fr-CH"/>
         </w:rPr>
       </w:pPr>
-      <w:hyperlink w:anchor="_Toc472544161" w:history="1">
+      <w:hyperlink w:anchor="_Toc472701859" w:history="1">
         <w:r>
           <w:rPr>
             <w:rStyle w:val="Lienhypertexte"/>
@@ -906,7 +908,7 @@
             <w:noProof/>
             <w:webHidden/>
           </w:rPr>
-          <w:instrText xml:space="preserve"> PAGEREF _Toc472544161 \h </w:instrText>
+          <w:instrText xml:space="preserve"> PAGEREF _Toc472701859 \h </w:instrText>
         </w:r>
         <w:r>
           <w:rPr>
@@ -955,7 +957,7 @@
           <w:lang w:eastAsia="fr-CH"/>
         </w:rPr>
       </w:pPr>
-      <w:hyperlink w:anchor="_Toc472544162" w:history="1">
+      <w:hyperlink w:anchor="_Toc472701860" w:history="1">
         <w:r>
           <w:rPr>
             <w:rStyle w:val="Lienhypertexte"/>
@@ -1002,7 +1004,7 @@
             <w:noProof/>
             <w:webHidden/>
           </w:rPr>
-          <w:instrText xml:space="preserve"> PAGEREF _Toc472544162 \h </w:instrText>
+          <w:instrText xml:space="preserve"> PAGEREF _Toc472701860 \h </w:instrText>
         </w:r>
         <w:r>
           <w:rPr>
@@ -1051,7 +1053,7 @@
           <w:lang w:eastAsia="fr-CH"/>
         </w:rPr>
       </w:pPr>
-      <w:hyperlink w:anchor="_Toc472544163" w:history="1">
+      <w:hyperlink w:anchor="_Toc472701861" w:history="1">
         <w:r>
           <w:rPr>
             <w:rStyle w:val="Lienhypertexte"/>
@@ -1098,7 +1100,7 @@
             <w:noProof/>
             <w:webHidden/>
           </w:rPr>
-          <w:instrText xml:space="preserve"> PAGEREF _Toc472544163 \h </w:instrText>
+          <w:instrText xml:space="preserve"> PAGEREF _Toc472701861 \h </w:instrText>
         </w:r>
         <w:r>
           <w:rPr>
@@ -1147,7 +1149,7 @@
           <w:lang w:eastAsia="fr-CH"/>
         </w:rPr>
       </w:pPr>
-      <w:hyperlink w:anchor="_Toc472544164" w:history="1">
+      <w:hyperlink w:anchor="_Toc472701862" w:history="1">
         <w:r>
           <w:rPr>
             <w:rStyle w:val="Lienhypertexte"/>
@@ -1194,7 +1196,7 @@
             <w:noProof/>
             <w:webHidden/>
           </w:rPr>
-          <w:instrText xml:space="preserve"> PAGEREF _Toc472544164 \h </w:instrText>
+          <w:instrText xml:space="preserve"> PAGEREF _Toc472701862 \h </w:instrText>
         </w:r>
         <w:r>
           <w:rPr>
@@ -1243,7 +1245,7 @@
           <w:lang w:eastAsia="fr-CH"/>
         </w:rPr>
       </w:pPr>
-      <w:hyperlink w:anchor="_Toc472544165" w:history="1">
+      <w:hyperlink w:anchor="_Toc472701863" w:history="1">
         <w:r>
           <w:rPr>
             <w:rStyle w:val="Lienhypertexte"/>
@@ -1290,7 +1292,7 @@
             <w:noProof/>
             <w:webHidden/>
           </w:rPr>
-          <w:instrText xml:space="preserve"> PAGEREF _Toc472544165 \h </w:instrText>
+          <w:instrText xml:space="preserve"> PAGEREF _Toc472701863 \h </w:instrText>
         </w:r>
         <w:r>
           <w:rPr>
@@ -1339,7 +1341,7 @@
           <w:lang w:eastAsia="fr-CH"/>
         </w:rPr>
       </w:pPr>
-      <w:hyperlink w:anchor="_Toc472544166" w:history="1">
+      <w:hyperlink w:anchor="_Toc472701864" w:history="1">
         <w:r>
           <w:rPr>
             <w:rStyle w:val="Lienhypertexte"/>
@@ -1386,7 +1388,7 @@
             <w:noProof/>
             <w:webHidden/>
           </w:rPr>
-          <w:instrText xml:space="preserve"> PAGEREF _Toc472544166 \h </w:instrText>
+          <w:instrText xml:space="preserve"> PAGEREF _Toc472701864 \h </w:instrText>
         </w:r>
         <w:r>
           <w:rPr>
@@ -1435,7 +1437,7 @@
           <w:lang w:eastAsia="fr-CH"/>
         </w:rPr>
       </w:pPr>
-      <w:hyperlink w:anchor="_Toc472544167" w:history="1">
+      <w:hyperlink w:anchor="_Toc472701865" w:history="1">
         <w:r>
           <w:rPr>
             <w:rStyle w:val="Lienhypertexte"/>
@@ -1482,7 +1484,7 @@
             <w:noProof/>
             <w:webHidden/>
           </w:rPr>
-          <w:instrText xml:space="preserve"> PAGEREF _Toc472544167 \h </w:instrText>
+          <w:instrText xml:space="preserve"> PAGEREF _Toc472701865 \h </w:instrText>
         </w:r>
         <w:r>
           <w:rPr>
@@ -1531,7 +1533,7 @@
           <w:lang w:eastAsia="fr-CH"/>
         </w:rPr>
       </w:pPr>
-      <w:hyperlink w:anchor="_Toc472544168" w:history="1">
+      <w:hyperlink w:anchor="_Toc472701866" w:history="1">
         <w:r>
           <w:rPr>
             <w:rStyle w:val="Lienhypertexte"/>
@@ -1578,7 +1580,7 @@
             <w:noProof/>
             <w:webHidden/>
           </w:rPr>
-          <w:instrText xml:space="preserve"> PAGEREF _Toc472544168 \h </w:instrText>
+          <w:instrText xml:space="preserve"> PAGEREF _Toc472701866 \h </w:instrText>
         </w:r>
         <w:r>
           <w:rPr>
@@ -1627,7 +1629,7 @@
           <w:lang w:eastAsia="fr-CH"/>
         </w:rPr>
       </w:pPr>
-      <w:hyperlink w:anchor="_Toc472544169" w:history="1">
+      <w:hyperlink w:anchor="_Toc472701867" w:history="1">
         <w:r>
           <w:rPr>
             <w:rStyle w:val="Lienhypertexte"/>
@@ -1674,7 +1676,7 @@
             <w:noProof/>
             <w:webHidden/>
           </w:rPr>
-          <w:instrText xml:space="preserve"> PAGEREF _Toc472544169 \h </w:instrText>
+          <w:instrText xml:space="preserve"> PAGEREF _Toc472701867 \h </w:instrText>
         </w:r>
         <w:r>
           <w:rPr>
@@ -1723,7 +1725,7 @@
           <w:lang w:eastAsia="fr-CH"/>
         </w:rPr>
       </w:pPr>
-      <w:hyperlink w:anchor="_Toc472544170" w:history="1">
+      <w:hyperlink w:anchor="_Toc472701868" w:history="1">
         <w:r>
           <w:rPr>
             <w:rStyle w:val="Lienhypertexte"/>
@@ -1770,7 +1772,7 @@
             <w:noProof/>
             <w:webHidden/>
           </w:rPr>
-          <w:instrText xml:space="preserve"> PAGEREF _Toc472544170 \h </w:instrText>
+          <w:instrText xml:space="preserve"> PAGEREF _Toc472701868 \h </w:instrText>
         </w:r>
         <w:r>
           <w:rPr>
@@ -1819,7 +1821,7 @@
           <w:lang w:eastAsia="fr-CH"/>
         </w:rPr>
       </w:pPr>
-      <w:hyperlink w:anchor="_Toc472544171" w:history="1">
+      <w:hyperlink w:anchor="_Toc472701869" w:history="1">
         <w:r>
           <w:rPr>
             <w:rStyle w:val="Lienhypertexte"/>
@@ -1866,7 +1868,7 @@
             <w:noProof/>
             <w:webHidden/>
           </w:rPr>
-          <w:instrText xml:space="preserve"> PAGEREF _Toc472544171 \h </w:instrText>
+          <w:instrText xml:space="preserve"> PAGEREF _Toc472701869 \h </w:instrText>
         </w:r>
         <w:r>
           <w:rPr>
@@ -1915,7 +1917,7 @@
           <w:lang w:eastAsia="fr-CH"/>
         </w:rPr>
       </w:pPr>
-      <w:hyperlink w:anchor="_Toc472544172" w:history="1">
+      <w:hyperlink w:anchor="_Toc472701870" w:history="1">
         <w:r>
           <w:rPr>
             <w:rStyle w:val="Lienhypertexte"/>
@@ -1962,7 +1964,7 @@
             <w:noProof/>
             <w:webHidden/>
           </w:rPr>
-          <w:instrText xml:space="preserve"> PAGEREF _Toc472544172 \h </w:instrText>
+          <w:instrText xml:space="preserve"> PAGEREF _Toc472701870 \h </w:instrText>
         </w:r>
         <w:r>
           <w:rPr>
@@ -2011,7 +2013,7 @@
           <w:lang w:eastAsia="fr-CH"/>
         </w:rPr>
       </w:pPr>
-      <w:hyperlink w:anchor="_Toc472544173" w:history="1">
+      <w:hyperlink w:anchor="_Toc472701871" w:history="1">
         <w:r>
           <w:rPr>
             <w:rStyle w:val="Lienhypertexte"/>
@@ -2058,7 +2060,7 @@
             <w:noProof/>
             <w:webHidden/>
           </w:rPr>
-          <w:instrText xml:space="preserve"> PAGEREF _Toc472544173 \h </w:instrText>
+          <w:instrText xml:space="preserve"> PAGEREF _Toc472701871 \h </w:instrText>
         </w:r>
         <w:r>
           <w:rPr>
@@ -2107,7 +2109,7 @@
           <w:lang w:eastAsia="fr-CH"/>
         </w:rPr>
       </w:pPr>
-      <w:hyperlink w:anchor="_Toc472544174" w:history="1">
+      <w:hyperlink w:anchor="_Toc472701872" w:history="1">
         <w:r>
           <w:rPr>
             <w:rStyle w:val="Lienhypertexte"/>
@@ -2154,7 +2156,7 @@
             <w:noProof/>
             <w:webHidden/>
           </w:rPr>
-          <w:instrText xml:space="preserve"> PAGEREF _Toc472544174 \h </w:instrText>
+          <w:instrText xml:space="preserve"> PAGEREF _Toc472701872 \h </w:instrText>
         </w:r>
         <w:r>
           <w:rPr>
@@ -2203,7 +2205,7 @@
           <w:lang w:eastAsia="fr-CH"/>
         </w:rPr>
       </w:pPr>
-      <w:hyperlink w:anchor="_Toc472544175" w:history="1">
+      <w:hyperlink w:anchor="_Toc472701873" w:history="1">
         <w:r>
           <w:rPr>
             <w:rStyle w:val="Lienhypertexte"/>
@@ -2250,7 +2252,7 @@
             <w:noProof/>
             <w:webHidden/>
           </w:rPr>
-          <w:instrText xml:space="preserve"> PAGEREF _Toc472544175 \h </w:instrText>
+          <w:instrText xml:space="preserve"> PAGEREF _Toc472701873 \h </w:instrText>
         </w:r>
         <w:r>
           <w:rPr>
@@ -2299,7 +2301,7 @@
           <w:lang w:eastAsia="fr-CH"/>
         </w:rPr>
       </w:pPr>
-      <w:hyperlink w:anchor="_Toc472544176" w:history="1">
+      <w:hyperlink w:anchor="_Toc472701874" w:history="1">
         <w:r>
           <w:rPr>
             <w:rStyle w:val="Lienhypertexte"/>
@@ -2346,7 +2348,7 @@
             <w:noProof/>
             <w:webHidden/>
           </w:rPr>
-          <w:instrText xml:space="preserve"> PAGEREF _Toc472544176 \h </w:instrText>
+          <w:instrText xml:space="preserve"> PAGEREF _Toc472701874 \h </w:instrText>
         </w:r>
         <w:r>
           <w:rPr>
@@ -2395,7 +2397,7 @@
           <w:lang w:eastAsia="fr-CH"/>
         </w:rPr>
       </w:pPr>
-      <w:hyperlink w:anchor="_Toc472544177" w:history="1">
+      <w:hyperlink w:anchor="_Toc472701875" w:history="1">
         <w:r>
           <w:rPr>
             <w:rStyle w:val="Lienhypertexte"/>
@@ -2442,7 +2444,7 @@
             <w:noProof/>
             <w:webHidden/>
           </w:rPr>
-          <w:instrText xml:space="preserve"> PAGEREF _Toc472544177 \h </w:instrText>
+          <w:instrText xml:space="preserve"> PAGEREF _Toc472701875 \h </w:instrText>
         </w:r>
         <w:r>
           <w:rPr>
@@ -2491,7 +2493,7 @@
           <w:lang w:eastAsia="fr-CH"/>
         </w:rPr>
       </w:pPr>
-      <w:hyperlink w:anchor="_Toc472544178" w:history="1">
+      <w:hyperlink w:anchor="_Toc472701876" w:history="1">
         <w:r>
           <w:rPr>
             <w:rStyle w:val="Lienhypertexte"/>
@@ -2538,7 +2540,7 @@
             <w:noProof/>
             <w:webHidden/>
           </w:rPr>
-          <w:instrText xml:space="preserve"> PAGEREF _Toc472544178 \h </w:instrText>
+          <w:instrText xml:space="preserve"> PAGEREF _Toc472701876 \h </w:instrText>
         </w:r>
         <w:r>
           <w:rPr>
@@ -2587,7 +2589,7 @@
           <w:lang w:eastAsia="fr-CH"/>
         </w:rPr>
       </w:pPr>
-      <w:hyperlink w:anchor="_Toc472544179" w:history="1">
+      <w:hyperlink w:anchor="_Toc472701877" w:history="1">
         <w:r>
           <w:rPr>
             <w:rStyle w:val="Lienhypertexte"/>
@@ -2634,7 +2636,7 @@
             <w:noProof/>
             <w:webHidden/>
           </w:rPr>
-          <w:instrText xml:space="preserve"> PAGEREF _Toc472544179 \h </w:instrText>
+          <w:instrText xml:space="preserve"> PAGEREF _Toc472701877 \h </w:instrText>
         </w:r>
         <w:r>
           <w:rPr>
@@ -2683,7 +2685,7 @@
           <w:lang w:eastAsia="fr-CH"/>
         </w:rPr>
       </w:pPr>
-      <w:hyperlink w:anchor="_Toc472544180" w:history="1">
+      <w:hyperlink w:anchor="_Toc472701878" w:history="1">
         <w:r>
           <w:rPr>
             <w:rStyle w:val="Lienhypertexte"/>
@@ -2730,7 +2732,7 @@
             <w:noProof/>
             <w:webHidden/>
           </w:rPr>
-          <w:instrText xml:space="preserve"> PAGEREF _Toc472544180 \h </w:instrText>
+          <w:instrText xml:space="preserve"> PAGEREF _Toc472701878 \h </w:instrText>
         </w:r>
         <w:r>
           <w:rPr>
@@ -2779,7 +2781,7 @@
           <w:lang w:eastAsia="fr-CH"/>
         </w:rPr>
       </w:pPr>
-      <w:hyperlink w:anchor="_Toc472544181" w:history="1">
+      <w:hyperlink w:anchor="_Toc472701879" w:history="1">
         <w:r>
           <w:rPr>
             <w:rStyle w:val="Lienhypertexte"/>
@@ -2826,7 +2828,7 @@
             <w:noProof/>
             <w:webHidden/>
           </w:rPr>
-          <w:instrText xml:space="preserve"> PAGEREF _Toc472544181 \h </w:instrText>
+          <w:instrText xml:space="preserve"> PAGEREF _Toc472701879 \h </w:instrText>
         </w:r>
         <w:r>
           <w:rPr>
@@ -2875,7 +2877,7 @@
           <w:lang w:eastAsia="fr-CH"/>
         </w:rPr>
       </w:pPr>
-      <w:hyperlink w:anchor="_Toc472544182" w:history="1">
+      <w:hyperlink w:anchor="_Toc472701880" w:history="1">
         <w:r>
           <w:rPr>
             <w:rStyle w:val="Lienhypertexte"/>
@@ -2922,7 +2924,7 @@
             <w:noProof/>
             <w:webHidden/>
           </w:rPr>
-          <w:instrText xml:space="preserve"> PAGEREF _Toc472544182 \h </w:instrText>
+          <w:instrText xml:space="preserve"> PAGEREF _Toc472701880 \h </w:instrText>
         </w:r>
         <w:r>
           <w:rPr>
@@ -2971,7 +2973,7 @@
           <w:lang w:eastAsia="fr-CH"/>
         </w:rPr>
       </w:pPr>
-      <w:hyperlink w:anchor="_Toc472544183" w:history="1">
+      <w:hyperlink w:anchor="_Toc472701881" w:history="1">
         <w:r>
           <w:rPr>
             <w:rStyle w:val="Lienhypertexte"/>
@@ -3018,7 +3020,7 @@
             <w:noProof/>
             <w:webHidden/>
           </w:rPr>
-          <w:instrText xml:space="preserve"> PAGEREF _Toc472544183 \h </w:instrText>
+          <w:instrText xml:space="preserve"> PAGEREF _Toc472701881 \h </w:instrText>
         </w:r>
         <w:r>
           <w:rPr>
@@ -3067,7 +3069,7 @@
           <w:lang w:eastAsia="fr-CH"/>
         </w:rPr>
       </w:pPr>
-      <w:hyperlink w:anchor="_Toc472544184" w:history="1">
+      <w:hyperlink w:anchor="_Toc472701882" w:history="1">
         <w:r>
           <w:rPr>
             <w:rStyle w:val="Lienhypertexte"/>
@@ -3114,7 +3116,7 @@
             <w:noProof/>
             <w:webHidden/>
           </w:rPr>
-          <w:instrText xml:space="preserve"> PAGEREF _Toc472544184 \h </w:instrText>
+          <w:instrText xml:space="preserve"> PAGEREF _Toc472701882 \h </w:instrText>
         </w:r>
         <w:r>
           <w:rPr>
@@ -3163,7 +3165,7 @@
           <w:lang w:eastAsia="fr-CH"/>
         </w:rPr>
       </w:pPr>
-      <w:hyperlink w:anchor="_Toc472544185" w:history="1">
+      <w:hyperlink w:anchor="_Toc472701883" w:history="1">
         <w:r>
           <w:rPr>
             <w:rStyle w:val="Lienhypertexte"/>
@@ -3210,7 +3212,7 @@
             <w:noProof/>
             <w:webHidden/>
           </w:rPr>
-          <w:instrText xml:space="preserve"> PAGEREF _Toc472544185 \h </w:instrText>
+          <w:instrText xml:space="preserve"> PAGEREF _Toc472701883 \h </w:instrText>
         </w:r>
         <w:r>
           <w:rPr>
@@ -3259,7 +3261,7 @@
           <w:lang w:eastAsia="fr-CH"/>
         </w:rPr>
       </w:pPr>
-      <w:hyperlink w:anchor="_Toc472544186" w:history="1">
+      <w:hyperlink w:anchor="_Toc472701884" w:history="1">
         <w:r>
           <w:rPr>
             <w:rStyle w:val="Lienhypertexte"/>
@@ -3306,7 +3308,7 @@
             <w:noProof/>
             <w:webHidden/>
           </w:rPr>
-          <w:instrText xml:space="preserve"> PAGEREF _Toc472544186 \h </w:instrText>
+          <w:instrText xml:space="preserve"> PAGEREF _Toc472701884 \h </w:instrText>
         </w:r>
         <w:r>
           <w:rPr>
@@ -3355,7 +3357,7 @@
           <w:lang w:eastAsia="fr-CH"/>
         </w:rPr>
       </w:pPr>
-      <w:hyperlink w:anchor="_Toc472544187" w:history="1">
+      <w:hyperlink w:anchor="_Toc472701885" w:history="1">
         <w:r>
           <w:rPr>
             <w:rStyle w:val="Lienhypertexte"/>
@@ -3402,7 +3404,7 @@
             <w:noProof/>
             <w:webHidden/>
           </w:rPr>
-          <w:instrText xml:space="preserve"> PAGEREF _Toc472544187 \h </w:instrText>
+          <w:instrText xml:space="preserve"> PAGEREF _Toc472701885 \h </w:instrText>
         </w:r>
         <w:r>
           <w:rPr>
@@ -3450,7 +3452,7 @@
           <w:lang w:eastAsia="fr-CH"/>
         </w:rPr>
       </w:pPr>
-      <w:hyperlink w:anchor="_Toc472544188" w:history="1">
+      <w:hyperlink w:anchor="_Toc472701886" w:history="1">
         <w:r>
           <w:rPr>
             <w:rStyle w:val="Lienhypertexte"/>
@@ -3477,7 +3479,7 @@
             <w:noProof/>
             <w:webHidden/>
           </w:rPr>
-          <w:instrText xml:space="preserve"> PAGEREF _Toc472544188 \h </w:instrText>
+          <w:instrText xml:space="preserve"> PAGEREF _Toc472701886 \h </w:instrText>
         </w:r>
         <w:r>
           <w:rPr>
@@ -3525,7 +3527,7 @@
           <w:lang w:eastAsia="fr-CH"/>
         </w:rPr>
       </w:pPr>
-      <w:hyperlink w:anchor="_Toc472544189" w:history="1">
+      <w:hyperlink w:anchor="_Toc472701887" w:history="1">
         <w:r>
           <w:rPr>
             <w:rStyle w:val="Lienhypertexte"/>
@@ -3571,7 +3573,7 @@
             <w:noProof/>
             <w:webHidden/>
           </w:rPr>
-          <w:instrText xml:space="preserve"> PAGEREF _Toc472544189 \h </w:instrText>
+          <w:instrText xml:space="preserve"> PAGEREF _Toc472701887 \h </w:instrText>
         </w:r>
         <w:r>
           <w:rPr>
@@ -3619,7 +3621,7 @@
           <w:lang w:eastAsia="fr-CH"/>
         </w:rPr>
       </w:pPr>
-      <w:hyperlink w:anchor="_Toc472544190" w:history="1">
+      <w:hyperlink w:anchor="_Toc472701888" w:history="1">
         <w:r>
           <w:rPr>
             <w:rStyle w:val="Lienhypertexte"/>
@@ -3665,7 +3667,7 @@
             <w:noProof/>
             <w:webHidden/>
           </w:rPr>
-          <w:instrText xml:space="preserve"> PAGEREF _Toc472544190 \h </w:instrText>
+          <w:instrText xml:space="preserve"> PAGEREF _Toc472701888 \h </w:instrText>
         </w:r>
         <w:r>
           <w:rPr>
@@ -3713,7 +3715,7 @@
           <w:lang w:eastAsia="fr-CH"/>
         </w:rPr>
       </w:pPr>
-      <w:hyperlink w:anchor="_Toc472544191" w:history="1">
+      <w:hyperlink w:anchor="_Toc472701889" w:history="1">
         <w:r>
           <w:rPr>
             <w:rStyle w:val="Lienhypertexte"/>
@@ -3759,7 +3761,7 @@
             <w:noProof/>
             <w:webHidden/>
           </w:rPr>
-          <w:instrText xml:space="preserve"> PAGEREF _Toc472544191 \h </w:instrText>
+          <w:instrText xml:space="preserve"> PAGEREF _Toc472701889 \h </w:instrText>
         </w:r>
         <w:r>
           <w:rPr>
@@ -3807,7 +3809,7 @@
           <w:lang w:eastAsia="fr-CH"/>
         </w:rPr>
       </w:pPr>
-      <w:hyperlink w:anchor="_Toc472544192" w:history="1">
+      <w:hyperlink w:anchor="_Toc472701890" w:history="1">
         <w:r>
           <w:rPr>
             <w:rStyle w:val="Lienhypertexte"/>
@@ -3853,7 +3855,7 @@
             <w:noProof/>
             <w:webHidden/>
           </w:rPr>
-          <w:instrText xml:space="preserve"> PAGEREF _Toc472544192 \h </w:instrText>
+          <w:instrText xml:space="preserve"> PAGEREF _Toc472701890 \h </w:instrText>
         </w:r>
         <w:r>
           <w:rPr>
@@ -3902,7 +3904,7 @@
           <w:lang w:eastAsia="fr-CH"/>
         </w:rPr>
       </w:pPr>
-      <w:hyperlink w:anchor="_Toc472544193" w:history="1">
+      <w:hyperlink w:anchor="_Toc472701891" w:history="1">
         <w:r>
           <w:rPr>
             <w:rStyle w:val="Lienhypertexte"/>
@@ -3949,7 +3951,7 @@
             <w:noProof/>
             <w:webHidden/>
           </w:rPr>
-          <w:instrText xml:space="preserve"> PAGEREF _Toc472544193 \h </w:instrText>
+          <w:instrText xml:space="preserve"> PAGEREF _Toc472701891 \h </w:instrText>
         </w:r>
         <w:r>
           <w:rPr>
@@ -3997,7 +3999,7 @@
           <w:lang w:eastAsia="fr-CH"/>
         </w:rPr>
       </w:pPr>
-      <w:hyperlink w:anchor="_Toc472544194" w:history="1">
+      <w:hyperlink w:anchor="_Toc472701892" w:history="1">
         <w:r>
           <w:rPr>
             <w:rStyle w:val="Lienhypertexte"/>
@@ -4043,7 +4045,7 @@
             <w:noProof/>
             <w:webHidden/>
           </w:rPr>
-          <w:instrText xml:space="preserve"> PAGEREF _Toc472544194 \h </w:instrText>
+          <w:instrText xml:space="preserve"> PAGEREF _Toc472701892 \h </w:instrText>
         </w:r>
         <w:r>
           <w:rPr>
@@ -4091,7 +4093,7 @@
           <w:lang w:eastAsia="fr-CH"/>
         </w:rPr>
       </w:pPr>
-      <w:hyperlink w:anchor="_Toc472544195" w:history="1">
+      <w:hyperlink w:anchor="_Toc472701893" w:history="1">
         <w:r>
           <w:rPr>
             <w:rStyle w:val="Lienhypertexte"/>
@@ -4137,7 +4139,7 @@
             <w:noProof/>
             <w:webHidden/>
           </w:rPr>
-          <w:instrText xml:space="preserve"> PAGEREF _Toc472544195 \h </w:instrText>
+          <w:instrText xml:space="preserve"> PAGEREF _Toc472701893 \h </w:instrText>
         </w:r>
         <w:r>
           <w:rPr>
@@ -4185,7 +4187,7 @@
           <w:lang w:eastAsia="fr-CH"/>
         </w:rPr>
       </w:pPr>
-      <w:hyperlink w:anchor="_Toc472544196" w:history="1">
+      <w:hyperlink w:anchor="_Toc472701894" w:history="1">
         <w:r>
           <w:rPr>
             <w:rStyle w:val="Lienhypertexte"/>
@@ -4231,7 +4233,7 @@
             <w:noProof/>
             <w:webHidden/>
           </w:rPr>
-          <w:instrText xml:space="preserve"> PAGEREF _Toc472544196 \h </w:instrText>
+          <w:instrText xml:space="preserve"> PAGEREF _Toc472701894 \h </w:instrText>
         </w:r>
         <w:r>
           <w:rPr>
@@ -4279,7 +4281,7 @@
           <w:lang w:eastAsia="fr-CH"/>
         </w:rPr>
       </w:pPr>
-      <w:hyperlink w:anchor="_Toc472544197" w:history="1">
+      <w:hyperlink w:anchor="_Toc472701895" w:history="1">
         <w:r>
           <w:rPr>
             <w:rStyle w:val="Lienhypertexte"/>
@@ -4325,7 +4327,7 @@
             <w:noProof/>
             <w:webHidden/>
           </w:rPr>
-          <w:instrText xml:space="preserve"> PAGEREF _Toc472544197 \h </w:instrText>
+          <w:instrText xml:space="preserve"> PAGEREF _Toc472701895 \h </w:instrText>
         </w:r>
         <w:r>
           <w:rPr>
@@ -4374,7 +4376,7 @@
           <w:lang w:eastAsia="fr-CH"/>
         </w:rPr>
       </w:pPr>
-      <w:hyperlink w:anchor="_Toc472544198" w:history="1">
+      <w:hyperlink w:anchor="_Toc472701896" w:history="1">
         <w:r>
           <w:rPr>
             <w:rStyle w:val="Lienhypertexte"/>
@@ -4421,7 +4423,7 @@
             <w:noProof/>
             <w:webHidden/>
           </w:rPr>
-          <w:instrText xml:space="preserve"> PAGEREF _Toc472544198 \h </w:instrText>
+          <w:instrText xml:space="preserve"> PAGEREF _Toc472701896 \h </w:instrText>
         </w:r>
         <w:r>
           <w:rPr>
@@ -4470,7 +4472,7 @@
           <w:lang w:eastAsia="fr-CH"/>
         </w:rPr>
       </w:pPr>
-      <w:hyperlink w:anchor="_Toc472544199" w:history="1">
+      <w:hyperlink w:anchor="_Toc472701897" w:history="1">
         <w:r>
           <w:rPr>
             <w:rStyle w:val="Lienhypertexte"/>
@@ -4517,7 +4519,7 @@
             <w:noProof/>
             <w:webHidden/>
           </w:rPr>
-          <w:instrText xml:space="preserve"> PAGEREF _Toc472544199 \h </w:instrText>
+          <w:instrText xml:space="preserve"> PAGEREF _Toc472701897 \h </w:instrText>
         </w:r>
         <w:r>
           <w:rPr>
@@ -4565,7 +4567,7 @@
           <w:lang w:eastAsia="fr-CH"/>
         </w:rPr>
       </w:pPr>
-      <w:hyperlink w:anchor="_Toc472544200" w:history="1">
+      <w:hyperlink w:anchor="_Toc472701898" w:history="1">
         <w:r>
           <w:rPr>
             <w:rStyle w:val="Lienhypertexte"/>
@@ -4611,7 +4613,101 @@
             <w:noProof/>
             <w:webHidden/>
           </w:rPr>
-          <w:instrText xml:space="preserve"> PAGEREF _Toc472544200 \h </w:instrText>
+          <w:instrText xml:space="preserve"> PAGEREF _Toc472701898 \h </w:instrText>
+        </w:r>
+        <w:r>
+          <w:rPr>
+            <w:noProof/>
+            <w:webHidden/>
+          </w:rPr>
+        </w:r>
+        <w:r>
+          <w:rPr>
+            <w:noProof/>
+            <w:webHidden/>
+          </w:rPr>
+          <w:fldChar w:fldCharType="separate"/>
+        </w:r>
+        <w:r>
+          <w:rPr>
+            <w:noProof/>
+            <w:webHidden/>
+          </w:rPr>
+          <w:t>16</w:t>
+        </w:r>
+        <w:r>
+          <w:rPr>
+            <w:noProof/>
+            <w:webHidden/>
+          </w:rPr>
+          <w:fldChar w:fldCharType="end"/>
+        </w:r>
+      </w:hyperlink>
+    </w:p>
+    <w:p>
+      <w:pPr>
+        <w:pStyle w:val="TM3"/>
+        <w:tabs>
+          <w:tab w:val="left" w:pos="1540"/>
+          <w:tab w:val="right" w:leader="dot" w:pos="9062"/>
+        </w:tabs>
+        <w:rPr>
+          <w:rFonts w:asciiTheme="minorHAnsi" w:eastAsiaTheme="minorEastAsia" w:hAnsiTheme="minorHAnsi"/>
+          <w:b w:val="0"/>
+          <w:noProof/>
+          <w:color w:val="auto"/>
+          <w:sz w:val="22"/>
+          <w:szCs w:val="22"/>
+          <w:lang w:eastAsia="fr-CH"/>
+        </w:rPr>
+      </w:pPr>
+      <w:hyperlink w:anchor="_Toc472701899" w:history="1">
+        <w:r>
+          <w:rPr>
+            <w:rStyle w:val="Lienhypertexte"/>
+            <w:noProof/>
+          </w:rPr>
+          <w:t>6.1.2.</w:t>
+        </w:r>
+        <w:r>
+          <w:rPr>
+            <w:rFonts w:asciiTheme="minorHAnsi" w:eastAsiaTheme="minorEastAsia" w:hAnsiTheme="minorHAnsi"/>
+            <w:b w:val="0"/>
+            <w:noProof/>
+            <w:color w:val="auto"/>
+            <w:sz w:val="22"/>
+            <w:szCs w:val="22"/>
+            <w:lang w:eastAsia="fr-CH"/>
+          </w:rPr>
+          <w:tab/>
+        </w:r>
+        <w:r>
+          <w:rPr>
+            <w:rStyle w:val="Lienhypertexte"/>
+            <w:noProof/>
+          </w:rPr>
+          <w:t>Champs calculés et clés primaires</w:t>
+        </w:r>
+        <w:r>
+          <w:rPr>
+            <w:noProof/>
+            <w:webHidden/>
+          </w:rPr>
+          <w:tab/>
+        </w:r>
+        <w:r>
+          <w:rPr>
+            <w:noProof/>
+            <w:webHidden/>
+          </w:rPr>
+          <w:fldChar w:fldCharType="begin"/>
+        </w:r>
+        <w:r>
+          <w:rPr>
+            <w:noProof/>
+            <w:webHidden/>
+          </w:rPr>
+          <w:instrText xml:space="preserve"> PAGEREF _Toc472701899 \h </w:instrText>
         </w:r>
         <w:r>
           <w:rPr>
@@ -4660,7 +4756,7 @@
           <w:lang w:eastAsia="fr-CH"/>
         </w:rPr>
       </w:pPr>
-      <w:hyperlink w:anchor="_Toc472544201" w:history="1">
+      <w:hyperlink w:anchor="_Toc472701900" w:history="1">
         <w:r>
           <w:rPr>
             <w:rStyle w:val="Lienhypertexte"/>
@@ -4707,7 +4803,7 @@
             <w:noProof/>
             <w:webHidden/>
           </w:rPr>
-          <w:instrText xml:space="preserve"> PAGEREF _Toc472544201 \h </w:instrText>
+          <w:instrText xml:space="preserve"> PAGEREF _Toc472701900 \h </w:instrText>
         </w:r>
         <w:r>
           <w:rPr>
@@ -4755,7 +4851,7 @@
           <w:lang w:eastAsia="fr-CH"/>
         </w:rPr>
       </w:pPr>
-      <w:hyperlink w:anchor="_Toc472544202" w:history="1">
+      <w:hyperlink w:anchor="_Toc472701901" w:history="1">
         <w:r>
           <w:rPr>
             <w:rStyle w:val="Lienhypertexte"/>
@@ -4801,7 +4897,7 @@
             <w:noProof/>
             <w:webHidden/>
           </w:rPr>
-          <w:instrText xml:space="preserve"> PAGEREF _Toc472544202 \h </w:instrText>
+          <w:instrText xml:space="preserve"> PAGEREF _Toc472701901 \h </w:instrText>
         </w:r>
         <w:r>
           <w:rPr>
@@ -4849,7 +4945,7 @@
           <w:lang w:eastAsia="fr-CH"/>
         </w:rPr>
       </w:pPr>
-      <w:hyperlink w:anchor="_Toc472544203" w:history="1">
+      <w:hyperlink w:anchor="_Toc472701902" w:history="1">
         <w:r>
           <w:rPr>
             <w:rStyle w:val="Lienhypertexte"/>
@@ -4895,7 +4991,7 @@
             <w:noProof/>
             <w:webHidden/>
           </w:rPr>
-          <w:instrText xml:space="preserve"> PAGEREF _Toc472544203 \h </w:instrText>
+          <w:instrText xml:space="preserve"> PAGEREF _Toc472701902 \h </w:instrText>
         </w:r>
         <w:r>
           <w:rPr>
@@ -4943,7 +5039,7 @@
           <w:lang w:eastAsia="fr-CH"/>
         </w:rPr>
       </w:pPr>
-      <w:hyperlink w:anchor="_Toc472544204" w:history="1">
+      <w:hyperlink w:anchor="_Toc472701903" w:history="1">
         <w:r>
           <w:rPr>
             <w:rStyle w:val="Lienhypertexte"/>
@@ -4989,7 +5085,7 @@
             <w:noProof/>
             <w:webHidden/>
           </w:rPr>
-          <w:instrText xml:space="preserve"> PAGEREF _Toc472544204 \h </w:instrText>
+          <w:instrText xml:space="preserve"> PAGEREF _Toc472701903 \h </w:instrText>
         </w:r>
         <w:r>
           <w:rPr>
@@ -5037,7 +5133,7 @@
           <w:lang w:eastAsia="fr-CH"/>
         </w:rPr>
       </w:pPr>
-      <w:hyperlink w:anchor="_Toc472544205" w:history="1">
+      <w:hyperlink w:anchor="_Toc472701904" w:history="1">
         <w:r>
           <w:rPr>
             <w:rStyle w:val="Lienhypertexte"/>
@@ -5083,7 +5179,7 @@
             <w:noProof/>
             <w:webHidden/>
           </w:rPr>
-          <w:instrText xml:space="preserve"> PAGEREF _Toc472544205 \h </w:instrText>
+          <w:instrText xml:space="preserve"> PAGEREF _Toc472701904 \h </w:instrText>
         </w:r>
         <w:r>
           <w:rPr>
@@ -5131,7 +5227,7 @@
           <w:lang w:eastAsia="fr-CH"/>
         </w:rPr>
       </w:pPr>
-      <w:hyperlink w:anchor="_Toc472544206" w:history="1">
+      <w:hyperlink w:anchor="_Toc472701905" w:history="1">
         <w:r>
           <w:rPr>
             <w:rStyle w:val="Lienhypertexte"/>
@@ -5177,7 +5273,7 @@
             <w:noProof/>
             <w:webHidden/>
           </w:rPr>
-          <w:instrText xml:space="preserve"> PAGEREF _Toc472544206 \h </w:instrText>
+          <w:instrText xml:space="preserve"> PAGEREF _Toc472701905 \h </w:instrText>
         </w:r>
         <w:r>
           <w:rPr>
@@ -5225,7 +5321,7 @@
           <w:lang w:eastAsia="fr-CH"/>
         </w:rPr>
       </w:pPr>
-      <w:hyperlink w:anchor="_Toc472544207" w:history="1">
+      <w:hyperlink w:anchor="_Toc472701906" w:history="1">
         <w:r>
           <w:rPr>
             <w:rStyle w:val="Lienhypertexte"/>
@@ -5271,7 +5367,7 @@
             <w:noProof/>
             <w:webHidden/>
           </w:rPr>
-          <w:instrText xml:space="preserve"> PAGEREF _Toc472544207 \h </w:instrText>
+          <w:instrText xml:space="preserve"> PAGEREF _Toc472701906 \h </w:instrText>
         </w:r>
         <w:r>
           <w:rPr>
@@ -5320,7 +5416,7 @@
           <w:lang w:eastAsia="fr-CH"/>
         </w:rPr>
       </w:pPr>
-      <w:hyperlink w:anchor="_Toc472544208" w:history="1">
+      <w:hyperlink w:anchor="_Toc472701907" w:history="1">
         <w:r>
           <w:rPr>
             <w:rStyle w:val="Lienhypertexte"/>
@@ -5367,7 +5463,7 @@
             <w:noProof/>
             <w:webHidden/>
           </w:rPr>
-          <w:instrText xml:space="preserve"> PAGEREF _Toc472544208 \h </w:instrText>
+          <w:instrText xml:space="preserve"> PAGEREF _Toc472701907 \h </w:instrText>
         </w:r>
         <w:r>
           <w:rPr>
@@ -5416,7 +5512,7 @@
           <w:lang w:eastAsia="fr-CH"/>
         </w:rPr>
       </w:pPr>
-      <w:hyperlink w:anchor="_Toc472544209" w:history="1">
+      <w:hyperlink w:anchor="_Toc472701908" w:history="1">
         <w:r>
           <w:rPr>
             <w:rStyle w:val="Lienhypertexte"/>
@@ -5463,7 +5559,7 @@
             <w:noProof/>
             <w:webHidden/>
           </w:rPr>
-          <w:instrText xml:space="preserve"> PAGEREF _Toc472544209 \h </w:instrText>
+          <w:instrText xml:space="preserve"> PAGEREF _Toc472701908 \h </w:instrText>
         </w:r>
         <w:r>
           <w:rPr>
@@ -5512,7 +5608,7 @@
           <w:lang w:eastAsia="fr-CH"/>
         </w:rPr>
       </w:pPr>
-      <w:hyperlink w:anchor="_Toc472544210" w:history="1">
+      <w:hyperlink w:anchor="_Toc472701909" w:history="1">
         <w:r>
           <w:rPr>
             <w:rStyle w:val="Lienhypertexte"/>
@@ -5559,7 +5655,7 @@
             <w:noProof/>
             <w:webHidden/>
           </w:rPr>
-          <w:instrText xml:space="preserve"> PAGEREF _Toc472544210 \h </w:instrText>
+          <w:instrText xml:space="preserve"> PAGEREF _Toc472701909 \h </w:instrText>
         </w:r>
         <w:r>
           <w:rPr>
@@ -5608,7 +5704,7 @@
           <w:lang w:eastAsia="fr-CH"/>
         </w:rPr>
       </w:pPr>
-      <w:hyperlink w:anchor="_Toc472544211" w:history="1">
+      <w:hyperlink w:anchor="_Toc472701910" w:history="1">
         <w:r>
           <w:rPr>
             <w:rStyle w:val="Lienhypertexte"/>
@@ -5655,7 +5751,7 @@
             <w:noProof/>
             <w:webHidden/>
           </w:rPr>
-          <w:instrText xml:space="preserve"> PAGEREF _Toc472544211 \h </w:instrText>
+          <w:instrText xml:space="preserve"> PAGEREF _Toc472701910 \h </w:instrText>
         </w:r>
         <w:r>
           <w:rPr>
@@ -5704,7 +5800,7 @@
           <w:lang w:eastAsia="fr-CH"/>
         </w:rPr>
       </w:pPr>
-      <w:hyperlink w:anchor="_Toc472544212" w:history="1">
+      <w:hyperlink w:anchor="_Toc472701911" w:history="1">
         <w:r>
           <w:rPr>
             <w:rStyle w:val="Lienhypertexte"/>
@@ -5751,7 +5847,7 @@
             <w:noProof/>
             <w:webHidden/>
           </w:rPr>
-          <w:instrText xml:space="preserve"> PAGEREF _Toc472544212 \h </w:instrText>
+          <w:instrText xml:space="preserve"> PAGEREF _Toc472701911 \h </w:instrText>
         </w:r>
         <w:r>
           <w:rPr>
@@ -5800,7 +5896,7 @@
           <w:lang w:eastAsia="fr-CH"/>
         </w:rPr>
       </w:pPr>
-      <w:hyperlink w:anchor="_Toc472544213" w:history="1">
+      <w:hyperlink w:anchor="_Toc472701912" w:history="1">
         <w:r>
           <w:rPr>
             <w:rStyle w:val="Lienhypertexte"/>
@@ -5847,7 +5943,7 @@
             <w:noProof/>
             <w:webHidden/>
           </w:rPr>
-          <w:instrText xml:space="preserve"> PAGEREF _Toc472544213 \h </w:instrText>
+          <w:instrText xml:space="preserve"> PAGEREF _Toc472701912 \h </w:instrText>
         </w:r>
         <w:r>
           <w:rPr>
@@ -5896,7 +5992,7 @@
           <w:lang w:eastAsia="fr-CH"/>
         </w:rPr>
       </w:pPr>
-      <w:hyperlink w:anchor="_Toc472544214" w:history="1">
+      <w:hyperlink w:anchor="_Toc472701913" w:history="1">
         <w:r>
           <w:rPr>
             <w:rStyle w:val="Lienhypertexte"/>
@@ -5943,7 +6039,7 @@
             <w:noProof/>
             <w:webHidden/>
           </w:rPr>
-          <w:instrText xml:space="preserve"> PAGEREF _Toc472544214 \h </w:instrText>
+          <w:instrText xml:space="preserve"> PAGEREF _Toc472701913 \h </w:instrText>
         </w:r>
         <w:r>
           <w:rPr>
@@ -5992,7 +6088,7 @@
           <w:lang w:eastAsia="fr-CH"/>
         </w:rPr>
       </w:pPr>
-      <w:hyperlink w:anchor="_Toc472544215" w:history="1">
+      <w:hyperlink w:anchor="_Toc472701914" w:history="1">
         <w:r>
           <w:rPr>
             <w:rStyle w:val="Lienhypertexte"/>
@@ -6039,7 +6135,7 @@
             <w:noProof/>
             <w:webHidden/>
           </w:rPr>
-          <w:instrText xml:space="preserve"> PAGEREF _Toc472544215 \h </w:instrText>
+          <w:instrText xml:space="preserve"> PAGEREF _Toc472701914 \h </w:instrText>
         </w:r>
         <w:r>
           <w:rPr>
@@ -6088,7 +6184,7 @@
           <w:lang w:eastAsia="fr-CH"/>
         </w:rPr>
       </w:pPr>
-      <w:hyperlink w:anchor="_Toc472544216" w:history="1">
+      <w:hyperlink w:anchor="_Toc472701915" w:history="1">
         <w:r>
           <w:rPr>
             <w:rStyle w:val="Lienhypertexte"/>
@@ -6135,7 +6231,7 @@
             <w:noProof/>
             <w:webHidden/>
           </w:rPr>
-          <w:instrText xml:space="preserve"> PAGEREF _Toc472544216 \h </w:instrText>
+          <w:instrText xml:space="preserve"> PAGEREF _Toc472701915 \h </w:instrText>
         </w:r>
         <w:r>
           <w:rPr>
@@ -6184,7 +6280,7 @@
           <w:lang w:eastAsia="fr-CH"/>
         </w:rPr>
       </w:pPr>
-      <w:hyperlink w:anchor="_Toc472544217" w:history="1">
+      <w:hyperlink w:anchor="_Toc472701916" w:history="1">
         <w:r>
           <w:rPr>
             <w:rStyle w:val="Lienhypertexte"/>
@@ -6231,7 +6327,7 @@
             <w:noProof/>
             <w:webHidden/>
           </w:rPr>
-          <w:instrText xml:space="preserve"> PAGEREF _Toc472544217 \h </w:instrText>
+          <w:instrText xml:space="preserve"> PAGEREF _Toc472701916 \h </w:instrText>
         </w:r>
         <w:r>
           <w:rPr>
@@ -6280,7 +6376,7 @@
           <w:lang w:eastAsia="fr-CH"/>
         </w:rPr>
       </w:pPr>
-      <w:hyperlink w:anchor="_Toc472544218" w:history="1">
+      <w:hyperlink w:anchor="_Toc472701917" w:history="1">
         <w:r>
           <w:rPr>
             <w:rStyle w:val="Lienhypertexte"/>
@@ -6327,7 +6423,7 @@
             <w:noProof/>
             <w:webHidden/>
           </w:rPr>
-          <w:instrText xml:space="preserve"> PAGEREF _Toc472544218 \h </w:instrText>
+          <w:instrText xml:space="preserve"> PAGEREF _Toc472701917 \h </w:instrText>
         </w:r>
         <w:r>
           <w:rPr>
@@ -6376,7 +6472,7 @@
           <w:lang w:eastAsia="fr-CH"/>
         </w:rPr>
       </w:pPr>
-      <w:hyperlink w:anchor="_Toc472544219" w:history="1">
+      <w:hyperlink w:anchor="_Toc472701918" w:history="1">
         <w:r>
           <w:rPr>
             <w:rStyle w:val="Lienhypertexte"/>
@@ -6423,7 +6519,7 @@
             <w:noProof/>
             <w:webHidden/>
           </w:rPr>
-          <w:instrText xml:space="preserve"> PAGEREF _Toc472544219 \h </w:instrText>
+          <w:instrText xml:space="preserve"> PAGEREF _Toc472701918 \h </w:instrText>
         </w:r>
         <w:r>
           <w:rPr>
@@ -6472,7 +6568,7 @@
           <w:lang w:eastAsia="fr-CH"/>
         </w:rPr>
       </w:pPr>
-      <w:hyperlink w:anchor="_Toc472544220" w:history="1">
+      <w:hyperlink w:anchor="_Toc472701919" w:history="1">
         <w:r>
           <w:rPr>
             <w:rStyle w:val="Lienhypertexte"/>
@@ -6519,7 +6615,7 @@
             <w:noProof/>
             <w:webHidden/>
           </w:rPr>
-          <w:instrText xml:space="preserve"> PAGEREF _Toc472544220 \h </w:instrText>
+          <w:instrText xml:space="preserve"> PAGEREF _Toc472701919 \h </w:instrText>
         </w:r>
         <w:r>
           <w:rPr>
@@ -6568,7 +6664,7 @@
           <w:lang w:eastAsia="fr-CH"/>
         </w:rPr>
       </w:pPr>
-      <w:hyperlink w:anchor="_Toc472544221" w:history="1">
+      <w:hyperlink w:anchor="_Toc472701920" w:history="1">
         <w:r>
           <w:rPr>
             <w:rStyle w:val="Lienhypertexte"/>
@@ -6615,7 +6711,7 @@
             <w:noProof/>
             <w:webHidden/>
           </w:rPr>
-          <w:instrText xml:space="preserve"> PAGEREF _Toc472544221 \h </w:instrText>
+          <w:instrText xml:space="preserve"> PAGEREF _Toc472701920 \h </w:instrText>
         </w:r>
         <w:r>
           <w:rPr>
@@ -6664,7 +6760,7 @@
           <w:lang w:eastAsia="fr-CH"/>
         </w:rPr>
       </w:pPr>
-      <w:hyperlink w:anchor="_Toc472544222" w:history="1">
+      <w:hyperlink w:anchor="_Toc472701921" w:history="1">
         <w:r>
           <w:rPr>
             <w:rStyle w:val="Lienhypertexte"/>
@@ -6711,7 +6807,7 @@
             <w:noProof/>
             <w:webHidden/>
           </w:rPr>
-          <w:instrText xml:space="preserve"> PAGEREF _Toc472544222 \h </w:instrText>
+          <w:instrText xml:space="preserve"> PAGEREF _Toc472701921 \h </w:instrText>
         </w:r>
         <w:r>
           <w:rPr>
@@ -6760,7 +6856,7 @@
           <w:lang w:eastAsia="fr-CH"/>
         </w:rPr>
       </w:pPr>
-      <w:hyperlink w:anchor="_Toc472544223" w:history="1">
+      <w:hyperlink w:anchor="_Toc472701922" w:history="1">
         <w:r>
           <w:rPr>
             <w:rStyle w:val="Lienhypertexte"/>
@@ -6807,7 +6903,7 @@
             <w:noProof/>
             <w:webHidden/>
           </w:rPr>
-          <w:instrText xml:space="preserve"> PAGEREF _Toc472544223 \h </w:instrText>
+          <w:instrText xml:space="preserve"> PAGEREF _Toc472701922 \h </w:instrText>
         </w:r>
         <w:r>
           <w:rPr>
@@ -6827,7 +6923,7 @@
             <w:noProof/>
             <w:webHidden/>
           </w:rPr>
-          <w:t>24</w:t>
+          <w:t>25</w:t>
         </w:r>
         <w:r>
           <w:rPr>
@@ -6865,12 +6961,12 @@
       <w:pPr>
         <w:pStyle w:val="Titre1"/>
       </w:pPr>
-      <w:bookmarkStart w:id="0" w:name="_Toc472544155"/>
+      <w:bookmarkStart w:id="1" w:name="_Toc472701853"/>
       <w:r>
         <w:lastRenderedPageBreak/>
         <w:t>Introduction</w:t>
       </w:r>
-      <w:bookmarkEnd w:id="0"/>
+      <w:bookmarkEnd w:id="1"/>
     </w:p>
     <w:p>
       <w:r>
@@ -6945,11 +7041,11 @@
       <w:pPr>
         <w:pStyle w:val="Titre1"/>
       </w:pPr>
-      <w:bookmarkStart w:id="1" w:name="_Toc472544156"/>
+      <w:bookmarkStart w:id="2" w:name="_Toc472701854"/>
       <w:r>
         <w:t>Analyse de l’existant</w:t>
       </w:r>
-      <w:bookmarkEnd w:id="1"/>
+      <w:bookmarkEnd w:id="2"/>
     </w:p>
     <w:p>
       <w:r>
@@ -7055,11 +7151,11 @@
       <w:pPr>
         <w:pStyle w:val="Titre2"/>
       </w:pPr>
-      <w:bookmarkStart w:id="2" w:name="_Toc472544157"/>
+      <w:bookmarkStart w:id="3" w:name="_Toc472701855"/>
       <w:r>
         <w:t>Fichier CSV délimité</w:t>
       </w:r>
-      <w:bookmarkEnd w:id="2"/>
+      <w:bookmarkEnd w:id="3"/>
     </w:p>
     <w:p>
       <w:r>
@@ -7070,11 +7166,11 @@
       <w:pPr>
         <w:pStyle w:val="Titre2"/>
       </w:pPr>
-      <w:bookmarkStart w:id="3" w:name="_Toc472544158"/>
+      <w:bookmarkStart w:id="4" w:name="_Toc472701856"/>
       <w:r>
         <w:t>Fichier Microsoft Access Database</w:t>
       </w:r>
-      <w:bookmarkEnd w:id="3"/>
+      <w:bookmarkEnd w:id="4"/>
     </w:p>
     <w:p>
       <w:r>
@@ -7085,12 +7181,12 @@
       <w:pPr>
         <w:pStyle w:val="Titre3"/>
       </w:pPr>
-      <w:bookmarkStart w:id="4" w:name="_Toc472544159"/>
+      <w:bookmarkStart w:id="5" w:name="_Toc472701857"/>
       <w:r>
         <w:lastRenderedPageBreak/>
         <w:t>Devises</w:t>
       </w:r>
-      <w:bookmarkEnd w:id="4"/>
+      <w:bookmarkEnd w:id="5"/>
     </w:p>
     <w:p>
       <w:r>
@@ -7101,11 +7197,11 @@
       <w:pPr>
         <w:pStyle w:val="Titre3"/>
       </w:pPr>
-      <w:bookmarkStart w:id="5" w:name="_Toc472544160"/>
+      <w:bookmarkStart w:id="6" w:name="_Toc472701858"/>
       <w:r>
         <w:t>Vendeurs</w:t>
       </w:r>
-      <w:bookmarkEnd w:id="5"/>
+      <w:bookmarkEnd w:id="6"/>
     </w:p>
     <w:p>
       <w:r>
@@ -7127,11 +7223,11 @@
       <w:pPr>
         <w:pStyle w:val="Titre2"/>
       </w:pPr>
-      <w:bookmarkStart w:id="6" w:name="_Toc472544161"/>
+      <w:bookmarkStart w:id="7" w:name="_Toc472701859"/>
       <w:r>
         <w:t>Fichier Microsoft Excel</w:t>
       </w:r>
-      <w:bookmarkEnd w:id="6"/>
+      <w:bookmarkEnd w:id="7"/>
     </w:p>
     <w:p>
       <w:r>
@@ -7150,11 +7246,11 @@
       <w:pPr>
         <w:pStyle w:val="Titre2"/>
       </w:pPr>
-      <w:bookmarkStart w:id="7" w:name="_Toc472544162"/>
+      <w:bookmarkStart w:id="8" w:name="_Toc472701860"/>
       <w:r>
         <w:t>Fichier texte non délimité</w:t>
       </w:r>
-      <w:bookmarkEnd w:id="7"/>
+      <w:bookmarkEnd w:id="8"/>
     </w:p>
     <w:p>
       <w:r>
@@ -7210,12 +7306,12 @@
       <w:pPr>
         <w:pStyle w:val="Titre2"/>
       </w:pPr>
-      <w:bookmarkStart w:id="8" w:name="_Toc472544163"/>
+      <w:bookmarkStart w:id="9" w:name="_Toc472701861"/>
       <w:r>
         <w:lastRenderedPageBreak/>
         <w:t>Fichier texte délimité</w:t>
       </w:r>
-      <w:bookmarkEnd w:id="8"/>
+      <w:bookmarkEnd w:id="9"/>
     </w:p>
     <w:p>
       <w:r>
@@ -7236,11 +7332,11 @@
       <w:pPr>
         <w:pStyle w:val="Titre2"/>
       </w:pPr>
-      <w:bookmarkStart w:id="9" w:name="_Toc472544164"/>
+      <w:bookmarkStart w:id="10" w:name="_Toc472701862"/>
       <w:r>
         <w:t>Transmission d’informations sans fichier</w:t>
       </w:r>
-      <w:bookmarkEnd w:id="9"/>
+      <w:bookmarkEnd w:id="10"/>
     </w:p>
     <w:p>
       <w:r>
@@ -7251,11 +7347,11 @@
       <w:pPr>
         <w:pStyle w:val="Titre2"/>
       </w:pPr>
-      <w:bookmarkStart w:id="10" w:name="_Toc472544165"/>
+      <w:bookmarkStart w:id="11" w:name="_Toc472701863"/>
       <w:r>
         <w:t>Structure et base de données</w:t>
       </w:r>
-      <w:bookmarkEnd w:id="10"/>
+      <w:bookmarkEnd w:id="11"/>
     </w:p>
     <w:p>
       <w:r>
@@ -7269,11 +7365,11 @@
       <w:pPr>
         <w:pStyle w:val="Titre1"/>
       </w:pPr>
-      <w:bookmarkStart w:id="11" w:name="_Toc472544166"/>
+      <w:bookmarkStart w:id="12" w:name="_Toc472701864"/>
       <w:r>
         <w:t>Analyse des besoins</w:t>
       </w:r>
-      <w:bookmarkEnd w:id="11"/>
+      <w:bookmarkEnd w:id="12"/>
     </w:p>
     <w:p>
       <w:r>
@@ -7284,11 +7380,11 @@
       <w:pPr>
         <w:pStyle w:val="Titre2"/>
       </w:pPr>
-      <w:bookmarkStart w:id="12" w:name="_Toc472544167"/>
+      <w:bookmarkStart w:id="13" w:name="_Toc472701865"/>
       <w:r>
         <w:t>Définition des contraintes sur les données</w:t>
       </w:r>
-      <w:bookmarkEnd w:id="12"/>
+      <w:bookmarkEnd w:id="13"/>
     </w:p>
     <w:p>
       <w:r>
@@ -7316,11 +7412,11 @@
       <w:pPr>
         <w:pStyle w:val="Titre2"/>
       </w:pPr>
-      <w:bookmarkStart w:id="13" w:name="_Toc472544168"/>
+      <w:bookmarkStart w:id="14" w:name="_Toc472701866"/>
       <w:r>
         <w:t>Importation/transformation automatique des données</w:t>
       </w:r>
-      <w:bookmarkEnd w:id="13"/>
+      <w:bookmarkEnd w:id="14"/>
     </w:p>
     <w:p>
       <w:r>
@@ -7354,11 +7450,11 @@
       <w:pPr>
         <w:pStyle w:val="Titre2"/>
       </w:pPr>
-      <w:bookmarkStart w:id="14" w:name="_Toc472544169"/>
+      <w:bookmarkStart w:id="15" w:name="_Toc472701867"/>
       <w:r>
         <w:t>Gestion des erreurs</w:t>
       </w:r>
-      <w:bookmarkEnd w:id="14"/>
+      <w:bookmarkEnd w:id="15"/>
     </w:p>
     <w:p>
       <w:r>
@@ -7377,11 +7473,11 @@
       <w:pPr>
         <w:pStyle w:val="Titre2"/>
       </w:pPr>
-      <w:bookmarkStart w:id="15" w:name="_Toc472544170"/>
+      <w:bookmarkStart w:id="16" w:name="_Toc472701868"/>
       <w:r>
         <w:t>Structure de stockage unique</w:t>
       </w:r>
-      <w:bookmarkEnd w:id="15"/>
+      <w:bookmarkEnd w:id="16"/>
     </w:p>
     <w:p>
       <w:r>
@@ -7412,11 +7508,11 @@
       <w:pPr>
         <w:pStyle w:val="Titre2"/>
       </w:pPr>
-      <w:bookmarkStart w:id="16" w:name="_Toc472544171"/>
+      <w:bookmarkStart w:id="17" w:name="_Toc472701869"/>
       <w:r>
         <w:t>Indicateurs</w:t>
       </w:r>
-      <w:bookmarkEnd w:id="16"/>
+      <w:bookmarkEnd w:id="17"/>
     </w:p>
     <w:p>
       <w:r>
@@ -7432,12 +7528,12 @@
       <w:pPr>
         <w:pStyle w:val="Titre2"/>
       </w:pPr>
-      <w:bookmarkStart w:id="17" w:name="_Toc472544172"/>
+      <w:bookmarkStart w:id="18" w:name="_Toc472701870"/>
       <w:r>
         <w:lastRenderedPageBreak/>
         <w:t>Mise en place de hiérarchies</w:t>
       </w:r>
-      <w:bookmarkEnd w:id="17"/>
+      <w:bookmarkEnd w:id="18"/>
     </w:p>
     <w:p>
       <w:r>
@@ -7457,11 +7553,11 @@
       <w:pPr>
         <w:pStyle w:val="Titre2"/>
       </w:pPr>
-      <w:bookmarkStart w:id="18" w:name="_Toc472544173"/>
+      <w:bookmarkStart w:id="19" w:name="_Toc472701871"/>
       <w:r>
         <w:t>Contrôle</w:t>
       </w:r>
-      <w:bookmarkEnd w:id="18"/>
+      <w:bookmarkEnd w:id="19"/>
     </w:p>
     <w:p>
       <w:r>
@@ -7472,11 +7568,11 @@
       <w:pPr>
         <w:pStyle w:val="Titre1"/>
       </w:pPr>
-      <w:bookmarkStart w:id="19" w:name="_Toc472544174"/>
+      <w:bookmarkStart w:id="20" w:name="_Toc472701872"/>
       <w:r>
         <w:t>Cahier des charges</w:t>
       </w:r>
-      <w:bookmarkEnd w:id="19"/>
+      <w:bookmarkEnd w:id="20"/>
     </w:p>
     <w:p>
       <w:r>
@@ -8015,12 +8111,12 @@
       <w:pPr>
         <w:pStyle w:val="Titre2"/>
       </w:pPr>
-      <w:bookmarkStart w:id="20" w:name="_Toc472544175"/>
+      <w:bookmarkStart w:id="21" w:name="_Toc472701873"/>
       <w:r>
         <w:lastRenderedPageBreak/>
         <w:t>Analyse des données</w:t>
       </w:r>
-      <w:bookmarkEnd w:id="20"/>
+      <w:bookmarkEnd w:id="21"/>
     </w:p>
     <w:p>
       <w:r>
@@ -8034,11 +8130,11 @@
       <w:pPr>
         <w:pStyle w:val="Titre2"/>
       </w:pPr>
-      <w:bookmarkStart w:id="21" w:name="_Toc472544176"/>
+      <w:bookmarkStart w:id="22" w:name="_Toc472701874"/>
       <w:r>
         <w:t>Réalisation d’un modèle en étoile</w:t>
       </w:r>
-      <w:bookmarkEnd w:id="21"/>
+      <w:bookmarkEnd w:id="22"/>
     </w:p>
     <w:p>
       <w:r>
@@ -8049,11 +8145,11 @@
       <w:pPr>
         <w:pStyle w:val="Titre2"/>
       </w:pPr>
-      <w:bookmarkStart w:id="22" w:name="_Toc472544177"/>
+      <w:bookmarkStart w:id="23" w:name="_Toc472701875"/>
       <w:r>
         <w:t>Définition des hiérarchies</w:t>
       </w:r>
-      <w:bookmarkEnd w:id="22"/>
+      <w:bookmarkEnd w:id="23"/>
     </w:p>
     <w:p>
       <w:r>
@@ -8067,11 +8163,11 @@
       <w:pPr>
         <w:pStyle w:val="Titre2"/>
       </w:pPr>
-      <w:bookmarkStart w:id="23" w:name="_Toc472544178"/>
+      <w:bookmarkStart w:id="24" w:name="_Toc472701876"/>
       <w:r>
         <w:t>Installation et mise en place des outils nécessaires pour le projet</w:t>
       </w:r>
-      <w:bookmarkEnd w:id="23"/>
+      <w:bookmarkEnd w:id="24"/>
     </w:p>
     <w:p>
       <w:r>
@@ -8085,14 +8181,14 @@
       <w:pPr>
         <w:pStyle w:val="Titre2"/>
       </w:pPr>
-      <w:bookmarkStart w:id="24" w:name="_Toc472544179"/>
+      <w:bookmarkStart w:id="25" w:name="_Toc472701877"/>
       <w:r>
         <w:t xml:space="preserve">Création des </w:t>
       </w:r>
       <w:r>
         <w:t>bases de données et tables</w:t>
       </w:r>
-      <w:bookmarkEnd w:id="24"/>
+      <w:bookmarkEnd w:id="25"/>
     </w:p>
     <w:p>
       <w:r>
@@ -8118,11 +8214,11 @@
       <w:pPr>
         <w:pStyle w:val="Titre2"/>
       </w:pPr>
-      <w:bookmarkStart w:id="25" w:name="_Toc472544180"/>
+      <w:bookmarkStart w:id="26" w:name="_Toc472701878"/>
       <w:r>
         <w:t>Importation des données « brutes » dans la Staging Area</w:t>
       </w:r>
-      <w:bookmarkEnd w:id="25"/>
+      <w:bookmarkEnd w:id="26"/>
     </w:p>
     <w:p>
       <w:r>
@@ -8133,11 +8229,11 @@
       <w:pPr>
         <w:pStyle w:val="Titre2"/>
       </w:pPr>
-      <w:bookmarkStart w:id="26" w:name="_Toc472544181"/>
+      <w:bookmarkStart w:id="27" w:name="_Toc472701879"/>
       <w:r>
         <w:t>Création du Master Data</w:t>
       </w:r>
-      <w:bookmarkEnd w:id="26"/>
+      <w:bookmarkEnd w:id="27"/>
     </w:p>
     <w:p>
       <w:r>
@@ -8148,12 +8244,12 @@
       <w:pPr>
         <w:pStyle w:val="Titre2"/>
       </w:pPr>
-      <w:bookmarkStart w:id="27" w:name="_Toc472544182"/>
+      <w:bookmarkStart w:id="28" w:name="_Toc472701880"/>
       <w:r>
         <w:lastRenderedPageBreak/>
         <w:t>Création du processus de chargement des dimensions et tables de faits</w:t>
       </w:r>
-      <w:bookmarkEnd w:id="27"/>
+      <w:bookmarkEnd w:id="28"/>
     </w:p>
     <w:p>
       <w:r>
@@ -8164,7 +8260,7 @@
       <w:pPr>
         <w:pStyle w:val="Titre2"/>
       </w:pPr>
-      <w:bookmarkStart w:id="28" w:name="_Toc472544183"/>
+      <w:bookmarkStart w:id="29" w:name="_Toc472701881"/>
       <w:r>
         <w:t xml:space="preserve">Création et mise en place du </w:t>
       </w:r>
@@ -8174,7 +8270,7 @@
       <w:r>
         <w:t xml:space="preserve"> d’audit</w:t>
       </w:r>
-      <w:bookmarkEnd w:id="28"/>
+      <w:bookmarkEnd w:id="29"/>
     </w:p>
     <w:p>
       <w:r>
@@ -8185,11 +8281,11 @@
       <w:pPr>
         <w:pStyle w:val="Titre2"/>
       </w:pPr>
-      <w:bookmarkStart w:id="29" w:name="_Toc472544184"/>
+      <w:bookmarkStart w:id="30" w:name="_Toc472701882"/>
       <w:r>
         <w:t>Chargement des données dans les dimensions</w:t>
       </w:r>
-      <w:bookmarkEnd w:id="29"/>
+      <w:bookmarkEnd w:id="30"/>
     </w:p>
     <w:p>
       <w:r>
@@ -8200,11 +8296,11 @@
       <w:pPr>
         <w:pStyle w:val="Titre2"/>
       </w:pPr>
-      <w:bookmarkStart w:id="30" w:name="_Toc472544185"/>
+      <w:bookmarkStart w:id="31" w:name="_Toc472701883"/>
       <w:r>
         <w:t>Chargement des données dans les tables de faits</w:t>
       </w:r>
-      <w:bookmarkEnd w:id="30"/>
+      <w:bookmarkEnd w:id="31"/>
     </w:p>
     <w:p>
       <w:r>
@@ -8215,11 +8311,11 @@
       <w:pPr>
         <w:pStyle w:val="Titre2"/>
       </w:pPr>
-      <w:bookmarkStart w:id="31" w:name="_Toc472544186"/>
+      <w:bookmarkStart w:id="32" w:name="_Toc472701884"/>
       <w:r>
         <w:t>Génération d’un cube OLAP</w:t>
       </w:r>
-      <w:bookmarkEnd w:id="31"/>
+      <w:bookmarkEnd w:id="32"/>
     </w:p>
     <w:p>
       <w:r>
@@ -8230,7 +8326,7 @@
       <w:pPr>
         <w:pStyle w:val="Titre1"/>
       </w:pPr>
-      <w:bookmarkStart w:id="32" w:name="_Toc472544187"/>
+      <w:bookmarkStart w:id="33" w:name="_Toc472701885"/>
       <w:r>
         <w:lastRenderedPageBreak/>
         <w:t>Modèle</w:t>
@@ -8241,7 +8337,7 @@
       <w:r>
         <w:t xml:space="preserve"> en étoile</w:t>
       </w:r>
-      <w:bookmarkEnd w:id="32"/>
+      <w:bookmarkEnd w:id="33"/>
     </w:p>
     <w:p>
       <w:r>
@@ -8306,24 +8402,24 @@
           <w:rStyle w:val="Titre2Car"/>
         </w:rPr>
       </w:pPr>
-      <w:bookmarkStart w:id="33" w:name="_Toc472544188"/>
+      <w:bookmarkStart w:id="34" w:name="_Toc472701886"/>
       <w:r>
         <w:rPr>
           <w:rStyle w:val="Titre2Car"/>
         </w:rPr>
         <w:t>Explications des choix</w:t>
       </w:r>
-      <w:bookmarkEnd w:id="33"/>
+      <w:bookmarkEnd w:id="34"/>
     </w:p>
     <w:p>
       <w:pPr>
         <w:pStyle w:val="Titre3"/>
       </w:pPr>
-      <w:bookmarkStart w:id="34" w:name="_Toc472544189"/>
+      <w:bookmarkStart w:id="35" w:name="_Toc472701887"/>
       <w:r>
         <w:t>Tables de faits</w:t>
       </w:r>
-      <w:bookmarkEnd w:id="34"/>
+      <w:bookmarkEnd w:id="35"/>
     </w:p>
     <w:p>
       <w:r>
@@ -8422,7 +8518,7 @@
       <w:pPr>
         <w:pStyle w:val="Titre3"/>
       </w:pPr>
-      <w:bookmarkStart w:id="35" w:name="_Toc472544190"/>
+      <w:bookmarkStart w:id="36" w:name="_Toc472701888"/>
       <w:r>
         <w:lastRenderedPageBreak/>
         <w:t xml:space="preserve">Mini </w:t>
@@ -8433,7 +8529,7 @@
       <w:r>
         <w:t>imension Commande</w:t>
       </w:r>
-      <w:bookmarkEnd w:id="35"/>
+      <w:bookmarkEnd w:id="36"/>
     </w:p>
     <w:p>
       <w:r>
@@ -8465,7 +8561,13 @@
     </w:p>
     <w:p>
       <w:r>
-        <w:t xml:space="preserve">Par exemple, si l’on souhaite connaitre le montant total des produits d’une commande (laissons de côté les frais d’expédition pour cet exemple), il suffit de multiplier les prix d’un produit par sa quantié et de répéter cette opération pour chaque produit de la commande. Grâce à notre mini dimension Commande, nous pouvons lier le numéro de commande de la </w:t>
+        <w:t xml:space="preserve">Par exemple, si l’on souhaite connaitre le montant total des produits d’une commande (laissons de côté les frais d’expédition pour cet exemple), il suffit de multiplier les prix d’un produit par sa </w:t>
+      </w:r>
+      <w:r>
+        <w:t>quantité</w:t>
+      </w:r>
+      <w:r>
+        <w:t xml:space="preserve"> et de répéter cette opération pour chaque produit de la commande. Grâce à notre mini dimension Commande, nous pouvons lier le numéro de commande de la </w:t>
       </w:r>
       <w:r>
         <w:t xml:space="preserve">table de faits </w:t>
@@ -8493,11 +8595,11 @@
       <w:pPr>
         <w:pStyle w:val="Titre3"/>
       </w:pPr>
-      <w:bookmarkStart w:id="36" w:name="_Toc472544191"/>
+      <w:bookmarkStart w:id="37" w:name="_Toc472701889"/>
       <w:r>
         <w:t>Dimension Temps : Liaisons multiples</w:t>
       </w:r>
-      <w:bookmarkEnd w:id="36"/>
+      <w:bookmarkEnd w:id="37"/>
     </w:p>
     <w:p>
       <w:r>
@@ -8565,11 +8667,11 @@
       <w:pPr>
         <w:pStyle w:val="Titre3"/>
       </w:pPr>
-      <w:bookmarkStart w:id="37" w:name="_Toc472544192"/>
+      <w:bookmarkStart w:id="38" w:name="_Toc472701890"/>
       <w:r>
         <w:t>Dimensions Client et Geographie : flocon</w:t>
       </w:r>
-      <w:bookmarkEnd w:id="37"/>
+      <w:bookmarkEnd w:id="38"/>
     </w:p>
     <w:p>
       <w:r>
@@ -8592,18 +8694,18 @@
       <w:pPr>
         <w:pStyle w:val="Titre2"/>
       </w:pPr>
-      <w:bookmarkStart w:id="38" w:name="_Toc472544193"/>
+      <w:bookmarkStart w:id="39" w:name="_Toc472701891"/>
       <w:r>
         <w:lastRenderedPageBreak/>
         <w:t>Hiérarchies</w:t>
       </w:r>
-      <w:bookmarkEnd w:id="38"/>
+      <w:bookmarkEnd w:id="39"/>
     </w:p>
     <w:p>
       <w:pPr>
         <w:pStyle w:val="Titre3"/>
       </w:pPr>
-      <w:bookmarkStart w:id="39" w:name="_Toc472544194"/>
+      <w:bookmarkStart w:id="40" w:name="_Toc472701892"/>
       <w:r>
         <w:t xml:space="preserve">Hiérarchie </w:t>
       </w:r>
@@ -8613,7 +8715,7 @@
       <w:r>
         <w:t xml:space="preserve"> temps</w:t>
       </w:r>
-      <w:bookmarkEnd w:id="39"/>
+      <w:bookmarkEnd w:id="40"/>
     </w:p>
     <w:p>
       <w:pPr>
@@ -10408,11 +10510,11 @@
       <w:pPr>
         <w:pStyle w:val="Titre3"/>
       </w:pPr>
-      <w:bookmarkStart w:id="40" w:name="_Toc472544195"/>
+      <w:bookmarkStart w:id="41" w:name="_Toc472701893"/>
       <w:r>
         <w:t>Hiérarchie des vendeurs</w:t>
       </w:r>
-      <w:bookmarkEnd w:id="40"/>
+      <w:bookmarkEnd w:id="41"/>
     </w:p>
     <w:p>
       <w:pPr>
@@ -11115,7 +11217,7 @@
       <w:pPr>
         <w:pStyle w:val="Titre3"/>
       </w:pPr>
-      <w:bookmarkStart w:id="41" w:name="_Toc472544196"/>
+      <w:bookmarkStart w:id="42" w:name="_Toc472701894"/>
       <w:r>
         <w:lastRenderedPageBreak/>
         <w:t xml:space="preserve">Hiérarchie des </w:t>
@@ -11123,7 +11225,7 @@
       <w:r>
         <w:t>produits</w:t>
       </w:r>
-      <w:bookmarkEnd w:id="41"/>
+      <w:bookmarkEnd w:id="42"/>
     </w:p>
     <w:p>
       <w:pPr>
@@ -11625,14 +11727,14 @@
       <w:pPr>
         <w:pStyle w:val="Titre3"/>
       </w:pPr>
-      <w:bookmarkStart w:id="42" w:name="_Toc472544197"/>
+      <w:bookmarkStart w:id="43" w:name="_Toc472701895"/>
       <w:r>
         <w:t>Hiérarchie</w:t>
       </w:r>
       <w:r>
         <w:t xml:space="preserve"> de la géographie</w:t>
       </w:r>
-      <w:bookmarkEnd w:id="42"/>
+      <w:bookmarkEnd w:id="43"/>
     </w:p>
     <w:p>
       <w:pPr>
@@ -12134,11 +12236,11 @@
       <w:pPr>
         <w:pStyle w:val="Titre1"/>
       </w:pPr>
-      <w:bookmarkStart w:id="43" w:name="_Toc472544198"/>
+      <w:bookmarkStart w:id="44" w:name="_Toc472701896"/>
       <w:r>
         <w:t>Données : importation/transormation</w:t>
       </w:r>
-      <w:bookmarkEnd w:id="43"/>
+      <w:bookmarkEnd w:id="44"/>
     </w:p>
     <w:p>
       <w:r>
@@ -12149,15 +12251,24 @@
       <w:pPr>
         <w:pStyle w:val="Titre2"/>
       </w:pPr>
-      <w:bookmarkStart w:id="44" w:name="_Toc472544199"/>
+      <w:bookmarkStart w:id="45" w:name="_Toc472701897"/>
       <w:r>
         <w:t>Staging</w:t>
       </w:r>
-      <w:bookmarkEnd w:id="44"/>
-    </w:p>
-    <w:p>
-      <w:r>
-        <w:t>La zone staging représente la zone contenant les données qui n’ont pas encore été transformées. Nous extrayons les données depuis nos différentes sources (fichiers Excel, fichiers Access, fichiers texte, etc…), les plaçons dans notre staging area, à la suite de quoi nous les transformons</w:t>
+      <w:bookmarkEnd w:id="45"/>
+    </w:p>
+    <w:p>
+      <w:r>
+        <w:t>La zone S</w:t>
+      </w:r>
+      <w:r>
+        <w:t xml:space="preserve">taging représente la zone contenant les données qui n’ont pas encore été transformées. Nous extrayons les données depuis nos différentes sources (fichiers Excel, fichiers Access, fichiers texte, etc…), les plaçons dans notre </w:t>
+      </w:r>
+      <w:r>
+        <w:t>S</w:t>
+      </w:r>
+      <w:r>
+        <w:t>taging area, à la suite de quoi nous les transformons</w:t>
       </w:r>
       <w:r>
         <w:t xml:space="preserve"> (conversion de type, modification de la longueur des champs, etc…)</w:t>
@@ -12176,23 +12287,50 @@
       <w:pPr>
         <w:pStyle w:val="Titre3"/>
       </w:pPr>
-      <w:bookmarkStart w:id="45" w:name="_Toc472544200"/>
+      <w:bookmarkStart w:id="46" w:name="_Toc472701898"/>
       <w:r>
         <w:lastRenderedPageBreak/>
         <w:t>Types de données</w:t>
       </w:r>
-      <w:bookmarkEnd w:id="45"/>
-    </w:p>
-    <w:p>
-      <w:r>
-        <w:t>L’importation des données dans la staging a été simplifiée au niveau des types de données. En effet, nous n’avons à ce moment-là pas encore procédé à une transformation des différents types, mais avons simplement importé toutes les données sous forme de chaînes de caractères (sauf les identifiants).</w:t>
+      <w:bookmarkEnd w:id="46"/>
+    </w:p>
+    <w:p>
+      <w:r>
+        <w:t>L’i</w:t>
+      </w:r>
+      <w:r>
+        <w:t>mportation des données dans la S</w:t>
+      </w:r>
+      <w:r>
+        <w:t>taging a été simplifiée au niveau des types de données. En effet, nous n’avons à ce moment-là pas encore procédé à une transformation des différents types, mais avons simplement importé toutes les données sous forme de chaînes de caractères.</w:t>
+      </w:r>
+    </w:p>
+    <w:p>
+      <w:pPr>
+        <w:pStyle w:val="Titre3"/>
+      </w:pPr>
+      <w:bookmarkStart w:id="47" w:name="_Toc472701899"/>
+      <w:r>
+        <w:t>Champs calculés</w:t>
+      </w:r>
+      <w:r>
+        <w:t xml:space="preserve"> et clés primaires</w:t>
+      </w:r>
+      <w:bookmarkEnd w:id="47"/>
+    </w:p>
+    <w:p>
+      <w:r>
+        <w:t>Nos tables de faits contiendront des champs calculés</w:t>
+      </w:r>
+      <w:r>
+        <w:t xml:space="preserve"> (montant total d’une commande par exemple) ainsi que des clés primaires pour identifier les enregistrements. Ces deux éléments n’apparaissent pas encore dans la Staging, ils seront créés par la suite.</w:t>
       </w:r>
     </w:p>
     <w:p>
       <w:pPr>
         <w:pStyle w:val="Titre2"/>
       </w:pPr>
-      <w:bookmarkStart w:id="46" w:name="_Toc472544201"/>
+      <w:bookmarkStart w:id="48" w:name="_Toc472701900"/>
       <w:r>
         <w:t>Data</w:t>
       </w:r>
@@ -12202,17 +12340,17 @@
       <w:r>
         <w:t>Warehouse</w:t>
       </w:r>
-      <w:bookmarkEnd w:id="46"/>
+      <w:bookmarkEnd w:id="48"/>
     </w:p>
     <w:p>
       <w:pPr>
         <w:pStyle w:val="Titre3"/>
       </w:pPr>
-      <w:bookmarkStart w:id="47" w:name="_Toc472544202"/>
+      <w:bookmarkStart w:id="49" w:name="_Toc472701901"/>
       <w:r>
         <w:t>Master data</w:t>
       </w:r>
-      <w:bookmarkEnd w:id="47"/>
+      <w:bookmarkEnd w:id="49"/>
     </w:p>
     <w:p>
       <w:r>
@@ -12456,7 +12594,11 @@
         <w:t>Master Data. Au contraire, s’</w:t>
       </w:r>
       <w:r>
-        <w:t>il s'agit d'un nouvel expéditeur, on l'ajoutera</w:t>
+        <w:t xml:space="preserve">il s'agit d'un </w:t>
+      </w:r>
+      <w:r>
+        <w:lastRenderedPageBreak/>
+        <w:t>nouvel expéditeur, on l'ajoutera</w:t>
       </w:r>
       <w:r>
         <w:t xml:space="preserve"> par la suite</w:t>
@@ -12473,23 +12615,13 @@
     </w:p>
     <w:p>
       <w:pPr>
-        <w:spacing w:before="0" w:after="160" w:line="259" w:lineRule="auto"/>
-        <w:jc w:val="left"/>
-      </w:pPr>
-      <w:r>
-        <w:br w:type="page"/>
-      </w:r>
-    </w:p>
-    <w:p>
-      <w:pPr>
         <w:pStyle w:val="Titre3"/>
       </w:pPr>
-      <w:bookmarkStart w:id="48" w:name="_Toc472544203"/>
-      <w:r>
-        <w:lastRenderedPageBreak/>
+      <w:bookmarkStart w:id="50" w:name="_Toc472701902"/>
+      <w:r>
         <w:t>Qualité des données</w:t>
       </w:r>
-      <w:bookmarkEnd w:id="48"/>
+      <w:bookmarkEnd w:id="50"/>
     </w:p>
     <w:p>
       <w:r>
@@ -12786,11 +12918,11 @@
       <w:pPr>
         <w:pStyle w:val="Titre3"/>
       </w:pPr>
-      <w:bookmarkStart w:id="49" w:name="_Toc472544204"/>
+      <w:bookmarkStart w:id="51" w:name="_Toc472701903"/>
       <w:r>
         <w:t>Audit</w:t>
       </w:r>
-      <w:bookmarkEnd w:id="49"/>
+      <w:bookmarkEnd w:id="51"/>
     </w:p>
     <w:p>
       <w:r>
@@ -12884,7 +13016,11 @@
         <w:t xml:space="preserve"> </w:t>
       </w:r>
       <w:r>
-        <w:t>fait le bilan de l’exécution d’un flux particulier. Elle contient plus d’informations sur le flux que l’enregistrement lié à ce flux, présent dans la table AuditTraitement (nombre d’exécution du flux ? etc.).</w:t>
+        <w:t xml:space="preserve">fait le bilan de l’exécution d’un flux particulier. Elle contient plus d’informations sur le flux que l’enregistrement lié à ce flux, présent dans la </w:t>
+      </w:r>
+      <w:r>
+        <w:lastRenderedPageBreak/>
+        <w:t>table AuditTraitement (nombre d’exécution du flux ? etc.).</w:t>
       </w:r>
       <w:r>
         <w:t xml:space="preserve"> Les flux qui ont généré des erreurs techniques peuvent donc être repris et exécutés à nouveau par le système.</w:t>
@@ -12892,7 +13028,6 @@
     </w:p>
     <w:p>
       <w:r>
-        <w:lastRenderedPageBreak/>
         <w:t xml:space="preserve">La table </w:t>
       </w:r>
       <w:r>
@@ -12921,8 +13056,8 @@
         </w:rPr>
         <w:drawing>
           <wp:inline distT="0" distB="0" distL="0" distR="0">
-            <wp:extent cx="4893733" cy="3330456"/>
-            <wp:effectExtent l="76200" t="76200" r="135890" b="137160"/>
+            <wp:extent cx="4085254" cy="2780242"/>
+            <wp:effectExtent l="76200" t="76200" r="125095" b="134620"/>
             <wp:docPr id="210" name="Image 210" descr="T:\jojo\flux.png"/>
             <wp:cNvGraphicFramePr>
               <a:graphicFrameLocks xmlns:a="http://schemas.openxmlformats.org/drawingml/2006/main" noChangeAspect="1"/>
@@ -12950,7 +13085,7 @@
                   <pic:spPr bwMode="auto">
                     <a:xfrm>
                       <a:off x="0" y="0"/>
-                      <a:ext cx="4908332" cy="3340392"/>
+                      <a:ext cx="4110374" cy="2797337"/>
                     </a:xfrm>
                     <a:prstGeom prst="rect">
                       <a:avLst/>
@@ -12986,11 +13121,11 @@
       <w:pPr>
         <w:pStyle w:val="Titre3"/>
       </w:pPr>
-      <w:bookmarkStart w:id="50" w:name="_Toc472544205"/>
+      <w:bookmarkStart w:id="52" w:name="_Toc472701904"/>
       <w:r>
         <w:t>Importation des prix</w:t>
       </w:r>
-      <w:bookmarkEnd w:id="50"/>
+      <w:bookmarkEnd w:id="52"/>
     </w:p>
     <w:p>
       <w:r>
@@ -13019,7 +13154,7 @@
       <w:pPr>
         <w:pStyle w:val="Titre3"/>
       </w:pPr>
-      <w:bookmarkStart w:id="51" w:name="_Toc472544206"/>
+      <w:bookmarkStart w:id="53" w:name="_Toc472701905"/>
       <w:r>
         <w:lastRenderedPageBreak/>
         <w:t xml:space="preserve">Problèmes </w:t>
@@ -13027,7 +13162,7 @@
       <w:r>
         <w:t>lors du chargement des données</w:t>
       </w:r>
-      <w:bookmarkEnd w:id="51"/>
+      <w:bookmarkEnd w:id="53"/>
     </w:p>
     <w:p>
       <w:r>
@@ -13061,11 +13196,11 @@
       <w:pPr>
         <w:pStyle w:val="Titre3"/>
       </w:pPr>
-      <w:bookmarkStart w:id="52" w:name="_Toc472544207"/>
+      <w:bookmarkStart w:id="54" w:name="_Toc472701906"/>
       <w:r>
         <w:t>Solution pour le chargement des données</w:t>
       </w:r>
-      <w:bookmarkEnd w:id="52"/>
+      <w:bookmarkEnd w:id="54"/>
     </w:p>
     <w:p>
       <w:r>
@@ -13156,11 +13291,11 @@
       <w:pPr>
         <w:pStyle w:val="Titre2"/>
       </w:pPr>
-      <w:bookmarkStart w:id="53" w:name="_Toc472544208"/>
+      <w:bookmarkStart w:id="55" w:name="_Toc472701907"/>
       <w:r>
         <w:t>Chargement incrémental</w:t>
       </w:r>
-      <w:bookmarkEnd w:id="53"/>
+      <w:bookmarkEnd w:id="55"/>
     </w:p>
     <w:p>
       <w:r>
@@ -13222,11 +13357,11 @@
       <w:pPr>
         <w:pStyle w:val="Titre2"/>
       </w:pPr>
-      <w:bookmarkStart w:id="54" w:name="_Toc472544209"/>
+      <w:bookmarkStart w:id="56" w:name="_Toc472701908"/>
       <w:r>
         <w:t>Cube</w:t>
       </w:r>
-      <w:bookmarkEnd w:id="54"/>
+      <w:bookmarkEnd w:id="56"/>
     </w:p>
     <w:p>
       <w:r>
@@ -13373,11 +13508,11 @@
       <w:pPr>
         <w:pStyle w:val="Titre1"/>
       </w:pPr>
-      <w:bookmarkStart w:id="55" w:name="_Toc472544210"/>
+      <w:bookmarkStart w:id="57" w:name="_Toc472701909"/>
       <w:r>
         <w:t>Indicateurs</w:t>
       </w:r>
-      <w:bookmarkEnd w:id="55"/>
+      <w:bookmarkEnd w:id="57"/>
     </w:p>
     <w:p>
       <w:r>
@@ -13388,11 +13523,11 @@
       <w:pPr>
         <w:pStyle w:val="Titre2"/>
       </w:pPr>
-      <w:bookmarkStart w:id="56" w:name="_Toc472544211"/>
+      <w:bookmarkStart w:id="58" w:name="_Toc472701910"/>
       <w:r>
         <w:t>Chiffre d’affaires total</w:t>
       </w:r>
-      <w:bookmarkEnd w:id="56"/>
+      <w:bookmarkEnd w:id="58"/>
     </w:p>
     <w:p>
       <w:r>
@@ -13491,14 +13626,14 @@
       <w:pPr>
         <w:pStyle w:val="Titre2"/>
       </w:pPr>
-      <w:bookmarkStart w:id="57" w:name="_Toc472544212"/>
+      <w:bookmarkStart w:id="59" w:name="_Toc472701911"/>
       <w:r>
         <w:t>Chiffre d’affaires</w:t>
       </w:r>
       <w:r>
         <w:t xml:space="preserve"> par année</w:t>
       </w:r>
-      <w:bookmarkEnd w:id="57"/>
+      <w:bookmarkEnd w:id="59"/>
     </w:p>
     <w:p>
       <w:r>
@@ -13602,14 +13737,14 @@
       <w:pPr>
         <w:pStyle w:val="Titre2"/>
       </w:pPr>
-      <w:bookmarkStart w:id="58" w:name="_Toc472544213"/>
+      <w:bookmarkStart w:id="60" w:name="_Toc472701912"/>
       <w:r>
         <w:t>Chiffre d’affaire</w:t>
       </w:r>
       <w:r>
         <w:t xml:space="preserve"> par devise</w:t>
       </w:r>
-      <w:bookmarkEnd w:id="58"/>
+      <w:bookmarkEnd w:id="60"/>
     </w:p>
     <w:p>
       <w:r>
@@ -13708,12 +13843,12 @@
       <w:pPr>
         <w:pStyle w:val="Titre2"/>
       </w:pPr>
-      <w:bookmarkStart w:id="59" w:name="_Toc472544214"/>
+      <w:bookmarkStart w:id="61" w:name="_Toc472701913"/>
       <w:r>
         <w:lastRenderedPageBreak/>
         <w:t>Meilleur client jusqu’à aujourd’hui</w:t>
       </w:r>
-      <w:bookmarkEnd w:id="59"/>
+      <w:bookmarkEnd w:id="61"/>
     </w:p>
     <w:p>
       <w:r>
@@ -13807,14 +13942,14 @@
       <w:pPr>
         <w:pStyle w:val="Titre2"/>
       </w:pPr>
-      <w:bookmarkStart w:id="60" w:name="_Toc472544215"/>
+      <w:bookmarkStart w:id="62" w:name="_Toc472701914"/>
       <w:r>
         <w:t>Trimestre</w:t>
       </w:r>
       <w:r>
         <w:t xml:space="preserve"> générant le moins de revenus</w:t>
       </w:r>
-      <w:bookmarkEnd w:id="60"/>
+      <w:bookmarkEnd w:id="62"/>
     </w:p>
     <w:p>
       <w:r>
@@ -13913,11 +14048,11 @@
       <w:pPr>
         <w:pStyle w:val="Titre2"/>
       </w:pPr>
-      <w:bookmarkStart w:id="61" w:name="_Toc472544216"/>
+      <w:bookmarkStart w:id="63" w:name="_Toc472701915"/>
       <w:r>
         <w:t>Nombre de jours de retard de livraison total par année</w:t>
       </w:r>
-      <w:bookmarkEnd w:id="61"/>
+      <w:bookmarkEnd w:id="63"/>
     </w:p>
     <w:p>
       <w:r>
@@ -14016,12 +14151,12 @@
       <w:pPr>
         <w:pStyle w:val="Titre2"/>
       </w:pPr>
-      <w:bookmarkStart w:id="62" w:name="_Toc472544217"/>
+      <w:bookmarkStart w:id="64" w:name="_Toc472701916"/>
       <w:r>
         <w:lastRenderedPageBreak/>
         <w:t>Produit le plus vendu</w:t>
       </w:r>
-      <w:bookmarkEnd w:id="62"/>
+      <w:bookmarkEnd w:id="64"/>
     </w:p>
     <w:p>
       <w:r>
@@ -14120,11 +14255,11 @@
       <w:pPr>
         <w:pStyle w:val="Titre2"/>
       </w:pPr>
-      <w:bookmarkStart w:id="63" w:name="_Toc472544218"/>
+      <w:bookmarkStart w:id="65" w:name="_Toc472701917"/>
       <w:r>
         <w:t>Produit générant le plus de marge</w:t>
       </w:r>
-      <w:bookmarkEnd w:id="63"/>
+      <w:bookmarkEnd w:id="65"/>
     </w:p>
     <w:p>
       <w:r>
@@ -14238,14 +14373,14 @@
       <w:pPr>
         <w:pStyle w:val="Titre2"/>
       </w:pPr>
-      <w:bookmarkStart w:id="64" w:name="_Toc472544219"/>
+      <w:bookmarkStart w:id="66" w:name="_Toc472701918"/>
       <w:r>
         <w:t>Somme des v</w:t>
       </w:r>
       <w:r>
         <w:t>entes par département (région)</w:t>
       </w:r>
-      <w:bookmarkEnd w:id="64"/>
+      <w:bookmarkEnd w:id="66"/>
     </w:p>
     <w:p>
       <w:r>
@@ -14335,12 +14470,12 @@
       <w:pPr>
         <w:pStyle w:val="Titre2"/>
       </w:pPr>
-      <w:bookmarkStart w:id="65" w:name="_Toc472544220"/>
+      <w:bookmarkStart w:id="67" w:name="_Toc472701919"/>
       <w:r>
         <w:lastRenderedPageBreak/>
         <w:t>Top 5 des vendeurs</w:t>
       </w:r>
-      <w:bookmarkEnd w:id="65"/>
+      <w:bookmarkEnd w:id="67"/>
     </w:p>
     <w:p>
       <w:r>
@@ -14442,14 +14577,14 @@
       <w:pPr>
         <w:pStyle w:val="Titre2"/>
       </w:pPr>
-      <w:bookmarkStart w:id="66" w:name="_Toc472544221"/>
+      <w:bookmarkStart w:id="68" w:name="_Toc472701920"/>
       <w:r>
         <w:t>Bénéfice réel</w:t>
       </w:r>
       <w:r>
         <w:t xml:space="preserve"> par année</w:t>
       </w:r>
-      <w:bookmarkEnd w:id="66"/>
+      <w:bookmarkEnd w:id="68"/>
     </w:p>
     <w:p>
       <w:r>
@@ -14534,11 +14669,11 @@
       <w:pPr>
         <w:pStyle w:val="Titre1"/>
       </w:pPr>
-      <w:bookmarkStart w:id="67" w:name="_Toc472544222"/>
+      <w:bookmarkStart w:id="69" w:name="_Toc472701921"/>
       <w:r>
         <w:t>Conclusion</w:t>
       </w:r>
-      <w:bookmarkEnd w:id="67"/>
+      <w:bookmarkEnd w:id="69"/>
     </w:p>
     <w:p>
       <w:r>
@@ -14592,15 +14727,103 @@
       <w:pPr>
         <w:pStyle w:val="Titre1"/>
       </w:pPr>
-      <w:bookmarkStart w:id="68" w:name="_Toc472544223"/>
+      <w:bookmarkStart w:id="70" w:name="_Toc472701922"/>
       <w:r>
         <w:t>Bibliographie</w:t>
       </w:r>
-      <w:bookmarkEnd w:id="68"/>
-    </w:p>
-    <w:p>
-      <w:bookmarkStart w:id="69" w:name="_GoBack"/>
-      <w:bookmarkEnd w:id="69"/>
+      <w:bookmarkEnd w:id="70"/>
+    </w:p>
+    <w:p>
+      <w:pPr>
+        <w:rPr>
+          <w:lang w:eastAsia="fr-CH"/>
+        </w:rPr>
+      </w:pPr>
+      <w:r>
+        <w:rPr>
+          <w:lang w:eastAsia="fr-CH"/>
+        </w:rPr>
+        <w:t>GAUCHET Thomas,</w:t>
+      </w:r>
+      <w:r>
+        <w:rPr>
+          <w:lang w:eastAsia="fr-CH"/>
+        </w:rPr>
+        <w:t xml:space="preserve"> </w:t>
+      </w:r>
+      <w:r>
+        <w:rPr>
+          <w:i/>
+          <w:lang w:eastAsia="fr-CH"/>
+        </w:rPr>
+        <w:t>SQL Server 2014</w:t>
+      </w:r>
+      <w:r>
+        <w:rPr>
+          <w:i/>
+          <w:lang w:eastAsia="fr-CH"/>
+        </w:rPr>
+        <w:t> :</w:t>
+      </w:r>
+      <w:r>
+        <w:rPr>
+          <w:i/>
+          <w:lang w:eastAsia="fr-CH"/>
+        </w:rPr>
+        <w:t xml:space="preserve"> Implémentation d'une solution de Business Intelligence</w:t>
+      </w:r>
+      <w:r>
+        <w:rPr>
+          <w:lang w:eastAsia="fr-CH"/>
+        </w:rPr>
+        <w:t>, Editions ENI, 2014</w:t>
+      </w:r>
+    </w:p>
+    <w:p>
+      <w:pPr>
+        <w:rPr>
+          <w:lang w:eastAsia="fr-CH"/>
+        </w:rPr>
+      </w:pPr>
+      <w:r>
+        <w:rPr>
+          <w:lang w:eastAsia="fr-CH"/>
+        </w:rPr>
+        <w:t xml:space="preserve">FANTINI Sébastien, </w:t>
+      </w:r>
+      <w:r>
+        <w:rPr>
+          <w:i/>
+          <w:lang w:eastAsia="fr-CH"/>
+        </w:rPr>
+        <w:t>Business Intelligence avec SQL Server 2008 R2 : Maîtrisez les concepts et réalisez un système décisionnel</w:t>
+      </w:r>
+      <w:r>
+        <w:rPr>
+          <w:lang w:eastAsia="fr-CH"/>
+        </w:rPr>
+        <w:t>, Editions ENI, 2010</w:t>
+      </w:r>
+    </w:p>
+    <w:p>
+      <w:pPr>
+        <w:rPr>
+          <w:lang w:eastAsia="fr-CH"/>
+        </w:rPr>
+      </w:pPr>
+      <w:r>
+        <w:rPr>
+          <w:lang w:eastAsia="fr-CH"/>
+        </w:rPr>
+        <w:t xml:space="preserve">GASPOZ Cédric &amp; DAVID Roxana, </w:t>
+      </w:r>
+      <w:r>
+        <w:rPr>
+          <w:i/>
+          <w:lang w:eastAsia="fr-CH"/>
+        </w:rPr>
+        <w:t>Support de cours d'entrepôt de données</w:t>
+      </w:r>
     </w:p>
     <w:sectPr>
       <w:headerReference w:type="default" r:id="rId18"/>
@@ -16852,7 +17075,7 @@
 </file>
 
 <file path=customXml/itemProps1.xml><?xml version="1.0" encoding="utf-8"?>
-<ds:datastoreItem xmlns:ds="http://schemas.openxmlformats.org/officeDocument/2006/customXml" ds:itemID="{DB64D363-3D96-4004-AD01-C4C25B6B40A9}">
+<ds:datastoreItem xmlns:ds="http://schemas.openxmlformats.org/officeDocument/2006/customXml" ds:itemID="{86477EED-87B7-451A-B9A9-7279DC95B4CF}">
   <ds:schemaRefs>
     <ds:schemaRef ds:uri="http://schemas.openxmlformats.org/officeDocument/2006/bibliography"/>
   </ds:schemaRefs>

</xml_diff>